<commit_message>
added some deleted portions
</commit_message>
<xml_diff>
--- a/Digital Assignment I - Project Work.docx
+++ b/Digital Assignment I - Project Work.docx
@@ -1,6 +1,6 @@
 
 <file path=word/document.xml><?xml version="1.0" encoding="utf-8"?>
-<w:document xmlns:ve="http://schemas.openxmlformats.org/markup-compatibility/2006" xmlns:o="urn:schemas-microsoft-com:office:office" xmlns:r="http://schemas.openxmlformats.org/officeDocument/2006/relationships" xmlns:m="http://schemas.openxmlformats.org/officeDocument/2006/math" xmlns:v="urn:schemas-microsoft-com:vml" xmlns:wp="http://schemas.openxmlformats.org/drawingml/2006/wordprocessingDrawing" xmlns:w10="urn:schemas-microsoft-com:office:word" xmlns:w="http://schemas.openxmlformats.org/wordprocessingml/2006/main" xmlns:wne="http://schemas.microsoft.com/office/word/2006/wordml">
+<w:document xmlns:wpc="http://schemas.microsoft.com/office/word/2010/wordprocessingCanvas" xmlns:cx="http://schemas.microsoft.com/office/drawing/2014/chartex" xmlns:cx1="http://schemas.microsoft.com/office/drawing/2015/9/8/chartex" xmlns:cx2="http://schemas.microsoft.com/office/drawing/2015/10/21/chartex" xmlns:cx3="http://schemas.microsoft.com/office/drawing/2016/5/9/chartex" xmlns:cx4="http://schemas.microsoft.com/office/drawing/2016/5/10/chartex" xmlns:cx5="http://schemas.microsoft.com/office/drawing/2016/5/11/chartex" xmlns:cx6="http://schemas.microsoft.com/office/drawing/2016/5/12/chartex" xmlns:cx7="http://schemas.microsoft.com/office/drawing/2016/5/13/chartex" xmlns:cx8="http://schemas.microsoft.com/office/drawing/2016/5/14/chartex" xmlns:mc="http://schemas.openxmlformats.org/markup-compatibility/2006" xmlns:aink="http://schemas.microsoft.com/office/drawing/2016/ink" xmlns:am3d="http://schemas.microsoft.com/office/drawing/2017/model3d" xmlns:o="urn:schemas-microsoft-com:office:office" xmlns:oel="http://schemas.microsoft.com/office/2019/extlst" xmlns:r="http://schemas.openxmlformats.org/officeDocument/2006/relationships" xmlns:m="http://schemas.openxmlformats.org/officeDocument/2006/math" xmlns:v="urn:schemas-microsoft-com:vml" xmlns:wp14="http://schemas.microsoft.com/office/word/2010/wordprocessingDrawing" xmlns:wp="http://schemas.openxmlformats.org/drawingml/2006/wordprocessingDrawing" xmlns:w10="urn:schemas-microsoft-com:office:word" xmlns:w="http://schemas.openxmlformats.org/wordprocessingml/2006/main" xmlns:w14="http://schemas.microsoft.com/office/word/2010/wordml" xmlns:w15="http://schemas.microsoft.com/office/word/2012/wordml" xmlns:w16cex="http://schemas.microsoft.com/office/word/2018/wordml/cex" xmlns:w16cid="http://schemas.microsoft.com/office/word/2016/wordml/cid" xmlns:w16="http://schemas.microsoft.com/office/word/2018/wordml" xmlns:w16sdtdh="http://schemas.microsoft.com/office/word/2020/wordml/sdtdatahash" xmlns:w16se="http://schemas.microsoft.com/office/word/2015/wordml/symex" xmlns:wpg="http://schemas.microsoft.com/office/word/2010/wordprocessingGroup" xmlns:wpi="http://schemas.microsoft.com/office/word/2010/wordprocessingInk" xmlns:wne="http://schemas.microsoft.com/office/word/2006/wordml" xmlns:wps="http://schemas.microsoft.com/office/word/2010/wordprocessingShape" mc:Ignorable="w14 w15 w16se w16cid w16 w16cex w16sdtdh wp14">
   <w:body>
     <w:p>
       <w:pPr>
@@ -79,7 +79,7 @@
           <w:sz w:val="36"/>
           <w:szCs w:val="36"/>
         </w:rPr>
-        <w:t xml:space="preserve">       Digital   Assignment - I</w:t>
+        <w:t>Digital   Assignment - I</w:t>
       </w:r>
     </w:p>
     <w:p>
@@ -162,42 +162,40 @@
           <w:sz w:val="40"/>
           <w:szCs w:val="32"/>
         </w:rPr>
-        <w:t>&lt;</w:t>
-      </w:r>
-      <w:r>
-        <w:rPr>
-          <w:b/>
+        <w:t>E-Commerce Clickstream Analysis</w:t>
+      </w:r>
+    </w:p>
+    <w:p>
+      <w:pPr>
+        <w:jc w:val="center"/>
+        <w:rPr>
           <w:i/>
           <w:color w:val="000000" w:themeColor="text1"/>
-          <w:sz w:val="40"/>
-          <w:szCs w:val="32"/>
-        </w:rPr>
-        <w:t>Project Title</w:t>
-      </w:r>
-      <w:r>
-        <w:rPr>
-          <w:b/>
+          <w:sz w:val="28"/>
+        </w:rPr>
+      </w:pPr>
+    </w:p>
+    <w:p>
+      <w:pPr>
+        <w:jc w:val="center"/>
+        <w:rPr>
           <w:i/>
           <w:color w:val="000000" w:themeColor="text1"/>
-          <w:sz w:val="40"/>
-          <w:szCs w:val="32"/>
-        </w:rPr>
-        <w:t>&gt;</w:t>
-      </w:r>
-    </w:p>
-    <w:p>
-      <w:pPr>
-        <w:jc w:val="center"/>
+          <w:sz w:val="28"/>
+        </w:rPr>
+      </w:pPr>
+      <w:r>
         <w:rPr>
           <w:i/>
           <w:color w:val="000000" w:themeColor="text1"/>
           <w:sz w:val="28"/>
         </w:rPr>
-      </w:pPr>
-    </w:p>
-    <w:p>
-      <w:pPr>
-        <w:jc w:val="center"/>
+        <w:t xml:space="preserve">    By</w:t>
+      </w:r>
+    </w:p>
+    <w:p>
+      <w:pPr>
+        <w:ind w:left="1440" w:firstLine="720"/>
         <w:rPr>
           <w:i/>
           <w:color w:val="000000" w:themeColor="text1"/>
@@ -206,35 +204,10 @@
       </w:pPr>
       <w:r>
         <w:rPr>
-          <w:i/>
           <w:color w:val="000000" w:themeColor="text1"/>
           <w:sz w:val="28"/>
         </w:rPr>
-        <w:t xml:space="preserve">    By</w:t>
-      </w:r>
-    </w:p>
-    <w:p>
-      <w:pPr>
-        <w:ind w:left="1440" w:firstLine="720"/>
-        <w:rPr>
-          <w:i/>
-          <w:color w:val="000000" w:themeColor="text1"/>
-          <w:sz w:val="28"/>
-        </w:rPr>
-      </w:pPr>
-      <w:r>
-        <w:rPr>
-          <w:color w:val="000000" w:themeColor="text1"/>
-          <w:sz w:val="28"/>
-        </w:rPr>
-        <w:t>21X XX</w:t>
-      </w:r>
-      <w:r>
-        <w:rPr>
-          <w:color w:val="000000" w:themeColor="text1"/>
-          <w:sz w:val="28"/>
-        </w:rPr>
-        <w:t>1001</w:t>
+        <w:t>20BCE1419</w:t>
       </w:r>
       <w:r>
         <w:rPr>
@@ -270,7 +243,8 @@
           <w:color w:val="000000" w:themeColor="text1"/>
           <w:sz w:val="28"/>
         </w:rPr>
-        <w:t>Sandeep J</w:t>
+        <w:tab/>
+        <w:t xml:space="preserve">   Jaydeep Dey</w:t>
       </w:r>
     </w:p>
     <w:p>
@@ -286,47 +260,51 @@
           <w:color w:val="000000" w:themeColor="text1"/>
           <w:sz w:val="28"/>
         </w:rPr>
-        <w:t>21MCS1012</w:t>
+        <w:t>2</w:t>
       </w:r>
       <w:r>
         <w:rPr>
           <w:color w:val="000000" w:themeColor="text1"/>
           <w:sz w:val="28"/>
         </w:rPr>
-        <w:tab/>
+        <w:t>0BCE1439</w:t>
+      </w:r>
+      <w:r>
+        <w:rPr>
+          <w:color w:val="000000" w:themeColor="text1"/>
+          <w:sz w:val="28"/>
+        </w:rPr>
         <w:t xml:space="preserve">                                  </w:t>
       </w:r>
-      <w:proofErr w:type="spellStart"/>
       <w:r>
         <w:rPr>
           <w:color w:val="000000" w:themeColor="text1"/>
           <w:sz w:val="28"/>
         </w:rPr>
-        <w:t>Pavithraa</w:t>
-      </w:r>
-      <w:proofErr w:type="spellEnd"/>
-      <w:r>
+        <w:t xml:space="preserve"> Sletzer Concy Mascarenhas</w:t>
+      </w:r>
+    </w:p>
+    <w:p>
+      <w:pPr>
+        <w:ind w:left="1440" w:firstLine="720"/>
         <w:rPr>
           <w:color w:val="000000" w:themeColor="text1"/>
           <w:sz w:val="28"/>
         </w:rPr>
-        <w:t xml:space="preserve"> S</w:t>
-      </w:r>
-    </w:p>
-    <w:p>
-      <w:pPr>
-        <w:ind w:left="1440" w:firstLine="720"/>
+      </w:pPr>
+      <w:r>
         <w:rPr>
           <w:color w:val="000000" w:themeColor="text1"/>
           <w:sz w:val="28"/>
         </w:rPr>
-      </w:pPr>
+        <w:t>2</w:t>
+      </w:r>
       <w:r>
         <w:rPr>
           <w:color w:val="000000" w:themeColor="text1"/>
           <w:sz w:val="28"/>
         </w:rPr>
-        <w:t>21MCS1019</w:t>
+        <w:t>0BCE1452</w:t>
       </w:r>
       <w:r>
         <w:rPr>
@@ -343,31 +321,13 @@
         <w:tab/>
         <w:t xml:space="preserve">                        </w:t>
       </w:r>
-      <w:proofErr w:type="spellStart"/>
       <w:r>
         <w:rPr>
           <w:color w:val="000000" w:themeColor="text1"/>
           <w:sz w:val="28"/>
         </w:rPr>
-        <w:t>Sirigiri</w:t>
-      </w:r>
-      <w:proofErr w:type="spellEnd"/>
-      <w:r>
-        <w:rPr>
-          <w:color w:val="000000" w:themeColor="text1"/>
-          <w:sz w:val="28"/>
-        </w:rPr>
-        <w:t xml:space="preserve"> </w:t>
-      </w:r>
-      <w:proofErr w:type="spellStart"/>
-      <w:r>
-        <w:rPr>
-          <w:color w:val="000000" w:themeColor="text1"/>
-          <w:sz w:val="28"/>
-        </w:rPr>
-        <w:t>Gayathri</w:t>
-      </w:r>
-      <w:proofErr w:type="spellEnd"/>
+        <w:t>Aryan Vigyat</w:t>
+      </w:r>
     </w:p>
     <w:p>
       <w:pPr>
@@ -437,18 +397,8 @@
           <w:sz w:val="32"/>
           <w:szCs w:val="32"/>
         </w:rPr>
-        <w:t xml:space="preserve">with </w:t>
-      </w:r>
-      <w:proofErr w:type="spellStart"/>
-      <w:r>
-        <w:rPr>
-          <w:color w:val="000000" w:themeColor="text1"/>
-          <w:sz w:val="32"/>
-          <w:szCs w:val="32"/>
-        </w:rPr>
-        <w:t>Specializaton</w:t>
-      </w:r>
-      <w:proofErr w:type="spellEnd"/>
+        <w:t>Core</w:t>
+      </w:r>
     </w:p>
     <w:p>
       <w:pPr>
@@ -508,7 +458,6 @@
           <w:szCs w:val="28"/>
         </w:rPr>
       </w:pPr>
-      <w:proofErr w:type="spellStart"/>
       <w:r>
         <w:rPr>
           <w:b/>
@@ -516,17 +465,7 @@
           <w:sz w:val="28"/>
           <w:szCs w:val="28"/>
         </w:rPr>
-        <w:t>Dr.A.Bhuvaneswari</w:t>
-      </w:r>
-      <w:proofErr w:type="spellEnd"/>
-      <w:r>
-        <w:rPr>
-          <w:b/>
-          <w:color w:val="000000" w:themeColor="text1"/>
-          <w:sz w:val="28"/>
-          <w:szCs w:val="28"/>
-        </w:rPr>
-        <w:t xml:space="preserve">, </w:t>
+        <w:t xml:space="preserve">Dr.A.Bhuvaneswari, </w:t>
       </w:r>
     </w:p>
     <w:p>
@@ -791,10 +730,10 @@
             <v:path o:extrusionok="f" gradientshapeok="t" o:connecttype="rect"/>
             <o:lock v:ext="edit" aspectratio="t"/>
           </v:shapetype>
-          <v:shape id="_x0000_i1025" type="#_x0000_t75" alt="Text&#10;&#10;Description automatically generated with medium confidence" style="width:259.8pt;height:78pt;mso-width-percent:0;mso-height-percent:0;mso-width-percent:0;mso-height-percent:0" o:ole="">
+          <v:shape id="_x0000_i1025" type="#_x0000_t75" alt="Text&#10;&#10;Description automatically generated with medium confidence" style="width:259.5pt;height:78pt;mso-width-percent:0;mso-height-percent:0;mso-width-percent:0;mso-height-percent:0" o:ole="">
             <v:imagedata r:id="rId9" o:title=""/>
           </v:shape>
-          <o:OLEObject Type="Embed" ProgID="PBrush" ShapeID="_x0000_i1025" DrawAspect="Content" ObjectID="_1737230860" r:id="rId10"/>
+          <o:OLEObject Type="Embed" ProgID="PBrush" ShapeID="_x0000_i1025" DrawAspect="Content" ObjectID="_1737475358" r:id="rId10"/>
         </w:object>
       </w:r>
     </w:p>
@@ -868,33 +807,11 @@
           <w:rFonts w:eastAsia="Arial"/>
         </w:rPr>
       </w:pPr>
-      <w:proofErr w:type="spellStart"/>
       <w:r>
         <w:rPr>
           <w:rFonts w:eastAsia="Arial"/>
         </w:rPr>
-        <w:t>Vandalur</w:t>
-      </w:r>
-      <w:proofErr w:type="spellEnd"/>
-      <w:r>
-        <w:rPr>
-          <w:rFonts w:eastAsia="Arial"/>
-        </w:rPr>
-        <w:t xml:space="preserve"> - </w:t>
-      </w:r>
-      <w:proofErr w:type="spellStart"/>
-      <w:r>
-        <w:rPr>
-          <w:rFonts w:eastAsia="Arial"/>
-        </w:rPr>
-        <w:t>Kelambakkam</w:t>
-      </w:r>
-      <w:proofErr w:type="spellEnd"/>
-      <w:r>
-        <w:rPr>
-          <w:rFonts w:eastAsia="Arial"/>
-        </w:rPr>
-        <w:t xml:space="preserve"> Road, Chennai - 600 127</w:t>
+        <w:t>Vandalur - Kelambakkam Road, Chennai - 600 127</w:t>
       </w:r>
     </w:p>
     <w:p>
@@ -911,8 +828,6 @@
         </w:rPr>
         <w:t>WINTER</w:t>
       </w:r>
-      <w:bookmarkStart w:id="0" w:name="_GoBack"/>
-      <w:bookmarkEnd w:id="0"/>
       <w:r>
         <w:rPr>
           <w:rFonts w:eastAsia="Arial"/>
@@ -941,23 +856,13 @@
           <w:u w:val="single"/>
         </w:rPr>
       </w:pPr>
-      <w:proofErr w:type="spellStart"/>
       <w:r>
         <w:rPr>
           <w:rFonts w:eastAsia="Arial"/>
           <w:b/>
           <w:u w:val="single"/>
         </w:rPr>
-        <w:t>Worklet</w:t>
-      </w:r>
-      <w:proofErr w:type="spellEnd"/>
-      <w:r>
-        <w:rPr>
-          <w:rFonts w:eastAsia="Arial"/>
-          <w:b/>
-          <w:u w:val="single"/>
-        </w:rPr>
-        <w:t xml:space="preserve"> details </w:t>
+        <w:t xml:space="preserve">Worklet details </w:t>
       </w:r>
     </w:p>
     <w:p>
@@ -975,7 +880,7 @@
       <w:tblPr>
         <w:tblStyle w:val="TableGrid"/>
         <w:tblW w:w="0" w:type="auto"/>
-        <w:tblLook w:val="04A0"/>
+        <w:tblLook w:val="04A0" w:firstRow="1" w:lastRow="0" w:firstColumn="1" w:lastColumn="0" w:noHBand="0" w:noVBand="1"/>
       </w:tblPr>
       <w:tblGrid>
         <w:gridCol w:w="4788"/>
@@ -994,14 +899,12 @@
                 <w:rFonts w:eastAsia="Arial"/>
               </w:rPr>
             </w:pPr>
-            <w:proofErr w:type="spellStart"/>
             <w:r>
               <w:rPr>
                 <w:rFonts w:eastAsia="Arial"/>
               </w:rPr>
               <w:t>Programme</w:t>
             </w:r>
-            <w:proofErr w:type="spellEnd"/>
           </w:p>
         </w:tc>
         <w:tc>
@@ -1445,7 +1348,7 @@
       <w:tblPr>
         <w:tblStyle w:val="TableGrid"/>
         <w:tblW w:w="0" w:type="auto"/>
-        <w:tblLook w:val="04A0"/>
+        <w:tblLook w:val="04A0" w:firstRow="1" w:lastRow="0" w:firstColumn="1" w:lastColumn="0" w:noHBand="0" w:noVBand="1"/>
       </w:tblPr>
       <w:tblGrid>
         <w:gridCol w:w="4303"/>
@@ -1468,21 +1371,12 @@
                 <w:iCs/>
               </w:rPr>
             </w:pPr>
-            <w:proofErr w:type="spellStart"/>
             <w:r>
               <w:rPr>
                 <w:i/>
                 <w:iCs/>
               </w:rPr>
-              <w:t>Worklet</w:t>
-            </w:r>
-            <w:proofErr w:type="spellEnd"/>
-            <w:r>
-              <w:rPr>
-                <w:i/>
-                <w:iCs/>
-              </w:rPr>
-              <w:t xml:space="preserve"> </w:t>
+              <w:t xml:space="preserve">Worklet </w:t>
             </w:r>
             <w:r>
               <w:rPr>
@@ -1535,13 +1429,8 @@
           </w:tcPr>
           <w:p>
             <w:r>
-              <w:t xml:space="preserve">Database connection and integration using </w:t>
-            </w:r>
-            <w:proofErr w:type="spellStart"/>
-            <w:r>
-              <w:t>Pymongo</w:t>
-            </w:r>
-            <w:proofErr w:type="spellEnd"/>
+              <w:t>Database connection and integration using Pymongo</w:t>
+            </w:r>
           </w:p>
         </w:tc>
         <w:tc>
@@ -1736,7 +1625,6 @@
           <w:szCs w:val="28"/>
           <w:u w:val="single"/>
         </w:rPr>
-        <w:lastRenderedPageBreak/>
         <w:t>ABSTRACT</w:t>
       </w:r>
       <w:r>
@@ -1751,57 +1639,6 @@
     </w:p>
     <w:p>
       <w:pPr>
-        <w:jc w:val="center"/>
-        <w:rPr>
-          <w:sz w:val="28"/>
-          <w:szCs w:val="28"/>
-        </w:rPr>
-      </w:pPr>
-    </w:p>
-    <w:p>
-      <w:pPr>
-        <w:jc w:val="center"/>
-        <w:rPr>
-          <w:i/>
-          <w:sz w:val="28"/>
-          <w:szCs w:val="28"/>
-        </w:rPr>
-      </w:pPr>
-      <w:r>
-        <w:rPr>
-          <w:i/>
-          <w:sz w:val="28"/>
-          <w:szCs w:val="28"/>
-        </w:rPr>
-        <w:t>&lt;</w:t>
-      </w:r>
-      <w:r>
-        <w:rPr>
-          <w:i/>
-          <w:sz w:val="28"/>
-          <w:szCs w:val="28"/>
-        </w:rPr>
-        <w:t>15</w:t>
-      </w:r>
-      <w:r>
-        <w:rPr>
-          <w:i/>
-          <w:sz w:val="28"/>
-          <w:szCs w:val="28"/>
-        </w:rPr>
-        <w:t>0-350 Words</w:t>
-      </w:r>
-      <w:r>
-        <w:rPr>
-          <w:i/>
-          <w:sz w:val="28"/>
-          <w:szCs w:val="28"/>
-        </w:rPr>
-        <w:t>&gt;</w:t>
-      </w:r>
-    </w:p>
-    <w:p>
-      <w:pPr>
         <w:pStyle w:val="pw-post-body-paragraph"/>
         <w:shd w:val="clear" w:color="auto" w:fill="FFFFFF"/>
         <w:spacing w:before="206" w:beforeAutospacing="0" w:after="0" w:afterAutospacing="0" w:line="536" w:lineRule="atLeast"/>
@@ -1811,6 +1648,46 @@
           <w:shd w:val="clear" w:color="auto" w:fill="FFFFFF"/>
         </w:rPr>
       </w:pPr>
+      <w:r>
+        <w:rPr>
+          <w:color w:val="292929"/>
+          <w:spacing w:val="-1"/>
+          <w:shd w:val="clear" w:color="auto" w:fill="FFFFFF"/>
+        </w:rPr>
+        <w:t xml:space="preserve">E-Commerce </w:t>
+      </w:r>
+      <w:r>
+        <w:rPr>
+          <w:color w:val="292929"/>
+          <w:spacing w:val="-1"/>
+          <w:shd w:val="clear" w:color="auto" w:fill="FFFFFF"/>
+        </w:rPr>
+        <w:t>Clickstream Analysis: a</w:t>
+      </w:r>
+      <w:r>
+        <w:rPr>
+          <w:color w:val="292929"/>
+          <w:spacing w:val="-1"/>
+          <w:shd w:val="clear" w:color="auto" w:fill="FFFFFF"/>
+        </w:rPr>
+        <w:t xml:space="preserve">n essential technique for comprehending and assessing online consumer </w:t>
+      </w:r>
+      <w:r>
+        <w:rPr>
+          <w:color w:val="292929"/>
+          <w:spacing w:val="-1"/>
+          <w:shd w:val="clear" w:color="auto" w:fill="FFFFFF"/>
+        </w:rPr>
+        <w:t>behavior</w:t>
+      </w:r>
+      <w:r>
+        <w:rPr>
+          <w:color w:val="292929"/>
+          <w:spacing w:val="-1"/>
+          <w:shd w:val="clear" w:color="auto" w:fill="FFFFFF"/>
+        </w:rPr>
+        <w:t xml:space="preserve"> is clickstream analysis. It is a procedure that involves monitoring consumers' interactions with an e-commerce website, including their actions and movements. The information gathered consists of things like the websites users go to, the goods they look at, and the purchases they make. The patterns and trends that emerge from the analysis of this data can offer important insights about user preferences, the efficiency of websites, and prospective areas for development.</w:t>
+      </w:r>
     </w:p>
     <w:p>
       <w:pPr>
@@ -1823,6 +1700,50 @@
           <w:shd w:val="clear" w:color="auto" w:fill="FFFFFF"/>
         </w:rPr>
       </w:pPr>
+      <w:r>
+        <w:rPr>
+          <w:color w:val="292929"/>
+          <w:spacing w:val="-1"/>
+          <w:shd w:val="clear" w:color="auto" w:fill="FFFFFF"/>
+        </w:rPr>
+        <w:t>Because it enables them to better understand their customers and make data-driven decisions to enhance the customer experience and boost revenue, clickstream analysis is essential for e-commerce enterprises. The knowledge collected from this research can be applied to improve navigation, design, and technological issues that might be impeding consumer experience. Additionally, businesses can take steps to increase conversion rates and lower cart abandonment by identifying potential friction points in the checkout process.</w:t>
+      </w:r>
+    </w:p>
+    <w:p>
+      <w:pPr>
+        <w:pStyle w:val="pw-post-body-paragraph"/>
+        <w:shd w:val="clear" w:color="auto" w:fill="FFFFFF"/>
+        <w:spacing w:line="536" w:lineRule="atLeast"/>
+        <w:rPr>
+          <w:color w:val="292929"/>
+          <w:spacing w:val="-1"/>
+          <w:shd w:val="clear" w:color="auto" w:fill="FFFFFF"/>
+        </w:rPr>
+      </w:pPr>
+      <w:r>
+        <w:rPr>
+          <w:color w:val="292929"/>
+          <w:spacing w:val="-1"/>
+          <w:shd w:val="clear" w:color="auto" w:fill="FFFFFF"/>
+        </w:rPr>
+        <w:t xml:space="preserve">E-commerce clickstream analysis also has the advantage of allowing for the tracking of consumer activity over time, which gives a full picture of the customer journey. By </w:t>
+      </w:r>
+      <w:r>
+        <w:rPr>
+          <w:color w:val="292929"/>
+          <w:spacing w:val="-1"/>
+          <w:shd w:val="clear" w:color="auto" w:fill="FFFFFF"/>
+        </w:rPr>
+        <w:t>personalizing</w:t>
+      </w:r>
+      <w:r>
+        <w:rPr>
+          <w:color w:val="292929"/>
+          <w:spacing w:val="-1"/>
+          <w:shd w:val="clear" w:color="auto" w:fill="FFFFFF"/>
+        </w:rPr>
+        <w:t xml:space="preserve"> the purchasing experience and enhancing client involvement, you may boost customer loyalty and encourage repeat business.</w:t>
+      </w:r>
     </w:p>
     <w:p>
       <w:pPr>
@@ -1835,6 +1756,46 @@
           <w:shd w:val="clear" w:color="auto" w:fill="FFFFFF"/>
         </w:rPr>
       </w:pPr>
+      <w:r>
+        <w:rPr>
+          <w:color w:val="292929"/>
+          <w:spacing w:val="-1"/>
+          <w:shd w:val="clear" w:color="auto" w:fill="FFFFFF"/>
+        </w:rPr>
+        <w:t xml:space="preserve">To sum up, e-commerce clickstream analysis is a potent instrument for enhancing the consumer experience and fostering growth in the digital age. Businesses can </w:t>
+      </w:r>
+      <w:r>
+        <w:rPr>
+          <w:color w:val="292929"/>
+          <w:spacing w:val="-1"/>
+          <w:shd w:val="clear" w:color="auto" w:fill="FFFFFF"/>
+        </w:rPr>
+        <w:t>optimize</w:t>
+      </w:r>
+      <w:r>
+        <w:rPr>
+          <w:color w:val="292929"/>
+          <w:spacing w:val="-1"/>
+          <w:shd w:val="clear" w:color="auto" w:fill="FFFFFF"/>
+        </w:rPr>
+        <w:t xml:space="preserve"> their online presence, boost revenue, and enhance customer happiness by monitoring and </w:t>
+      </w:r>
+      <w:r>
+        <w:rPr>
+          <w:color w:val="292929"/>
+          <w:spacing w:val="-1"/>
+          <w:shd w:val="clear" w:color="auto" w:fill="FFFFFF"/>
+        </w:rPr>
+        <w:t>analyzing</w:t>
+      </w:r>
+      <w:r>
+        <w:rPr>
+          <w:color w:val="292929"/>
+          <w:spacing w:val="-1"/>
+          <w:shd w:val="clear" w:color="auto" w:fill="FFFFFF"/>
+        </w:rPr>
+        <w:t xml:space="preserve"> customer activity.</w:t>
+      </w:r>
     </w:p>
     <w:p>
       <w:pPr>
@@ -1847,138 +1808,14 @@
           <w:shd w:val="clear" w:color="auto" w:fill="FFFFFF"/>
         </w:rPr>
       </w:pPr>
-    </w:p>
-    <w:p>
-      <w:pPr>
-        <w:pStyle w:val="pw-post-body-paragraph"/>
-        <w:shd w:val="clear" w:color="auto" w:fill="FFFFFF"/>
-        <w:spacing w:before="206" w:beforeAutospacing="0" w:after="0" w:afterAutospacing="0" w:line="536" w:lineRule="atLeast"/>
-        <w:rPr>
-          <w:color w:val="292929"/>
-          <w:spacing w:val="-1"/>
-          <w:shd w:val="clear" w:color="auto" w:fill="FFFFFF"/>
-        </w:rPr>
-      </w:pPr>
-    </w:p>
-    <w:p>
-      <w:pPr>
-        <w:pStyle w:val="pw-post-body-paragraph"/>
-        <w:shd w:val="clear" w:color="auto" w:fill="FFFFFF"/>
-        <w:spacing w:before="206" w:beforeAutospacing="0" w:after="0" w:afterAutospacing="0" w:line="536" w:lineRule="atLeast"/>
-        <w:rPr>
-          <w:color w:val="292929"/>
-          <w:spacing w:val="-1"/>
-          <w:shd w:val="clear" w:color="auto" w:fill="FFFFFF"/>
-        </w:rPr>
-      </w:pPr>
-    </w:p>
-    <w:p>
-      <w:pPr>
-        <w:pStyle w:val="pw-post-body-paragraph"/>
-        <w:shd w:val="clear" w:color="auto" w:fill="FFFFFF"/>
-        <w:spacing w:before="206" w:beforeAutospacing="0" w:after="0" w:afterAutospacing="0" w:line="536" w:lineRule="atLeast"/>
-        <w:rPr>
-          <w:color w:val="292929"/>
-          <w:spacing w:val="-1"/>
-          <w:shd w:val="clear" w:color="auto" w:fill="FFFFFF"/>
-        </w:rPr>
-      </w:pPr>
-    </w:p>
-    <w:p>
-      <w:pPr>
-        <w:pStyle w:val="pw-post-body-paragraph"/>
-        <w:shd w:val="clear" w:color="auto" w:fill="FFFFFF"/>
-        <w:spacing w:before="206" w:beforeAutospacing="0" w:after="0" w:afterAutospacing="0" w:line="536" w:lineRule="atLeast"/>
-        <w:rPr>
-          <w:color w:val="292929"/>
-          <w:spacing w:val="-1"/>
-          <w:shd w:val="clear" w:color="auto" w:fill="FFFFFF"/>
-        </w:rPr>
-      </w:pPr>
-    </w:p>
-    <w:p>
-      <w:pPr>
-        <w:pStyle w:val="pw-post-body-paragraph"/>
-        <w:shd w:val="clear" w:color="auto" w:fill="FFFFFF"/>
-        <w:spacing w:before="206" w:beforeAutospacing="0" w:after="0" w:afterAutospacing="0" w:line="536" w:lineRule="atLeast"/>
-        <w:rPr>
-          <w:color w:val="292929"/>
-          <w:spacing w:val="-1"/>
-          <w:shd w:val="clear" w:color="auto" w:fill="FFFFFF"/>
-        </w:rPr>
-      </w:pPr>
-    </w:p>
-    <w:p>
-      <w:pPr>
-        <w:pStyle w:val="pw-post-body-paragraph"/>
-        <w:shd w:val="clear" w:color="auto" w:fill="FFFFFF"/>
-        <w:spacing w:before="206" w:beforeAutospacing="0" w:after="0" w:afterAutospacing="0" w:line="536" w:lineRule="atLeast"/>
-        <w:rPr>
-          <w:color w:val="292929"/>
-          <w:spacing w:val="-1"/>
-          <w:shd w:val="clear" w:color="auto" w:fill="FFFFFF"/>
-        </w:rPr>
-      </w:pPr>
-    </w:p>
-    <w:p>
-      <w:pPr>
-        <w:pStyle w:val="pw-post-body-paragraph"/>
-        <w:shd w:val="clear" w:color="auto" w:fill="FFFFFF"/>
-        <w:spacing w:before="206" w:beforeAutospacing="0" w:after="0" w:afterAutospacing="0" w:line="536" w:lineRule="atLeast"/>
-        <w:rPr>
-          <w:color w:val="292929"/>
-          <w:spacing w:val="-1"/>
-          <w:shd w:val="clear" w:color="auto" w:fill="FFFFFF"/>
-        </w:rPr>
-      </w:pPr>
-    </w:p>
-    <w:p>
-      <w:pPr>
-        <w:pStyle w:val="pw-post-body-paragraph"/>
-        <w:shd w:val="clear" w:color="auto" w:fill="FFFFFF"/>
-        <w:spacing w:before="206" w:beforeAutospacing="0" w:after="0" w:afterAutospacing="0" w:line="536" w:lineRule="atLeast"/>
-        <w:rPr>
-          <w:color w:val="292929"/>
-          <w:spacing w:val="-1"/>
-          <w:shd w:val="clear" w:color="auto" w:fill="FFFFFF"/>
-        </w:rPr>
-      </w:pPr>
-    </w:p>
-    <w:p>
-      <w:pPr>
-        <w:pStyle w:val="pw-post-body-paragraph"/>
-        <w:shd w:val="clear" w:color="auto" w:fill="FFFFFF"/>
-        <w:spacing w:before="206" w:beforeAutospacing="0" w:after="0" w:afterAutospacing="0" w:line="536" w:lineRule="atLeast"/>
-        <w:rPr>
-          <w:color w:val="292929"/>
-          <w:spacing w:val="-1"/>
-          <w:shd w:val="clear" w:color="auto" w:fill="FFFFFF"/>
-        </w:rPr>
-      </w:pPr>
-    </w:p>
-    <w:p>
-      <w:pPr>
-        <w:pStyle w:val="pw-post-body-paragraph"/>
-        <w:shd w:val="clear" w:color="auto" w:fill="FFFFFF"/>
-        <w:spacing w:before="206" w:beforeAutospacing="0" w:after="0" w:afterAutospacing="0" w:line="536" w:lineRule="atLeast"/>
-        <w:rPr>
-          <w:color w:val="292929"/>
-          <w:spacing w:val="-1"/>
-          <w:shd w:val="clear" w:color="auto" w:fill="FFFFFF"/>
-        </w:rPr>
-      </w:pPr>
-    </w:p>
-    <w:p>
-      <w:pPr>
-        <w:pStyle w:val="pw-post-body-paragraph"/>
-        <w:shd w:val="clear" w:color="auto" w:fill="FFFFFF"/>
-        <w:spacing w:before="206" w:beforeAutospacing="0" w:after="0" w:afterAutospacing="0" w:line="536" w:lineRule="atLeast"/>
-        <w:rPr>
-          <w:color w:val="292929"/>
-          <w:spacing w:val="-1"/>
-          <w:shd w:val="clear" w:color="auto" w:fill="FFFFFF"/>
-        </w:rPr>
-      </w:pPr>
+      <w:r>
+        <w:rPr>
+          <w:color w:val="292929"/>
+          <w:spacing w:val="-1"/>
+          <w:shd w:val="clear" w:color="auto" w:fill="FFFFFF"/>
+        </w:rPr>
+        <w:tab/>
+      </w:r>
     </w:p>
     <w:p>
       <w:pPr>
@@ -2002,18 +1839,25 @@
         <w:shd w:val="clear" w:color="auto" w:fill="FFFFFF"/>
         <w:spacing w:before="206" w:beforeAutospacing="0" w:after="0" w:afterAutospacing="0" w:line="536" w:lineRule="atLeast"/>
         <w:rPr>
-          <w:color w:val="292929"/>
-          <w:spacing w:val="-1"/>
-          <w:shd w:val="clear" w:color="auto" w:fill="FFFFFF"/>
-        </w:rPr>
-      </w:pPr>
-      <w:r>
-        <w:rPr>
-          <w:color w:val="292929"/>
-          <w:spacing w:val="-1"/>
-          <w:shd w:val="clear" w:color="auto" w:fill="FFFFFF"/>
-        </w:rPr>
-        <w:lastRenderedPageBreak/>
+          <w:b/>
+          <w:bCs/>
+          <w:color w:val="292929"/>
+          <w:spacing w:val="-1"/>
+          <w:sz w:val="32"/>
+          <w:szCs w:val="32"/>
+          <w:shd w:val="clear" w:color="auto" w:fill="FFFFFF"/>
+        </w:rPr>
+      </w:pPr>
+      <w:r>
+        <w:rPr>
+          <w:b/>
+          <w:bCs/>
+          <w:color w:val="292929"/>
+          <w:spacing w:val="-1"/>
+          <w:sz w:val="32"/>
+          <w:szCs w:val="32"/>
+          <w:shd w:val="clear" w:color="auto" w:fill="FFFFFF"/>
+        </w:rPr>
         <w:t>Introduction</w:t>
       </w:r>
     </w:p>
@@ -2024,38 +1868,215 @@
         <w:spacing w:before="206" w:beforeAutospacing="0" w:after="0" w:afterAutospacing="0" w:line="536" w:lineRule="atLeast"/>
         <w:ind w:left="720"/>
         <w:rPr>
-          <w:i/>
-          <w:color w:val="292929"/>
-          <w:spacing w:val="-1"/>
-          <w:shd w:val="clear" w:color="auto" w:fill="FFFFFF"/>
-        </w:rPr>
-      </w:pPr>
-      <w:r>
-        <w:rPr>
-          <w:i/>
-          <w:color w:val="292929"/>
-          <w:spacing w:val="-1"/>
-          <w:shd w:val="clear" w:color="auto" w:fill="FFFFFF"/>
-        </w:rPr>
-        <w:t>&lt;</w:t>
-      </w:r>
-      <w:r>
-        <w:rPr>
-          <w:i/>
-          <w:color w:val="292929"/>
-          <w:spacing w:val="-1"/>
-          <w:shd w:val="clear" w:color="auto" w:fill="FFFFFF"/>
-        </w:rPr>
-        <w:t>description of problem statement, objectives, challenges of your project)</w:t>
-      </w:r>
-      <w:r>
-        <w:rPr>
-          <w:i/>
-          <w:color w:val="292929"/>
-          <w:spacing w:val="-1"/>
-          <w:shd w:val="clear" w:color="auto" w:fill="FFFFFF"/>
-        </w:rPr>
-        <w:t xml:space="preserve"> 200 to 300 words&gt;</w:t>
+          <w:color w:val="292929"/>
+          <w:spacing w:val="-1"/>
+          <w:shd w:val="clear" w:color="auto" w:fill="FFFFFF"/>
+        </w:rPr>
+      </w:pPr>
+      <w:r>
+        <w:rPr>
+          <w:color w:val="292929"/>
+          <w:spacing w:val="-1"/>
+          <w:shd w:val="clear" w:color="auto" w:fill="FFFFFF"/>
+        </w:rPr>
+        <w:t>The goal of e-commerce clickstream analysis is to comprehend and assess online consumer behaviour in order to enhance the entire customer experience and spur business growth. Providing a seamless and positive client experience is still a challenge for e-commerce enterprises, despite the growing popularity of online buying. The challenge is to learn about user preferences, website efficiency, and potential areas for improvement in order to improve the user experience and boost sales.</w:t>
+      </w:r>
+      <w:r>
+        <w:rPr>
+          <w:color w:val="292929"/>
+          <w:spacing w:val="-1"/>
+          <w:shd w:val="clear" w:color="auto" w:fill="FFFFFF"/>
+        </w:rPr>
+        <w:t xml:space="preserve"> </w:t>
+      </w:r>
+      <w:r>
+        <w:rPr>
+          <w:color w:val="292929"/>
+          <w:spacing w:val="-1"/>
+          <w:shd w:val="clear" w:color="auto" w:fill="FFFFFF"/>
+        </w:rPr>
+        <w:t>There is a need for a systematic approach to evaluate and make sense of the large amount of data created from online client interactions in order to propel corporate growth.</w:t>
+      </w:r>
+    </w:p>
+    <w:p>
+      <w:pPr>
+        <w:pStyle w:val="pw-post-body-paragraph"/>
+        <w:shd w:val="clear" w:color="auto" w:fill="FFFFFF"/>
+        <w:spacing w:before="206" w:line="536" w:lineRule="atLeast"/>
+        <w:ind w:left="720"/>
+        <w:rPr>
+          <w:color w:val="292929"/>
+          <w:spacing w:val="-1"/>
+          <w:u w:val="single"/>
+          <w:shd w:val="clear" w:color="auto" w:fill="FFFFFF"/>
+        </w:rPr>
+      </w:pPr>
+      <w:r>
+        <w:rPr>
+          <w:color w:val="292929"/>
+          <w:spacing w:val="-1"/>
+          <w:u w:val="single"/>
+          <w:shd w:val="clear" w:color="auto" w:fill="FFFFFF"/>
+        </w:rPr>
+        <w:t>The</w:t>
+      </w:r>
+      <w:r>
+        <w:rPr>
+          <w:color w:val="292929"/>
+          <w:spacing w:val="-1"/>
+          <w:u w:val="single"/>
+          <w:shd w:val="clear" w:color="auto" w:fill="FFFFFF"/>
+        </w:rPr>
+        <w:t xml:space="preserve"> Objective</w:t>
+      </w:r>
+      <w:r>
+        <w:rPr>
+          <w:color w:val="292929"/>
+          <w:spacing w:val="-1"/>
+          <w:u w:val="single"/>
+          <w:shd w:val="clear" w:color="auto" w:fill="FFFFFF"/>
+        </w:rPr>
+        <w:t xml:space="preserve"> of the problem with the e-commerce clickstream analysis is to:</w:t>
+      </w:r>
+    </w:p>
+    <w:p>
+      <w:pPr>
+        <w:pStyle w:val="pw-post-body-paragraph"/>
+        <w:shd w:val="clear" w:color="auto" w:fill="FFFFFF"/>
+        <w:spacing w:before="206" w:line="536" w:lineRule="atLeast"/>
+        <w:ind w:left="720"/>
+        <w:rPr>
+          <w:color w:val="292929"/>
+          <w:spacing w:val="-1"/>
+          <w:shd w:val="clear" w:color="auto" w:fill="FFFFFF"/>
+        </w:rPr>
+      </w:pPr>
+      <w:r>
+        <w:rPr>
+          <w:color w:val="292929"/>
+          <w:spacing w:val="-1"/>
+          <w:shd w:val="clear" w:color="auto" w:fill="FFFFFF"/>
+        </w:rPr>
+        <w:t>Offer insightful information about the tastes and behaviour of your customers: The goal of the analysis is to comprehend how users interact with e-commerce websites, their preferences, and the elements that affect how they make purchases.</w:t>
+      </w:r>
+    </w:p>
+    <w:p>
+      <w:pPr>
+        <w:pStyle w:val="pw-post-body-paragraph"/>
+        <w:shd w:val="clear" w:color="auto" w:fill="FFFFFF"/>
+        <w:spacing w:before="206" w:line="536" w:lineRule="atLeast"/>
+        <w:ind w:left="720"/>
+        <w:rPr>
+          <w:color w:val="292929"/>
+          <w:spacing w:val="-1"/>
+          <w:shd w:val="clear" w:color="auto" w:fill="FFFFFF"/>
+        </w:rPr>
+      </w:pPr>
+      <w:r>
+        <w:rPr>
+          <w:color w:val="292929"/>
+          <w:spacing w:val="-1"/>
+          <w:shd w:val="clear" w:color="auto" w:fill="FFFFFF"/>
+        </w:rPr>
+        <w:t>Identifying opportunities for improvement in navigation, user experience, and conversion rate optimization is the goal of the effectiveness evaluation of the e-commerce website.</w:t>
+      </w:r>
+    </w:p>
+    <w:p>
+      <w:pPr>
+        <w:pStyle w:val="pw-post-body-paragraph"/>
+        <w:shd w:val="clear" w:color="auto" w:fill="FFFFFF"/>
+        <w:spacing w:before="206" w:beforeAutospacing="0" w:after="0" w:afterAutospacing="0" w:line="536" w:lineRule="atLeast"/>
+        <w:ind w:left="720"/>
+        <w:rPr>
+          <w:color w:val="292929"/>
+          <w:spacing w:val="-1"/>
+          <w:shd w:val="clear" w:color="auto" w:fill="FFFFFF"/>
+        </w:rPr>
+      </w:pPr>
+      <w:r>
+        <w:rPr>
+          <w:color w:val="292929"/>
+          <w:spacing w:val="-1"/>
+          <w:shd w:val="clear" w:color="auto" w:fill="FFFFFF"/>
+        </w:rPr>
+        <w:t>Enhance the customer experience: E-commerce enterprises can take steps to address any friction spots and improve the overall customer experience by analysing the consumer journey.</w:t>
+      </w:r>
+    </w:p>
+    <w:p>
+      <w:pPr>
+        <w:pStyle w:val="pw-post-body-paragraph"/>
+        <w:shd w:val="clear" w:color="auto" w:fill="FFFFFF"/>
+        <w:spacing w:before="206" w:line="536" w:lineRule="atLeast"/>
+        <w:ind w:left="720"/>
+        <w:rPr>
+          <w:color w:val="292929"/>
+          <w:spacing w:val="-1"/>
+          <w:shd w:val="clear" w:color="auto" w:fill="FFFFFF"/>
+        </w:rPr>
+      </w:pPr>
+      <w:r>
+        <w:rPr>
+          <w:color w:val="292929"/>
+          <w:spacing w:val="-1"/>
+          <w:shd w:val="clear" w:color="auto" w:fill="FFFFFF"/>
+        </w:rPr>
+        <w:t>Drive growth and increase sales: The analysis offers data-driven insights to assist organisations in making wise decisions to boost sales, lower cart abandonment, and stimulate growth.</w:t>
+      </w:r>
+    </w:p>
+    <w:p>
+      <w:pPr>
+        <w:pStyle w:val="pw-post-body-paragraph"/>
+        <w:shd w:val="clear" w:color="auto" w:fill="FFFFFF"/>
+        <w:spacing w:before="206" w:line="536" w:lineRule="atLeast"/>
+        <w:ind w:left="720"/>
+        <w:rPr>
+          <w:color w:val="292929"/>
+          <w:spacing w:val="-1"/>
+          <w:shd w:val="clear" w:color="auto" w:fill="FFFFFF"/>
+        </w:rPr>
+      </w:pPr>
+    </w:p>
+    <w:p>
+      <w:pPr>
+        <w:pStyle w:val="pw-post-body-paragraph"/>
+        <w:shd w:val="clear" w:color="auto" w:fill="FFFFFF"/>
+        <w:spacing w:before="206" w:beforeAutospacing="0" w:after="0" w:afterAutospacing="0" w:line="536" w:lineRule="atLeast"/>
+        <w:ind w:left="720"/>
+        <w:rPr>
+          <w:color w:val="292929"/>
+          <w:spacing w:val="-1"/>
+          <w:shd w:val="clear" w:color="auto" w:fill="FFFFFF"/>
+        </w:rPr>
+      </w:pPr>
+      <w:r>
+        <w:rPr>
+          <w:color w:val="292929"/>
+          <w:spacing w:val="-1"/>
+          <w:shd w:val="clear" w:color="auto" w:fill="FFFFFF"/>
+        </w:rPr>
+        <w:t>Personalize the purchasing experience: By monitoring customer behaviour over time, e-commerce companies may use the knowledge gathered to enhance customer engagement and personalise the shopping experience.</w:t>
+      </w:r>
+    </w:p>
+    <w:p>
+      <w:pPr>
+        <w:pStyle w:val="pw-post-body-paragraph"/>
+        <w:shd w:val="clear" w:color="auto" w:fill="FFFFFF"/>
+        <w:spacing w:before="206" w:beforeAutospacing="0" w:after="0" w:afterAutospacing="0" w:line="536" w:lineRule="atLeast"/>
+        <w:ind w:left="720"/>
+        <w:rPr>
+          <w:color w:val="292929"/>
+          <w:spacing w:val="-1"/>
+          <w:shd w:val="clear" w:color="auto" w:fill="FFFFFF"/>
+        </w:rPr>
+      </w:pPr>
+      <w:r>
+        <w:rPr>
+          <w:color w:val="292929"/>
+          <w:spacing w:val="-1"/>
+          <w:u w:val="single"/>
+          <w:shd w:val="clear" w:color="auto" w:fill="FFFFFF"/>
+        </w:rPr>
+        <w:t>Challenges</w:t>
       </w:r>
     </w:p>
     <w:p>
@@ -2063,7 +2084,31 @@
         <w:pStyle w:val="pw-post-body-paragraph"/>
         <w:numPr>
           <w:ilvl w:val="0"/>
-          <w:numId w:val="1"/>
+          <w:numId w:val="7"/>
+        </w:numPr>
+        <w:shd w:val="clear" w:color="auto" w:fill="FFFFFF"/>
+        <w:spacing w:before="206" w:line="536" w:lineRule="atLeast"/>
+        <w:rPr>
+          <w:color w:val="292929"/>
+          <w:spacing w:val="-1"/>
+          <w:shd w:val="clear" w:color="auto" w:fill="FFFFFF"/>
+        </w:rPr>
+      </w:pPr>
+      <w:r>
+        <w:rPr>
+          <w:color w:val="292929"/>
+          <w:spacing w:val="-1"/>
+          <w:shd w:val="clear" w:color="auto" w:fill="FFFFFF"/>
+        </w:rPr>
+        <w:t>Data Gathering and Management: Effective data collection and management strategies are needed due to the enormous volume of data created through online client interactions. Making sure the data is accurate, consistent, and reliable is a difficulty.</w:t>
+      </w:r>
+    </w:p>
+    <w:p>
+      <w:pPr>
+        <w:pStyle w:val="pw-post-body-paragraph"/>
+        <w:numPr>
+          <w:ilvl w:val="0"/>
+          <w:numId w:val="7"/>
         </w:numPr>
         <w:shd w:val="clear" w:color="auto" w:fill="FFFFFF"/>
         <w:spacing w:before="206" w:beforeAutospacing="0" w:after="0" w:afterAutospacing="0" w:line="536" w:lineRule="atLeast"/>
@@ -2079,63 +2124,175 @@
           <w:spacing w:val="-1"/>
           <w:shd w:val="clear" w:color="auto" w:fill="FFFFFF"/>
         </w:rPr>
-        <w:t>Literature Survey (sample)</w:t>
-      </w:r>
-    </w:p>
-    <w:p>
-      <w:pPr>
-        <w:pStyle w:val="ListParagraph"/>
-        <w:rPr>
-          <w:rFonts w:ascii="Times New Roman" w:hAnsi="Times New Roman" w:cs="Times New Roman"/>
+        <w:t>Data security and privacy: Because customer data is sensitive, it is crucial to make sure that the necessary safeguards are in place to secure both.</w:t>
+      </w:r>
+    </w:p>
+    <w:p>
+      <w:pPr>
+        <w:pStyle w:val="pw-post-body-paragraph"/>
+        <w:numPr>
+          <w:ilvl w:val="0"/>
+          <w:numId w:val="7"/>
+        </w:numPr>
+        <w:shd w:val="clear" w:color="auto" w:fill="FFFFFF"/>
+        <w:spacing w:before="206" w:line="536" w:lineRule="atLeast"/>
+        <w:rPr>
+          <w:color w:val="292929"/>
+          <w:spacing w:val="-1"/>
+          <w:shd w:val="clear" w:color="auto" w:fill="FFFFFF"/>
+        </w:rPr>
+      </w:pPr>
+      <w:r>
+        <w:rPr>
+          <w:color w:val="292929"/>
+          <w:spacing w:val="-1"/>
+          <w:shd w:val="clear" w:color="auto" w:fill="FFFFFF"/>
+        </w:rPr>
+        <w:t>Effective data analysis and the extraction of significant insights that can guide corporate choices present a challenge. This calls for proficiency with data analysis methods and the capacity to meaningfully evaluate the findings.</w:t>
+      </w:r>
+    </w:p>
+    <w:p>
+      <w:pPr>
+        <w:pStyle w:val="pw-post-body-paragraph"/>
+        <w:numPr>
+          <w:ilvl w:val="0"/>
+          <w:numId w:val="7"/>
+        </w:numPr>
+        <w:shd w:val="clear" w:color="auto" w:fill="FFFFFF"/>
+        <w:spacing w:before="206" w:line="536" w:lineRule="atLeast"/>
+        <w:rPr>
+          <w:color w:val="292929"/>
+          <w:spacing w:val="-1"/>
+          <w:shd w:val="clear" w:color="auto" w:fill="FFFFFF"/>
+        </w:rPr>
+      </w:pPr>
+      <w:r>
+        <w:rPr>
+          <w:color w:val="292929"/>
+          <w:spacing w:val="-1"/>
+          <w:shd w:val="clear" w:color="auto" w:fill="FFFFFF"/>
+        </w:rPr>
+        <w:t>E-commerce integration with other systems Data from many sources, such as the e-commerce website, customer databases, and transaction systems, must be integrated for clickstream analysis. Making sure the data is correctly integrated and capable of analysis presents a problem.</w:t>
+      </w:r>
+    </w:p>
+    <w:p>
+      <w:pPr>
+        <w:pStyle w:val="pw-post-body-paragraph"/>
+        <w:numPr>
+          <w:ilvl w:val="0"/>
+          <w:numId w:val="7"/>
+        </w:numPr>
+        <w:shd w:val="clear" w:color="auto" w:fill="FFFFFF"/>
+        <w:spacing w:before="206" w:beforeAutospacing="0" w:after="0" w:afterAutospacing="0" w:line="536" w:lineRule="atLeast"/>
+        <w:rPr>
+          <w:color w:val="292929"/>
+          <w:spacing w:val="-1"/>
+          <w:shd w:val="clear" w:color="auto" w:fill="FFFFFF"/>
+        </w:rPr>
+      </w:pPr>
+      <w:r>
+        <w:rPr>
+          <w:color w:val="292929"/>
+          <w:spacing w:val="-1"/>
+          <w:shd w:val="clear" w:color="auto" w:fill="FFFFFF"/>
+        </w:rPr>
+        <w:t xml:space="preserve">Implementation of </w:t>
+      </w:r>
+      <w:r>
+        <w:rPr>
+          <w:color w:val="292929"/>
+          <w:spacing w:val="-1"/>
+          <w:shd w:val="clear" w:color="auto" w:fill="FFFFFF"/>
+        </w:rPr>
+        <w:t>Recommendation</w:t>
+      </w:r>
+      <w:r>
+        <w:rPr>
+          <w:color w:val="292929"/>
+          <w:spacing w:val="-1"/>
+          <w:shd w:val="clear" w:color="auto" w:fill="FFFFFF"/>
+        </w:rPr>
+        <w:t>: In order for the firm to improve customer experience and spur growth, the analysis's insights must be transformed into practical recommendations. It is difficult to put these recommendations into practise and monitor the outcomes.</w:t>
+      </w:r>
+    </w:p>
+    <w:p>
+      <w:pPr>
+        <w:pStyle w:val="pw-post-body-paragraph"/>
+        <w:shd w:val="clear" w:color="auto" w:fill="FFFFFF"/>
+        <w:spacing w:before="206" w:beforeAutospacing="0" w:after="0" w:afterAutospacing="0" w:line="536" w:lineRule="atLeast"/>
+        <w:rPr>
+          <w:color w:val="292929"/>
+          <w:spacing w:val="-1"/>
+          <w:shd w:val="clear" w:color="auto" w:fill="FFFFFF"/>
+        </w:rPr>
+      </w:pPr>
+    </w:p>
+    <w:p>
+      <w:pPr>
+        <w:pStyle w:val="pw-post-body-paragraph"/>
+        <w:shd w:val="clear" w:color="auto" w:fill="FFFFFF"/>
+        <w:spacing w:before="206" w:beforeAutospacing="0" w:after="0" w:afterAutospacing="0" w:line="536" w:lineRule="atLeast"/>
+        <w:rPr>
+          <w:color w:val="292929"/>
+          <w:spacing w:val="-1"/>
+          <w:shd w:val="clear" w:color="auto" w:fill="FFFFFF"/>
+        </w:rPr>
+      </w:pPr>
+      <w:r>
+        <w:rPr>
+          <w:color w:val="292929"/>
+          <w:spacing w:val="-1"/>
+          <w:shd w:val="clear" w:color="auto" w:fill="FFFFFF"/>
+        </w:rPr>
+        <w:t>Overall, data collecting, management, analysis, and implementation issues are present in E-Commerce Clickstream Analysis initiatives. The objective is to overcome these obstacles and offer insightful analysis and suggestions to enhance customer satisfaction and promote corporate expansion.</w:t>
+      </w:r>
+    </w:p>
+    <w:p>
+      <w:pPr>
+        <w:pStyle w:val="pw-post-body-paragraph"/>
+        <w:numPr>
+          <w:ilvl w:val="0"/>
+          <w:numId w:val="8"/>
+        </w:numPr>
+        <w:shd w:val="clear" w:color="auto" w:fill="FFFFFF"/>
+        <w:spacing w:before="206" w:beforeAutospacing="0" w:after="0" w:afterAutospacing="0" w:line="536" w:lineRule="atLeast"/>
+        <w:rPr>
           <w:b/>
-          <w:sz w:val="24"/>
-          <w:szCs w:val="24"/>
-        </w:rPr>
-      </w:pPr>
-    </w:p>
-    <w:p>
-      <w:pPr>
-        <w:pStyle w:val="ListParagraph"/>
-        <w:rPr>
-          <w:rFonts w:ascii="Times New Roman" w:hAnsi="Times New Roman" w:cs="Times New Roman"/>
-          <w:i/>
-          <w:sz w:val="24"/>
-          <w:szCs w:val="24"/>
-        </w:rPr>
-      </w:pPr>
-      <w:r>
-        <w:rPr>
-          <w:rFonts w:ascii="Times New Roman" w:hAnsi="Times New Roman" w:cs="Times New Roman"/>
-          <w:i/>
-          <w:sz w:val="24"/>
-          <w:szCs w:val="24"/>
-        </w:rPr>
-        <w:t>&lt;</w:t>
-      </w:r>
-      <w:r>
-        <w:rPr>
-          <w:rFonts w:ascii="Times New Roman" w:hAnsi="Times New Roman" w:cs="Times New Roman"/>
-          <w:i/>
-          <w:sz w:val="24"/>
-          <w:szCs w:val="24"/>
-        </w:rPr>
-        <w:t>Minimum 10 papers should be surveyed</w:t>
-      </w:r>
-      <w:r>
-        <w:rPr>
-          <w:rFonts w:ascii="Times New Roman" w:hAnsi="Times New Roman" w:cs="Times New Roman"/>
-          <w:i/>
-          <w:sz w:val="24"/>
-          <w:szCs w:val="24"/>
-        </w:rPr>
-        <w:t>&gt;</w:t>
-      </w:r>
+          <w:bCs/>
+          <w:color w:val="292929"/>
+          <w:spacing w:val="-1"/>
+          <w:shd w:val="clear" w:color="auto" w:fill="FFFFFF"/>
+        </w:rPr>
+      </w:pPr>
+      <w:r>
+        <w:rPr>
+          <w:b/>
+          <w:bCs/>
+          <w:color w:val="292929"/>
+          <w:spacing w:val="-1"/>
+          <w:shd w:val="clear" w:color="auto" w:fill="FFFFFF"/>
+        </w:rPr>
+        <w:t>Literature Survey</w:t>
+      </w:r>
+    </w:p>
+    <w:p>
+      <w:pPr>
+        <w:pStyle w:val="pw-post-body-paragraph"/>
+        <w:shd w:val="clear" w:color="auto" w:fill="FFFFFF"/>
+        <w:spacing w:before="0" w:beforeAutospacing="0" w:after="0" w:afterAutospacing="0" w:line="536" w:lineRule="atLeast"/>
+        <w:ind w:left="720"/>
+        <w:rPr>
+          <w:color w:val="292929"/>
+          <w:spacing w:val="-1"/>
+          <w:shd w:val="clear" w:color="auto" w:fill="FFFFFF"/>
+        </w:rPr>
+      </w:pPr>
     </w:p>
     <w:tbl>
       <w:tblPr>
         <w:tblW w:w="9993" w:type="dxa"/>
         <w:tblInd w:w="250" w:type="dxa"/>
-        <w:tblLook w:val="04A0"/>
+        <w:tblLook w:val="04A0" w:firstRow="1" w:lastRow="0" w:firstColumn="1" w:lastColumn="0" w:noHBand="0" w:noVBand="1"/>
       </w:tblPr>
       <w:tblGrid>
         <w:gridCol w:w="470"/>
@@ -2171,7 +2328,6 @@
                 <w:lang w:val="en-IN" w:eastAsia="en-GB"/>
               </w:rPr>
             </w:pPr>
-            <w:proofErr w:type="spellStart"/>
             <w:r>
               <w:rPr>
                 <w:rFonts w:eastAsia="Times New Roman"/>
@@ -2180,18 +2336,7 @@
                 <w:color w:val="000000"/>
                 <w:lang w:eastAsia="en-GB"/>
               </w:rPr>
-              <w:t>Sl</w:t>
-            </w:r>
-            <w:proofErr w:type="spellEnd"/>
-            <w:r>
-              <w:rPr>
-                <w:rFonts w:eastAsia="Times New Roman"/>
-                <w:b/>
-                <w:bCs/>
-                <w:color w:val="000000"/>
-                <w:lang w:eastAsia="en-GB"/>
-              </w:rPr>
-              <w:t xml:space="preserve"> no</w:t>
+              <w:t>Sl no</w:t>
             </w:r>
           </w:p>
         </w:tc>
@@ -2413,27 +2558,7 @@
                 <w:kern w:val="36"/>
                 <w:lang w:eastAsia="en-US"/>
               </w:rPr>
-              <w:t xml:space="preserve">Real-time prediction of online shoppers’ purchasing intention using multilayer </w:t>
-            </w:r>
-            <w:proofErr w:type="spellStart"/>
-            <w:r>
-              <w:rPr>
-                <w:rFonts w:ascii="Georgia" w:eastAsia="Times New Roman" w:hAnsi="Georgia"/>
-                <w:color w:val="333333"/>
-                <w:kern w:val="36"/>
-                <w:lang w:eastAsia="en-US"/>
-              </w:rPr>
-              <w:t>perceptron</w:t>
-            </w:r>
-            <w:proofErr w:type="spellEnd"/>
-            <w:r>
-              <w:rPr>
-                <w:rFonts w:ascii="Georgia" w:eastAsia="Times New Roman" w:hAnsi="Georgia"/>
-                <w:color w:val="333333"/>
-                <w:kern w:val="36"/>
-                <w:lang w:eastAsia="en-US"/>
-              </w:rPr>
-              <w:t xml:space="preserve"> and LSTM recurrent neural networks</w:t>
+              <w:t>Real-time prediction of online shoppers’ purchasing intention using multilayer perceptron and LSTM recurrent neural networks</w:t>
             </w:r>
           </w:p>
           <w:p>
@@ -2475,33 +2600,8 @@
                   <w:rStyle w:val="Hyperlink"/>
                   <w:color w:val="004B83"/>
                 </w:rPr>
-                <w:t xml:space="preserve">C. </w:t>
+                <w:t>C. Okan Sakar</w:t>
               </w:r>
-              <w:proofErr w:type="spellStart"/>
-              <w:r>
-                <w:rPr>
-                  <w:rStyle w:val="Hyperlink"/>
-                  <w:color w:val="004B83"/>
-                </w:rPr>
-                <w:t>Okan</w:t>
-              </w:r>
-              <w:proofErr w:type="spellEnd"/>
-              <w:r>
-                <w:rPr>
-                  <w:rStyle w:val="Hyperlink"/>
-                  <w:color w:val="004B83"/>
-                </w:rPr>
-                <w:t xml:space="preserve"> </w:t>
-              </w:r>
-              <w:proofErr w:type="spellStart"/>
-              <w:r>
-                <w:rPr>
-                  <w:rStyle w:val="Hyperlink"/>
-                  <w:color w:val="004B83"/>
-                </w:rPr>
-                <w:t>Sakar</w:t>
-              </w:r>
-              <w:proofErr w:type="spellEnd"/>
             </w:hyperlink>
             <w:r>
               <w:t>, </w:t>
@@ -2523,131 +2623,86 @@
                   <w:rStyle w:val="Hyperlink"/>
                   <w:color w:val="004B83"/>
                 </w:rPr>
-                <w:t xml:space="preserve">S. </w:t>
+                <w:t>S. Olcay Polat</w:t>
               </w:r>
-              <w:proofErr w:type="spellStart"/>
+            </w:hyperlink>
+            <w:r>
+              <w:t>, </w:t>
+            </w:r>
+          </w:p>
+          <w:p>
+            <w:pPr>
+              <w:rPr>
+                <w:rStyle w:val="Hyperlink"/>
+                <w:color w:val="004B83"/>
+              </w:rPr>
+            </w:pPr>
+            <w:r>
+              <w:rPr>
+                <w:rFonts w:hAnsi="Symbol"/>
+              </w:rPr>
+              <w:t></w:t>
+            </w:r>
+            <w:r>
+              <w:t xml:space="preserve">  </w:t>
+            </w:r>
+            <w:r>
+              <w:fldChar w:fldCharType="begin"/>
+            </w:r>
+            <w:r>
+              <w:instrText xml:space="preserve"> HYPERLINK "https://link.springer.com/article/10.1007/s00521-018-3523-0" \l "auth-Mete-Katircioglu" </w:instrText>
+            </w:r>
+            <w:r>
+              <w:fldChar w:fldCharType="separate"/>
+            </w:r>
+            <w:r>
+              <w:rPr>
+                <w:rStyle w:val="Hyperlink"/>
+                <w:color w:val="004B83"/>
+              </w:rPr>
+              <w:t>Mete</w:t>
+            </w:r>
+          </w:p>
+          <w:p>
+            <w:r>
+              <w:rPr>
+                <w:rStyle w:val="Hyperlink"/>
+                <w:color w:val="004B83"/>
+              </w:rPr>
+              <w:t>Katircioglu</w:t>
+            </w:r>
+            <w:r>
+              <w:fldChar w:fldCharType="end"/>
+            </w:r>
+            <w:r>
+              <w:t> &amp; </w:t>
+            </w:r>
+          </w:p>
+          <w:p>
+            <w:pPr>
+              <w:rPr>
+                <w:rFonts w:eastAsia="Times New Roman"/>
+                <w:color w:val="000000"/>
+                <w:lang w:eastAsia="en-GB"/>
+              </w:rPr>
+            </w:pPr>
+            <w:r>
+              <w:rPr>
+                <w:rFonts w:hAnsi="Symbol"/>
+              </w:rPr>
+              <w:t></w:t>
+            </w:r>
+            <w:r>
+              <w:t xml:space="preserve">  </w:t>
+            </w:r>
+            <w:hyperlink r:id="rId13" w:anchor="auth-Yomi-Kastro" w:history="1">
               <w:r>
                 <w:rPr>
                   <w:rStyle w:val="Hyperlink"/>
                   <w:color w:val="004B83"/>
                 </w:rPr>
-                <w:t>Olcay</w:t>
+                <w:t>Yomi Kastro</w:t>
               </w:r>
-              <w:proofErr w:type="spellEnd"/>
-              <w:r>
-                <w:rPr>
-                  <w:rStyle w:val="Hyperlink"/>
-                  <w:color w:val="004B83"/>
-                </w:rPr>
-                <w:t xml:space="preserve"> </w:t>
-              </w:r>
-              <w:proofErr w:type="spellStart"/>
-              <w:r>
-                <w:rPr>
-                  <w:rStyle w:val="Hyperlink"/>
-                  <w:color w:val="004B83"/>
-                </w:rPr>
-                <w:t>Polat</w:t>
-              </w:r>
-              <w:proofErr w:type="spellEnd"/>
-            </w:hyperlink>
-            <w:r>
-              <w:t>, </w:t>
-            </w:r>
-          </w:p>
-          <w:p>
-            <w:pPr>
-              <w:rPr>
-                <w:rStyle w:val="Hyperlink"/>
-                <w:color w:val="004B83"/>
-              </w:rPr>
-            </w:pPr>
-            <w:r>
-              <w:rPr>
-                <w:rFonts w:hAnsi="Symbol"/>
-              </w:rPr>
-              <w:t></w:t>
-            </w:r>
-            <w:r>
-              <w:t xml:space="preserve">  </w:t>
-            </w:r>
-            <w:r>
-              <w:fldChar w:fldCharType="begin"/>
-            </w:r>
-            <w:r>
-              <w:instrText xml:space="preserve"> HYPERLINK "https://link.springer.com/article/10.1007/s00521-018-3523-0" \l "auth-Mete-Katircioglu" </w:instrText>
-            </w:r>
-            <w:r>
-              <w:fldChar w:fldCharType="separate"/>
-            </w:r>
-            <w:r>
-              <w:rPr>
-                <w:rStyle w:val="Hyperlink"/>
-                <w:color w:val="004B83"/>
-              </w:rPr>
-              <w:t>Mete</w:t>
-            </w:r>
-          </w:p>
-          <w:p>
-            <w:proofErr w:type="spellStart"/>
-            <w:r>
-              <w:rPr>
-                <w:rStyle w:val="Hyperlink"/>
-                <w:color w:val="004B83"/>
-              </w:rPr>
-              <w:t>Katircioglu</w:t>
-            </w:r>
-            <w:proofErr w:type="spellEnd"/>
-            <w:r>
-              <w:fldChar w:fldCharType="end"/>
-            </w:r>
-            <w:r>
-              <w:t> &amp; </w:t>
-            </w:r>
-          </w:p>
-          <w:p>
-            <w:pPr>
-              <w:rPr>
-                <w:rFonts w:eastAsia="Times New Roman"/>
-                <w:color w:val="000000"/>
-                <w:lang w:eastAsia="en-GB"/>
-              </w:rPr>
-            </w:pPr>
-            <w:r>
-              <w:rPr>
-                <w:rFonts w:hAnsi="Symbol"/>
-              </w:rPr>
-              <w:t></w:t>
-            </w:r>
-            <w:r>
-              <w:t xml:space="preserve">  </w:t>
-            </w:r>
-            <w:hyperlink r:id="rId13" w:anchor="auth-Yomi-Kastro" w:history="1">
-              <w:proofErr w:type="spellStart"/>
-              <w:r>
-                <w:rPr>
-                  <w:rStyle w:val="Hyperlink"/>
-                  <w:color w:val="004B83"/>
-                </w:rPr>
-                <w:t>Yomi</w:t>
-              </w:r>
-              <w:proofErr w:type="spellEnd"/>
-              <w:r>
-                <w:rPr>
-                  <w:rStyle w:val="Hyperlink"/>
-                  <w:color w:val="004B83"/>
-                </w:rPr>
-                <w:t xml:space="preserve"> </w:t>
-              </w:r>
-              <w:proofErr w:type="spellStart"/>
-              <w:r>
-                <w:rPr>
-                  <w:rStyle w:val="Hyperlink"/>
-                  <w:color w:val="004B83"/>
-                </w:rPr>
-                <w:t>Kastro</w:t>
-              </w:r>
-              <w:proofErr w:type="spellEnd"/>
             </w:hyperlink>
             <w:r>
               <w:t> </w:t>
@@ -2837,15 +2892,7 @@
               </w:rPr>
             </w:pPr>
             <w:r>
-              <w:t xml:space="preserve">Algorithms for Clustering </w:t>
-            </w:r>
-            <w:proofErr w:type="spellStart"/>
-            <w:r>
-              <w:t>ClickStream</w:t>
-            </w:r>
-            <w:proofErr w:type="spellEnd"/>
-            <w:r>
-              <w:t xml:space="preserve"> Data</w:t>
+              <w:t>Algorithms for Clustering ClickStream Data</w:t>
             </w:r>
           </w:p>
         </w:tc>
@@ -2863,37 +2910,8 @@
             <w:hideMark/>
           </w:tcPr>
           <w:p>
-            <w:proofErr w:type="spellStart"/>
-            <w:r>
-              <w:t>Panagiotis</w:t>
-            </w:r>
-            <w:proofErr w:type="spellEnd"/>
-            <w:r>
-              <w:t xml:space="preserve"> </w:t>
-            </w:r>
-            <w:proofErr w:type="spellStart"/>
-            <w:r>
-              <w:t>Antonellis</w:t>
-            </w:r>
-            <w:proofErr w:type="spellEnd"/>
-            <w:r>
-              <w:t xml:space="preserve">, Christos </w:t>
-            </w:r>
-            <w:proofErr w:type="spellStart"/>
-            <w:r>
-              <w:t>Makris</w:t>
-            </w:r>
-            <w:proofErr w:type="spellEnd"/>
-            <w:r>
-              <w:t xml:space="preserve">, Nikos </w:t>
-            </w:r>
-            <w:proofErr w:type="spellStart"/>
-            <w:r>
-              <w:t>Tsirakis</w:t>
-            </w:r>
-            <w:proofErr w:type="spellEnd"/>
-            <w:r>
-              <w:t xml:space="preserve"> </w:t>
+            <w:r>
+              <w:t xml:space="preserve">Panagiotis Antonellis, Christos Makris, Nikos Tsirakis </w:t>
             </w:r>
           </w:p>
           <w:p/>
@@ -2921,15 +2939,7 @@
           </w:tcPr>
           <w:p>
             <w:r>
-              <w:t xml:space="preserve">Model for clustering </w:t>
-            </w:r>
-            <w:proofErr w:type="spellStart"/>
-            <w:r>
-              <w:t>clickstream</w:t>
-            </w:r>
-            <w:proofErr w:type="spellEnd"/>
-            <w:r>
-              <w:t xml:space="preserve"> data which applies three different phases in the data processing, and is validated through a set of experiments.</w:t>
+              <w:t>Model for clustering clickstream data which applies three different phases in the data processing, and is validated through a set of experiments.</w:t>
             </w:r>
           </w:p>
           <w:p/>
@@ -2980,22 +2990,14 @@
               <w:t xml:space="preserve">s </w:t>
             </w:r>
             <w:r>
-              <w:t xml:space="preserve">recommendations to users in order to visit other unvisited pages according to the moves of users that all belong to the same cluster. The meta-clustering procedure gives an overview of user’s </w:t>
-            </w:r>
-            <w:proofErr w:type="spellStart"/>
-            <w:r>
-              <w:t>behaviour</w:t>
-            </w:r>
-            <w:proofErr w:type="spellEnd"/>
-            <w:r>
-              <w:t xml:space="preserve"> and this helps us recognize the useful clusters that have users who have stable preferences about page content.</w:t>
+              <w:t>recommendations to users in order to visit other unvisited pages according to the moves of users that all belong to the same cluster. The meta-clustering procedure gives an overview of user’s behaviour and this helps us recognize the useful clusters that have users who have stable preferences about page content.</w:t>
             </w:r>
           </w:p>
         </w:tc>
       </w:tr>
       <w:tr>
         <w:trPr>
-          <w:trHeight w:val="680"/>
+          <w:trHeight w:val="60"/>
         </w:trPr>
         <w:tc>
           <w:tcPr>
@@ -3142,15 +3144,7 @@
               <w:outlineLvl w:val="0"/>
             </w:pPr>
             <w:r>
-              <w:t xml:space="preserve">Mining and Analysis of </w:t>
-            </w:r>
-            <w:proofErr w:type="spellStart"/>
-            <w:r>
-              <w:t>Clickstream</w:t>
-            </w:r>
-            <w:proofErr w:type="spellEnd"/>
-            <w:r>
-              <w:t xml:space="preserve"> Patterns</w:t>
+              <w:t>Mining and Analysis of Clickstream Patterns</w:t>
             </w:r>
           </w:p>
         </w:tc>
@@ -3169,21 +3163,8 @@
           </w:tcPr>
           <w:p>
             <w:r>
-              <w:t xml:space="preserve">H. Hannah </w:t>
-            </w:r>
-            <w:proofErr w:type="spellStart"/>
-            <w:r>
-              <w:t>Inbarani</w:t>
-            </w:r>
-            <w:proofErr w:type="spellEnd"/>
-            <w:r>
-              <w:t xml:space="preserve"> and K. </w:t>
-            </w:r>
-            <w:proofErr w:type="spellStart"/>
-            <w:r>
-              <w:t>Thangavel</w:t>
-            </w:r>
-            <w:proofErr w:type="spellEnd"/>
+              <w:t>H. Hannah Inbarani and K. Thangavel</w:t>
+            </w:r>
           </w:p>
           <w:p/>
           <w:p>
@@ -3207,31 +3188,7 @@
           </w:tcPr>
           <w:p>
             <w:r>
-              <w:t xml:space="preserve">A </w:t>
-            </w:r>
-            <w:proofErr w:type="spellStart"/>
-            <w:r>
-              <w:t>partitional</w:t>
-            </w:r>
-            <w:proofErr w:type="spellEnd"/>
-            <w:r>
-              <w:t xml:space="preserve"> algorithm namely Multi Pass Combined Standard </w:t>
-            </w:r>
-            <w:proofErr w:type="gramStart"/>
-            <w:r>
-              <w:t>Deviation(</w:t>
-            </w:r>
-            <w:proofErr w:type="gramEnd"/>
-            <w:r>
-              <w:t xml:space="preserve">CSD) Means algorithm which automatically generates the optimum number of clusters from the web </w:t>
-            </w:r>
-            <w:proofErr w:type="spellStart"/>
-            <w:r>
-              <w:t>clickstream</w:t>
-            </w:r>
-            <w:proofErr w:type="spellEnd"/>
-            <w:r>
-              <w:t xml:space="preserve"> patterns. The quality of clusters obtained using these algorithms are compared using K-Means algorithm, Rough K-Means algorithm and model based algorithms ANTCLUST and ACCANTCLUST</w:t>
+              <w:t>A partitional algorithm namely Multi Pass Combined Standard Deviation(CSD) Means algorithm which automatically generates the optimum number of clusters from the web clickstream patterns. The quality of clusters obtained using these algorithms are compared using K-Means algorithm, Rough K-Means algorithm and model based algorithms ANTCLUST and ACCANTCLUST</w:t>
             </w:r>
           </w:p>
         </w:tc>
@@ -3250,15 +3207,7 @@
           </w:tcPr>
           <w:p>
             <w:r>
-              <w:t xml:space="preserve">A comparative analysis is made with K-Means algorithm, Rough K-Means and Model based algorithms ANTCLUST and ACCANTCLUST. The study of validity measure shows the effectiveness of the proposed algorithm for mining web </w:t>
-            </w:r>
-            <w:proofErr w:type="spellStart"/>
-            <w:r>
-              <w:t>clickstream</w:t>
-            </w:r>
-            <w:proofErr w:type="spellEnd"/>
-            <w:r>
-              <w:t xml:space="preserve"> patterns. Experimental results also show the stability and accuracy of the proposed algorithm. Though ANTCLUST and ACCANTCLUST estimates the number of clusters from the data set, experimental results clearly show that they are not stable and these algorithms take enormous amount of time for the convergence of clusters</w:t>
+              <w:t>A comparative analysis is made with K-Means algorithm, Rough K-Means and Model based algorithms ANTCLUST and ACCANTCLUST. The study of validity measure shows the effectiveness of the proposed algorithm for mining web clickstream patterns. Experimental results also show the stability and accuracy of the proposed algorithm. Though ANTCLUST and ACCANTCLUST estimates the number of clusters from the data set, experimental results clearly show that they are not stable and these algorithms take enormous amount of time for the convergence of clusters</w:t>
             </w:r>
           </w:p>
         </w:tc>
@@ -3318,15 +3267,7 @@
               <w:outlineLvl w:val="0"/>
             </w:pPr>
             <w:r>
-              <w:t xml:space="preserve">Visualization and Analysis of </w:t>
-            </w:r>
-            <w:proofErr w:type="spellStart"/>
-            <w:r>
-              <w:t>Clickstream</w:t>
-            </w:r>
-            <w:proofErr w:type="spellEnd"/>
-            <w:r>
-              <w:t xml:space="preserve"> Data of Online Stores for Understanding Web Merchandising</w:t>
+              <w:t>Visualization and Analysis of Clickstream Data of Online Stores for Understanding Web Merchandising</w:t>
             </w:r>
           </w:p>
         </w:tc>
@@ -3344,43 +3285,24 @@
             <w:hideMark/>
           </w:tcPr>
           <w:p>
-            <w:pPr>
+            <w:r>
               <w:rPr>
                 <w:sz w:val="22"/>
                 <w:szCs w:val="22"/>
               </w:rPr>
-            </w:pPr>
+              <w:t>JUHNYOUNG LEE</w:t>
+            </w:r>
+          </w:p>
+          <w:p>
             <w:r>
               <w:rPr>
                 <w:sz w:val="22"/>
                 <w:szCs w:val="22"/>
               </w:rPr>
-              <w:t>JUHNYOUNG LEE</w:t>
-            </w:r>
-          </w:p>
-          <w:p>
-            <w:pPr>
-              <w:rPr>
-                <w:sz w:val="22"/>
-                <w:szCs w:val="22"/>
-              </w:rPr>
-            </w:pPr>
-            <w:r>
-              <w:rPr>
-                <w:sz w:val="22"/>
-                <w:szCs w:val="22"/>
-              </w:rPr>
               <w:t>MARK PODLASECK EDITH SCHONBERG ROBERT HOCH</w:t>
             </w:r>
           </w:p>
-          <w:p>
-            <w:pPr>
-              <w:rPr>
-                <w:sz w:val="22"/>
-                <w:szCs w:val="22"/>
-              </w:rPr>
-            </w:pPr>
-          </w:p>
+          <w:p/>
           <w:p>
             <w:r>
               <w:t>2001</w:t>
@@ -3407,19 +3329,7 @@
           </w:tcPr>
           <w:p>
             <w:r>
-              <w:t xml:space="preserve">The system visualizes the effectiveness of Web merchandising from two different points of view by using two different visualization techniques: visualization of sessions by using parallel </w:t>
-            </w:r>
-            <w:r>
-              <w:lastRenderedPageBreak/>
-              <w:t xml:space="preserve">coordinates and visualization of product performance by using </w:t>
-            </w:r>
-            <w:proofErr w:type="spellStart"/>
-            <w:r>
-              <w:t>starfield</w:t>
-            </w:r>
-            <w:proofErr w:type="spellEnd"/>
-            <w:r>
-              <w:t xml:space="preserve"> graphs</w:t>
+              <w:t>The system visualizes the effectiveness of Web merchandising from two different points of view by using two different visualization techniques: visualization of sessions by using parallel coordinates and visualization of product performance by using starfield graphs</w:t>
             </w:r>
           </w:p>
           <w:p/>
@@ -3439,12 +3349,7 @@
           </w:tcPr>
           <w:p>
             <w:r>
-              <w:lastRenderedPageBreak/>
-              <w:t xml:space="preserve">The presented system visualizes the progression of sessions in the store, i.e., the conversions from one shopping step to another, and so provides insight into the effectiveness of each step’s design. By associating the sessions with attributes that categorize them such </w:t>
-            </w:r>
-            <w:r>
-              <w:lastRenderedPageBreak/>
-              <w:t>as the referrers, host names, length, the shopping metaphors and merchandising cues, the sessions and their conversions could be subdivided. The categorization of sessions helps to understand how sessions with different category values react to the site differently</w:t>
+              <w:t>The presented system visualizes the progression of sessions in the store, i.e., the conversions from one shopping step to another, and so provides insight into the effectiveness of each step’s design. By associating the sessions with attributes that categorize them such as the referrers, host names, length, the shopping metaphors and merchandising cues, the sessions and their conversions could be subdivided. The categorization of sessions helps to understand how sessions with different category values react to the site differently</w:t>
             </w:r>
           </w:p>
         </w:tc>
@@ -3480,7 +3385,6 @@
                 <w:color w:val="000000"/>
                 <w:lang w:eastAsia="en-GB"/>
               </w:rPr>
-              <w:lastRenderedPageBreak/>
               <w:t>5</w:t>
             </w:r>
           </w:p>
@@ -3545,7 +3449,6 @@
               </w:rPr>
               <w:t>stream </w:t>
             </w:r>
-            <w:proofErr w:type="spellStart"/>
             <w:r>
               <w:rPr>
                 <w:rFonts w:ascii="Times New Roman" w:hAnsi="Times New Roman" w:cs="Times New Roman"/>
@@ -3553,17 +3456,7 @@
                 <w:bCs w:val="0"/>
                 <w:color w:val="222222"/>
               </w:rPr>
-              <w:t>datasequences</w:t>
-            </w:r>
-            <w:proofErr w:type="spellEnd"/>
-            <w:r>
-              <w:rPr>
-                <w:rFonts w:ascii="Times New Roman" w:hAnsi="Times New Roman" w:cs="Times New Roman"/>
-                <w:b w:val="0"/>
-                <w:bCs w:val="0"/>
-                <w:color w:val="222222"/>
-              </w:rPr>
-              <w:t xml:space="preserve"> for </w:t>
+              <w:t>datasequences for </w:t>
             </w:r>
             <w:r>
               <w:rPr>
@@ -3605,30 +3498,18 @@
             <w:hideMark/>
           </w:tcPr>
           <w:p>
-            <w:proofErr w:type="spellStart"/>
             <w:r>
               <w:t xml:space="preserve">Erdi Olmezogullari </w:t>
             </w:r>
-            <w:proofErr w:type="spellEnd"/>
             <w:r>
               <w:rPr>
                 <w:rFonts w:ascii="Cambria Math" w:hAnsi="Cambria Math" w:cs="Cambria Math"/>
               </w:rPr>
               <w:t>∗,</w:t>
             </w:r>
-            <w:proofErr w:type="spellStart"/>
-            <w:r>
-              <w:t>Mehmet</w:t>
-            </w:r>
-            <w:proofErr w:type="spellEnd"/>
-            <w:r>
-              <w:t xml:space="preserve"> S. </w:t>
-            </w:r>
-            <w:proofErr w:type="spellStart"/>
-            <w:r>
-              <w:t>Aktas</w:t>
-            </w:r>
-            <w:proofErr w:type="spellEnd"/>
+            <w:r>
+              <w:t>Mehmet S. Aktas</w:t>
+            </w:r>
           </w:p>
           <w:p/>
           <w:p>
@@ -3651,35 +3532,14 @@
             <w:hideMark/>
           </w:tcPr>
           <w:p>
-            <w:proofErr w:type="gramStart"/>
-            <w:r>
-              <w:t>Application of embedding approaches to represent click-stream data sequences, to enable machine learning algorithms learn</w:t>
-            </w:r>
-            <w:proofErr w:type="gramEnd"/>
-            <w:r>
-              <w:t xml:space="preserve"> the users’ navigational behaviors on web-sites. By utilizing embedding representation, we propose an algorithm that takes </w:t>
-            </w:r>
-            <w:proofErr w:type="spellStart"/>
-            <w:r>
-              <w:t>clickstream</w:t>
-            </w:r>
-            <w:proofErr w:type="spellEnd"/>
-            <w:r>
-              <w:t xml:space="preserve"> data as input and creates clustered sequential patterns.</w:t>
+            <w:r>
+              <w:t>Application of embedding approaches to represent click-stream data sequences, to enable machine learning algorithms learn the users’ navigational behaviors on web-sites. By utilizing embedding representation, we propose an algorithm that takes clickstream data as input and creates clustered sequential patterns.</w:t>
             </w:r>
           </w:p>
           <w:p/>
           <w:p>
             <w:r>
-              <w:t xml:space="preserve">Word2Vec,  </w:t>
-            </w:r>
-            <w:proofErr w:type="spellStart"/>
-            <w:r>
-              <w:t>Deepwalk</w:t>
-            </w:r>
-            <w:proofErr w:type="spellEnd"/>
-            <w:r>
-              <w:t xml:space="preserve"> , Node2Vec</w:t>
+              <w:t>Word2Vec,  Deepwalk , Node2Vec</w:t>
             </w:r>
           </w:p>
         </w:tc>
@@ -3758,15 +3618,7 @@
               <w:outlineLvl w:val="0"/>
             </w:pPr>
             <w:r>
-              <w:t xml:space="preserve">A Deep Markov Model for </w:t>
-            </w:r>
-            <w:proofErr w:type="spellStart"/>
-            <w:r>
-              <w:t>Clickstream</w:t>
-            </w:r>
-            <w:proofErr w:type="spellEnd"/>
-            <w:r>
-              <w:t xml:space="preserve"> Analytics in Online Shopping</w:t>
+              <w:t>A Deep Markov Model for Clickstream Analytics in Online Shopping</w:t>
             </w:r>
           </w:p>
         </w:tc>
@@ -3784,48 +3636,13 @@
             <w:hideMark/>
           </w:tcPr>
           <w:p>
-            <w:proofErr w:type="spellStart"/>
-            <w:r>
-              <w:t>Yilmazcan</w:t>
-            </w:r>
-            <w:proofErr w:type="spellEnd"/>
-            <w:r>
-              <w:t xml:space="preserve"> </w:t>
-            </w:r>
-            <w:proofErr w:type="spellStart"/>
-            <w:r>
-              <w:t>Ozyurt</w:t>
-            </w:r>
-            <w:proofErr w:type="spellEnd"/>
-            <w:r>
-              <w:t xml:space="preserve">, </w:t>
-            </w:r>
-            <w:proofErr w:type="spellStart"/>
-            <w:r>
-              <w:t>Ce</w:t>
-            </w:r>
-            <w:proofErr w:type="spellEnd"/>
-            <w:r>
-              <w:t xml:space="preserve"> Zhang, Tobias </w:t>
-            </w:r>
-            <w:proofErr w:type="spellStart"/>
-            <w:r>
-              <w:t>Hatt</w:t>
-            </w:r>
-            <w:proofErr w:type="spellEnd"/>
-            <w:r>
-              <w:t xml:space="preserve">, Stefan </w:t>
-            </w:r>
-            <w:proofErr w:type="spellStart"/>
-            <w:r>
-              <w:t>Feuerriegel</w:t>
-            </w:r>
-            <w:proofErr w:type="spellEnd"/>
+            <w:r>
+              <w:t>Yilmazcan Ozyurt, Ce Zhang, Tobias Hatt, Stefan Feuerriegel</w:t>
+            </w:r>
           </w:p>
           <w:p/>
           <w:p>
             <w:r>
-              <w:lastRenderedPageBreak/>
               <w:t>ACM 2020</w:t>
             </w:r>
           </w:p>
@@ -3845,36 +3662,7 @@
           </w:tcPr>
           <w:p>
             <w:r>
-              <w:lastRenderedPageBreak/>
-              <w:t xml:space="preserve">Formalize a tailored attentive deep Markov model called </w:t>
-            </w:r>
-            <w:proofErr w:type="spellStart"/>
-            <w:r>
-              <w:t>ClickstreamDMM</w:t>
-            </w:r>
-            <w:proofErr w:type="spellEnd"/>
-            <w:r>
-              <w:t xml:space="preserve"> for predicting the </w:t>
-            </w:r>
-            <w:r>
-              <w:lastRenderedPageBreak/>
-              <w:t xml:space="preserve">risk of user exits without purchase in e-commerce web sessions. </w:t>
-            </w:r>
-            <w:proofErr w:type="spellStart"/>
-            <w:r>
-              <w:t>ClickstreamDMM</w:t>
-            </w:r>
-            <w:proofErr w:type="spellEnd"/>
-            <w:r>
-              <w:t xml:space="preserve"> combines  an attention network to learn long-term dependencies in </w:t>
-            </w:r>
-            <w:proofErr w:type="spellStart"/>
-            <w:r>
-              <w:t>clickstream</w:t>
-            </w:r>
-            <w:proofErr w:type="spellEnd"/>
-            <w:r>
-              <w:t xml:space="preserve"> data and a latent variable model to capture different shopping phases</w:t>
+              <w:t>Formalize a tailored attentive deep Markov model called ClickstreamDMM for predicting the risk of user exits without purchase in e-commerce web sessions. ClickstreamDMM combines  an attention network to learn long-term dependencies in clickstream data and a latent variable model to capture different shopping phases</w:t>
             </w:r>
           </w:p>
         </w:tc>
@@ -3892,18 +3680,8 @@
             <w:hideMark/>
           </w:tcPr>
           <w:p>
-            <w:proofErr w:type="spellStart"/>
-            <w:r>
-              <w:lastRenderedPageBreak/>
-              <w:t>ClickstreamDMM</w:t>
-            </w:r>
-            <w:proofErr w:type="spellEnd"/>
-            <w:r>
-              <w:t xml:space="preserve"> yields a substantial performance improvement in AUROC by 11.5 % and in AUPRC by </w:t>
-            </w:r>
-            <w:r>
-              <w:lastRenderedPageBreak/>
-              <w:t>12.7 %</w:t>
+            <w:r>
+              <w:t>ClickstreamDMM yields a substantial performance improvement in AUROC by 11.5 % and in AUPRC by 12.7 %</w:t>
             </w:r>
           </w:p>
         </w:tc>
@@ -3939,7 +3717,6 @@
                 <w:color w:val="000000"/>
                 <w:lang w:eastAsia="en-GB"/>
               </w:rPr>
-              <w:lastRenderedPageBreak/>
               <w:t>7</w:t>
             </w:r>
           </w:p>
@@ -3982,27 +3759,9 @@
             <w:hideMark/>
           </w:tcPr>
           <w:p>
-            <w:proofErr w:type="spellStart"/>
-            <w:r>
-              <w:t>Sule</w:t>
-            </w:r>
-            <w:proofErr w:type="spellEnd"/>
-            <w:r>
-              <w:t xml:space="preserve"> </w:t>
-            </w:r>
-            <w:proofErr w:type="spellStart"/>
-            <w:r>
-              <w:t>Gunduz</w:t>
-            </w:r>
-            <w:proofErr w:type="spellEnd"/>
-            <w:r>
-              <w:t xml:space="preserve">, M. Tamer </w:t>
-            </w:r>
-            <w:proofErr w:type="spellStart"/>
-            <w:r>
-              <w:t>Ozsu</w:t>
-            </w:r>
-            <w:proofErr w:type="spellEnd"/>
+            <w:r>
+              <w:t>Sule Gunduz, M. Tamer Ozsu</w:t>
+            </w:r>
           </w:p>
           <w:p/>
           <w:p>
@@ -4026,19 +3785,7 @@
           </w:tcPr>
           <w:p>
             <w:r>
-              <w:t xml:space="preserve">Proposal of a new model that considers both the order information of pages in a session and the time spent on them. Clustering user sessions based on their pair-wise similarity and represent the resulting clusters by a click-stream tree. The new user session is then assigned to a cluster based on a similarity measure. The click-stream tree of that cluster is used to generate the recommendation set. The model can be used as part of a cache </w:t>
-            </w:r>
-            <w:proofErr w:type="spellStart"/>
-            <w:r>
-              <w:t>prefetching</w:t>
-            </w:r>
-            <w:proofErr w:type="spellEnd"/>
-            <w:r>
-              <w:t xml:space="preserve"> system as well as a </w:t>
-            </w:r>
-            <w:r>
-              <w:lastRenderedPageBreak/>
-              <w:t>recommendation model.</w:t>
+              <w:t>Proposal of a new model that considers both the order information of pages in a session and the time spent on them. Clustering user sessions based on their pair-wise similarity and represent the resulting clusters by a click-stream tree. The new user session is then assigned to a cluster based on a similarity measure. The click-stream tree of that cluster is used to generate the recommendation set. The model can be used as part of a cache prefetching system as well as a recommendation model.</w:t>
             </w:r>
           </w:p>
         </w:tc>
@@ -4057,18 +3804,12 @@
           </w:tcPr>
           <w:p>
             <w:r>
-              <w:lastRenderedPageBreak/>
               <w:t>The experiments show that the model can be used on Web sites with different structures. To confirm findings, they compare their</w:t>
             </w:r>
           </w:p>
           <w:p>
-            <w:proofErr w:type="gramStart"/>
-            <w:r>
-              <w:t>model</w:t>
-            </w:r>
-            <w:proofErr w:type="gramEnd"/>
-            <w:r>
-              <w:t xml:space="preserve"> to three other recommendation models. Results show that </w:t>
+            <w:r>
+              <w:t xml:space="preserve">model to three other recommendation models. Results show that </w:t>
             </w:r>
             <w:r>
               <w:t xml:space="preserve">the </w:t>
@@ -4110,7 +3851,6 @@
                 <w:color w:val="000000"/>
                 <w:lang w:eastAsia="en-GB"/>
               </w:rPr>
-              <w:lastRenderedPageBreak/>
               <w:t>8</w:t>
             </w:r>
           </w:p>
@@ -4135,15 +3875,7 @@
               <w:outlineLvl w:val="0"/>
             </w:pPr>
             <w:r>
-              <w:t xml:space="preserve">Predicting web site audience demographics for web advertising targeting using multi-web site </w:t>
-            </w:r>
-            <w:proofErr w:type="spellStart"/>
-            <w:r>
-              <w:t>clickstream</w:t>
-            </w:r>
-            <w:proofErr w:type="spellEnd"/>
-            <w:r>
-              <w:t xml:space="preserve"> data</w:t>
+              <w:t>Predicting web site audience demographics for web advertising targeting using multi-web site clickstream data</w:t>
             </w:r>
           </w:p>
         </w:tc>
@@ -4161,29 +3893,14 @@
             <w:hideMark/>
           </w:tcPr>
           <w:p>
-            <w:proofErr w:type="spellStart"/>
-            <w:r>
-              <w:t>Koen</w:t>
-            </w:r>
-            <w:proofErr w:type="spellEnd"/>
-            <w:r>
-              <w:t xml:space="preserve"> W. De Bock, Dirk Van den </w:t>
-            </w:r>
-            <w:proofErr w:type="spellStart"/>
-            <w:r>
-              <w:t>Poel</w:t>
-            </w:r>
-            <w:proofErr w:type="spellEnd"/>
+            <w:r>
+              <w:t>Koen W. De Bock, Dirk Van den Poel</w:t>
+            </w:r>
           </w:p>
           <w:p/>
           <w:p>
-            <w:proofErr w:type="spellStart"/>
-            <w:r>
-              <w:t>Iospress</w:t>
-            </w:r>
-            <w:proofErr w:type="spellEnd"/>
-            <w:r>
-              <w:t xml:space="preserve"> 2010</w:t>
+            <w:r>
+              <w:t>Iospress 2010</w:t>
             </w:r>
           </w:p>
         </w:tc>
@@ -4202,27 +3919,7 @@
           </w:tcPr>
           <w:p>
             <w:r>
-              <w:t xml:space="preserve">The methodology involves the transformation of web site visitors’ </w:t>
-            </w:r>
-            <w:proofErr w:type="spellStart"/>
-            <w:r>
-              <w:t>clickstream</w:t>
-            </w:r>
-            <w:proofErr w:type="spellEnd"/>
-            <w:r>
-              <w:t xml:space="preserve"> patterns to a set of features and the training of Random Forest classifiers that generate predictions for gender, age, educational level and occupation category. These demographic predictions can support online advertisement targeting (</w:t>
-            </w:r>
-            <w:proofErr w:type="spellStart"/>
-            <w:r>
-              <w:t>i</w:t>
-            </w:r>
-            <w:proofErr w:type="spellEnd"/>
-            <w:r>
-              <w:t xml:space="preserve">) as an additional input in personalized advertising or behavioral targeting, in order to restrict ad targeting to demographically defined target groups, or (ii) as an input for aggregated demographic web site visitor profiles that support marketing managers in selecting web sites and achieving an optimal correspondence between target </w:t>
-            </w:r>
-            <w:r>
-              <w:lastRenderedPageBreak/>
-              <w:t>groups and web site audience composition.</w:t>
+              <w:t>The methodology involves the transformation of web site visitors’ clickstream patterns to a set of features and the training of Random Forest classifiers that generate predictions for gender, age, educational level and occupation category. These demographic predictions can support online advertisement targeting (i) as an additional input in personalized advertising or behavioral targeting, in order to restrict ad targeting to demographically defined target groups, or (ii) as an input for aggregated demographic web site visitor profiles that support marketing managers in selecting web sites and achieving an optimal correspondence between target groups and web site audience composition.</w:t>
             </w:r>
           </w:p>
         </w:tc>
@@ -4241,20 +3938,7 @@
           </w:tcPr>
           <w:p>
             <w:r>
-              <w:lastRenderedPageBreak/>
-              <w:t xml:space="preserve">The average absolute error is the highest for the single-user test sample data, but when looking at the most realistic setting, i.e., out-of-period data consisting of a mix of single and multi-user data, this average drops to 2.85 percent. Overall, this figure demonstrates the practical value of the model set to create usable demographic web site audience profiles. When looking at overall, but model specific error figures, strikingly, error figures are the highest for the gender model (4.33 percent), while for the multi-class characteristics age, occupation and education, these average errors are considerably lower (resp. 3.10, 3.87 and 2.85 percent). This is in contrast to the findings of the classification performance evaluation, which demonstrated the best results for the binary gender model. However, an explanation can be found in the fact that web sites differ more </w:t>
-            </w:r>
-            <w:r>
-              <w:lastRenderedPageBreak/>
-              <w:t>strongly in the gender distribution of their audience than in terms of the other demographic characteristics</w:t>
-            </w:r>
-            <w:proofErr w:type="gramStart"/>
-            <w:r>
-              <w:t>..</w:t>
-            </w:r>
-            <w:proofErr w:type="gramEnd"/>
-            <w:r>
-              <w:t>Despite the emergence of advertisement personalization and behavioral targeting, demographic information still plays an important role for web advertising purposes.</w:t>
+              <w:t>The average absolute error is the highest for the single-user test sample data, but when looking at the most realistic setting, i.e., out-of-period data consisting of a mix of single and multi-user data, this average drops to 2.85 percent. Overall, this figure demonstrates the practical value of the model set to create usable demographic web site audience profiles. When looking at overall, but model specific error figures, strikingly, error figures are the highest for the gender model (4.33 percent), while for the multi-class characteristics age, occupation and education, these average errors are considerably lower (resp. 3.10, 3.87 and 2.85 percent). This is in contrast to the findings of the classification performance evaluation, which demonstrated the best results for the binary gender model. However, an explanation can be found in the fact that web sites differ more strongly in the gender distribution of their audience than in terms of the other demographic characteristics..Despite the emergence of advertisement personalization and behavioral targeting, demographic information still plays an important role for web advertising purposes.</w:t>
             </w:r>
           </w:p>
         </w:tc>
@@ -4290,7 +3974,6 @@
                 <w:color w:val="000000"/>
                 <w:lang w:eastAsia="en-GB"/>
               </w:rPr>
-              <w:lastRenderedPageBreak/>
               <w:t>9</w:t>
             </w:r>
           </w:p>
@@ -4315,15 +3998,7 @@
               <w:outlineLvl w:val="0"/>
             </w:pPr>
             <w:r>
-              <w:t xml:space="preserve">Mining Significant Usage Patterns from </w:t>
-            </w:r>
-            <w:proofErr w:type="spellStart"/>
-            <w:r>
-              <w:t>Clickstream</w:t>
-            </w:r>
-            <w:proofErr w:type="spellEnd"/>
-            <w:r>
-              <w:t xml:space="preserve"> Data</w:t>
+              <w:t>Mining Significant Usage Patterns from Clickstream Data</w:t>
             </w:r>
           </w:p>
         </w:tc>
@@ -4342,13 +4017,8 @@
           </w:tcPr>
           <w:p>
             <w:r>
-              <w:t xml:space="preserve">Lin Lu, Margaret Dunham, and Yu </w:t>
-            </w:r>
-            <w:proofErr w:type="spellStart"/>
-            <w:r>
-              <w:t>Meng</w:t>
-            </w:r>
-            <w:proofErr w:type="spellEnd"/>
+              <w:t>Lin Lu, Margaret Dunham, and Yu Meng</w:t>
+            </w:r>
           </w:p>
           <w:p/>
           <w:p>
@@ -4372,23 +4042,7 @@
           </w:tcPr>
           <w:p>
             <w:r>
-              <w:t xml:space="preserve">A technique to generate Significant Usage Patterns (SUP) is proposed and used to acquire significant “user preferred navigational trails”. The technique uses pipelined processing phases including sub-abstraction of </w:t>
-            </w:r>
-            <w:proofErr w:type="spellStart"/>
-            <w:r>
-              <w:t>sessionized</w:t>
-            </w:r>
-            <w:proofErr w:type="spellEnd"/>
-            <w:r>
-              <w:t xml:space="preserve"> Web </w:t>
-            </w:r>
-            <w:proofErr w:type="spellStart"/>
-            <w:r>
-              <w:t>clickstreams</w:t>
-            </w:r>
-            <w:proofErr w:type="spellEnd"/>
-            <w:r>
-              <w:t>, clustering of the abstracted Web sessions, concept-based abstraction of the clustered sessions, and SUP generation. Using this technique, valuable customer behavior information can be extracted by Web site practitioners.</w:t>
+              <w:t>A technique to generate Significant Usage Patterns (SUP) is proposed and used to acquire significant “user preferred navigational trails”. The technique uses pipelined processing phases including sub-abstraction of sessionized Web clickstreams, clustering of the abstracted Web sessions, concept-based abstraction of the clustered sessions, and SUP generation. Using this technique, valuable customer behavior information can be extracted by Web site practitioners.</w:t>
             </w:r>
           </w:p>
         </w:tc>
@@ -4443,7 +4097,6 @@
                 <w:color w:val="000000"/>
                 <w:lang w:eastAsia="en-GB"/>
               </w:rPr>
-              <w:lastRenderedPageBreak/>
               <w:t>10</w:t>
             </w:r>
           </w:p>
@@ -4468,15 +4121,7 @@
               <w:outlineLvl w:val="0"/>
             </w:pPr>
             <w:r>
-              <w:t xml:space="preserve">Multiple factor hierarchical clustering algorithm for large scale web page and search engine </w:t>
-            </w:r>
-            <w:proofErr w:type="spellStart"/>
-            <w:r>
-              <w:t>clickstream</w:t>
-            </w:r>
-            <w:proofErr w:type="spellEnd"/>
-            <w:r>
-              <w:t xml:space="preserve"> data</w:t>
+              <w:t>Multiple factor hierarchical clustering algorithm for large scale web page and search engine clickstream data</w:t>
             </w:r>
           </w:p>
         </w:tc>
@@ -4495,15 +4140,7 @@
           </w:tcPr>
           <w:p>
             <w:r>
-              <w:t xml:space="preserve">Gang Kou · </w:t>
-            </w:r>
-            <w:proofErr w:type="spellStart"/>
-            <w:r>
-              <w:t>Chunwei</w:t>
-            </w:r>
-            <w:proofErr w:type="spellEnd"/>
-            <w:r>
-              <w:t xml:space="preserve"> Lou</w:t>
+              <w:t>Gang Kou · Chunwei Lou</w:t>
             </w:r>
           </w:p>
           <w:p/>
@@ -4524,15 +4161,7 @@
           </w:tcPr>
           <w:p>
             <w:r>
-              <w:t xml:space="preserve">A hierarchical clustering method that combines multiple factors to identify clusters of web pages that can satisfy users’ information needs. The clusters are primarily envisioned to be used for search and navigation and potentially for some form of visualization as well. An experiment on </w:t>
-            </w:r>
-            <w:proofErr w:type="spellStart"/>
-            <w:r>
-              <w:t>Clickstream</w:t>
-            </w:r>
-            <w:proofErr w:type="spellEnd"/>
-            <w:r>
-              <w:t xml:space="preserve"> data from a processional search engine was conducted to examine the results shown that the clustering method is effective and efficient, in terms of both objective and subjective measures.</w:t>
+              <w:t>A hierarchical clustering method that combines multiple factors to identify clusters of web pages that can satisfy users’ information needs. The clusters are primarily envisioned to be used for search and navigation and potentially for some form of visualization as well. An experiment on Clickstream data from a processional search engine was conducted to examine the results shown that the clustering method is effective and efficient, in terms of both objective and subjective measures.</w:t>
             </w:r>
           </w:p>
         </w:tc>
@@ -4554,23 +4183,7 @@
               <w:t xml:space="preserve">Users tend to click things that are higher on a list regardless of how good the recommendation is. </w:t>
             </w:r>
             <w:r>
-              <w:t xml:space="preserve">the ranking of more than 90% of the items in the first 10 ranking has been changed in the clustering results and the average </w:t>
-            </w:r>
-            <w:proofErr w:type="spellStart"/>
-            <w:r>
-              <w:t>clickthrough</w:t>
-            </w:r>
-            <w:proofErr w:type="spellEnd"/>
-            <w:r>
-              <w:t xml:space="preserve"> precision of the new ranking by clusters is 12.90% higher than original search result ranking. This is a significant improvement since the total number of sessions is more than 20 million. This algorithm is able to efficiently assign a cluster request of web pages to its closest cluster in the presence of a large collection of text data and deal with noisy data without affecting the computation of the </w:t>
-            </w:r>
-            <w:proofErr w:type="spellStart"/>
-            <w:r>
-              <w:t>centroid</w:t>
-            </w:r>
-            <w:proofErr w:type="spellEnd"/>
-            <w:r>
-              <w:t xml:space="preserve"> of clusters.</w:t>
+              <w:t>the ranking of more than 90% of the items in the first 10 ranking has been changed in the clustering results and the average clickthrough precision of the new ranking by clusters is 12.90% higher than original search result ranking. This is a significant improvement since the total number of sessions is more than 20 million. This algorithm is able to efficiently assign a cluster request of web pages to its closest cluster in the presence of a large collection of text data and deal with noisy data without affecting the computation of the centroid of clusters.</w:t>
             </w:r>
           </w:p>
         </w:tc>
@@ -4581,7 +4194,7 @@
         <w:pStyle w:val="pw-post-body-paragraph"/>
         <w:numPr>
           <w:ilvl w:val="0"/>
-          <w:numId w:val="1"/>
+          <w:numId w:val="8"/>
         </w:numPr>
         <w:shd w:val="clear" w:color="auto" w:fill="FFFFFF"/>
         <w:spacing w:before="206" w:beforeAutospacing="0" w:after="0" w:afterAutospacing="0" w:line="536" w:lineRule="atLeast"/>
@@ -4657,7 +4270,7 @@
         <w:pStyle w:val="pw-post-body-paragraph"/>
         <w:numPr>
           <w:ilvl w:val="0"/>
-          <w:numId w:val="1"/>
+          <w:numId w:val="8"/>
         </w:numPr>
         <w:shd w:val="clear" w:color="auto" w:fill="FFFFFF"/>
         <w:spacing w:before="206" w:beforeAutospacing="0" w:after="0" w:afterAutospacing="0" w:line="536" w:lineRule="atLeast"/>
@@ -4668,7 +4281,6 @@
           <w:shd w:val="clear" w:color="auto" w:fill="FFFFFF"/>
         </w:rPr>
       </w:pPr>
-      <w:proofErr w:type="spellStart"/>
       <w:r>
         <w:rPr>
           <w:b/>
@@ -4676,17 +4288,7 @@
           <w:spacing w:val="-1"/>
           <w:shd w:val="clear" w:color="auto" w:fill="FFFFFF"/>
         </w:rPr>
-        <w:t>Github</w:t>
-      </w:r>
-      <w:proofErr w:type="spellEnd"/>
-      <w:r>
-        <w:rPr>
-          <w:b/>
-          <w:color w:val="292929"/>
-          <w:spacing w:val="-1"/>
-          <w:shd w:val="clear" w:color="auto" w:fill="FFFFFF"/>
-        </w:rPr>
-        <w:t xml:space="preserve"> Repository Link </w:t>
+        <w:t xml:space="preserve">Github Repository Link </w:t>
       </w:r>
       <w:r>
         <w:rPr>
@@ -4776,7 +4378,6 @@
           <w:szCs w:val="24"/>
         </w:rPr>
       </w:pPr>
-      <w:proofErr w:type="spellStart"/>
       <w:r>
         <w:rPr>
           <w:rFonts w:ascii="Times New Roman" w:hAnsi="Times New Roman" w:cs="Times New Roman"/>
@@ -4785,62 +4386,7 @@
           <w:szCs w:val="24"/>
           <w:shd w:val="clear" w:color="auto" w:fill="FCFCFC"/>
         </w:rPr>
-        <w:t>Sakar</w:t>
-      </w:r>
-      <w:proofErr w:type="spellEnd"/>
-      <w:r>
-        <w:rPr>
-          <w:rFonts w:ascii="Times New Roman" w:hAnsi="Times New Roman" w:cs="Times New Roman"/>
-          <w:color w:val="333333"/>
-          <w:sz w:val="24"/>
-          <w:szCs w:val="24"/>
-          <w:shd w:val="clear" w:color="auto" w:fill="FCFCFC"/>
-        </w:rPr>
-        <w:t xml:space="preserve">, C.O., </w:t>
-      </w:r>
-      <w:proofErr w:type="spellStart"/>
-      <w:r>
-        <w:rPr>
-          <w:rFonts w:ascii="Times New Roman" w:hAnsi="Times New Roman" w:cs="Times New Roman"/>
-          <w:color w:val="333333"/>
-          <w:sz w:val="24"/>
-          <w:szCs w:val="24"/>
-          <w:shd w:val="clear" w:color="auto" w:fill="FCFCFC"/>
-        </w:rPr>
-        <w:t>Polat</w:t>
-      </w:r>
-      <w:proofErr w:type="spellEnd"/>
-      <w:r>
-        <w:rPr>
-          <w:rFonts w:ascii="Times New Roman" w:hAnsi="Times New Roman" w:cs="Times New Roman"/>
-          <w:color w:val="333333"/>
-          <w:sz w:val="24"/>
-          <w:szCs w:val="24"/>
-          <w:shd w:val="clear" w:color="auto" w:fill="FCFCFC"/>
-        </w:rPr>
-        <w:t xml:space="preserve">, S.O., </w:t>
-      </w:r>
-      <w:proofErr w:type="spellStart"/>
-      <w:r>
-        <w:rPr>
-          <w:rFonts w:ascii="Times New Roman" w:hAnsi="Times New Roman" w:cs="Times New Roman"/>
-          <w:color w:val="333333"/>
-          <w:sz w:val="24"/>
-          <w:szCs w:val="24"/>
-          <w:shd w:val="clear" w:color="auto" w:fill="FCFCFC"/>
-        </w:rPr>
-        <w:t>Katircioglu</w:t>
-      </w:r>
-      <w:proofErr w:type="spellEnd"/>
-      <w:r>
-        <w:rPr>
-          <w:rFonts w:ascii="Times New Roman" w:hAnsi="Times New Roman" w:cs="Times New Roman"/>
-          <w:color w:val="333333"/>
-          <w:sz w:val="24"/>
-          <w:szCs w:val="24"/>
-          <w:shd w:val="clear" w:color="auto" w:fill="FCFCFC"/>
-        </w:rPr>
-        <w:t>, M. </w:t>
+        <w:t>Sakar, C.O., Polat, S.O., Katircioglu, M. </w:t>
       </w:r>
       <w:r>
         <w:rPr>
@@ -4862,29 +4408,7 @@
           <w:szCs w:val="24"/>
           <w:shd w:val="clear" w:color="auto" w:fill="FCFCFC"/>
         </w:rPr>
-        <w:t xml:space="preserve"> Real-time prediction of online shoppers’ purchasing intention using multilayer </w:t>
-      </w:r>
-      <w:proofErr w:type="spellStart"/>
-      <w:r>
-        <w:rPr>
-          <w:rFonts w:ascii="Times New Roman" w:hAnsi="Times New Roman" w:cs="Times New Roman"/>
-          <w:color w:val="333333"/>
-          <w:sz w:val="24"/>
-          <w:szCs w:val="24"/>
-          <w:shd w:val="clear" w:color="auto" w:fill="FCFCFC"/>
-        </w:rPr>
-        <w:t>perceptron</w:t>
-      </w:r>
-      <w:proofErr w:type="spellEnd"/>
-      <w:r>
-        <w:rPr>
-          <w:rFonts w:ascii="Times New Roman" w:hAnsi="Times New Roman" w:cs="Times New Roman"/>
-          <w:color w:val="333333"/>
-          <w:sz w:val="24"/>
-          <w:szCs w:val="24"/>
-          <w:shd w:val="clear" w:color="auto" w:fill="FCFCFC"/>
-        </w:rPr>
-        <w:t xml:space="preserve"> and LSTM recurrent neural networks. </w:t>
+        <w:t> Real-time prediction of online shoppers’ purchasing intention using multilayer perceptron and LSTM recurrent neural networks. </w:t>
       </w:r>
       <w:r>
         <w:rPr>
@@ -4896,48 +4420,8 @@
           <w:szCs w:val="24"/>
           <w:shd w:val="clear" w:color="auto" w:fill="FCFCFC"/>
         </w:rPr>
-        <w:t xml:space="preserve">Neural </w:t>
-      </w:r>
-      <w:proofErr w:type="spellStart"/>
-      <w:r>
-        <w:rPr>
-          <w:rFonts w:ascii="Times New Roman" w:hAnsi="Times New Roman" w:cs="Times New Roman"/>
-          <w:i/>
-          <w:iCs/>
-          <w:color w:val="333333"/>
-          <w:sz w:val="24"/>
-          <w:szCs w:val="24"/>
-          <w:shd w:val="clear" w:color="auto" w:fill="FCFCFC"/>
-        </w:rPr>
-        <w:t>Comput</w:t>
-      </w:r>
-      <w:proofErr w:type="spellEnd"/>
-      <w:r>
-        <w:rPr>
-          <w:rFonts w:ascii="Times New Roman" w:hAnsi="Times New Roman" w:cs="Times New Roman"/>
-          <w:i/>
-          <w:iCs/>
-          <w:color w:val="333333"/>
-          <w:sz w:val="24"/>
-          <w:szCs w:val="24"/>
-          <w:shd w:val="clear" w:color="auto" w:fill="FCFCFC"/>
-        </w:rPr>
-        <w:t xml:space="preserve"> &amp; </w:t>
-      </w:r>
-      <w:proofErr w:type="spellStart"/>
-      <w:r>
-        <w:rPr>
-          <w:rFonts w:ascii="Times New Roman" w:hAnsi="Times New Roman" w:cs="Times New Roman"/>
-          <w:i/>
-          <w:iCs/>
-          <w:color w:val="333333"/>
-          <w:sz w:val="24"/>
-          <w:szCs w:val="24"/>
-          <w:shd w:val="clear" w:color="auto" w:fill="FCFCFC"/>
-        </w:rPr>
-        <w:t>Applic</w:t>
-      </w:r>
-      <w:proofErr w:type="spellEnd"/>
+        <w:t>Neural Comput &amp; Applic</w:t>
+      </w:r>
       <w:r>
         <w:rPr>
           <w:rFonts w:ascii="Times New Roman" w:hAnsi="Times New Roman" w:cs="Times New Roman"/>
@@ -4986,7 +4470,6 @@
           <w:szCs w:val="24"/>
         </w:rPr>
       </w:pPr>
-      <w:proofErr w:type="spellStart"/>
       <w:r>
         <w:rPr>
           <w:rFonts w:ascii="Times New Roman" w:hAnsi="Times New Roman" w:cs="Times New Roman"/>
@@ -4995,84 +4478,7 @@
           <w:szCs w:val="24"/>
           <w:shd w:val="clear" w:color="auto" w:fill="FFFFFF"/>
         </w:rPr>
-        <w:t>Antonellis</w:t>
-      </w:r>
-      <w:proofErr w:type="spellEnd"/>
-      <w:r>
-        <w:rPr>
-          <w:rFonts w:ascii="Times New Roman" w:hAnsi="Times New Roman" w:cs="Times New Roman"/>
-          <w:color w:val="222222"/>
-          <w:sz w:val="24"/>
-          <w:szCs w:val="24"/>
-          <w:shd w:val="clear" w:color="auto" w:fill="FFFFFF"/>
-        </w:rPr>
-        <w:t xml:space="preserve">, P., </w:t>
-      </w:r>
-      <w:proofErr w:type="spellStart"/>
-      <w:r>
-        <w:rPr>
-          <w:rFonts w:ascii="Times New Roman" w:hAnsi="Times New Roman" w:cs="Times New Roman"/>
-          <w:color w:val="222222"/>
-          <w:sz w:val="24"/>
-          <w:szCs w:val="24"/>
-          <w:shd w:val="clear" w:color="auto" w:fill="FFFFFF"/>
-        </w:rPr>
-        <w:t>Makris</w:t>
-      </w:r>
-      <w:proofErr w:type="spellEnd"/>
-      <w:r>
-        <w:rPr>
-          <w:rFonts w:ascii="Times New Roman" w:hAnsi="Times New Roman" w:cs="Times New Roman"/>
-          <w:color w:val="222222"/>
-          <w:sz w:val="24"/>
-          <w:szCs w:val="24"/>
-          <w:shd w:val="clear" w:color="auto" w:fill="FFFFFF"/>
-        </w:rPr>
-        <w:t xml:space="preserve">, C., &amp; </w:t>
-      </w:r>
-      <w:proofErr w:type="spellStart"/>
-      <w:r>
-        <w:rPr>
-          <w:rFonts w:ascii="Times New Roman" w:hAnsi="Times New Roman" w:cs="Times New Roman"/>
-          <w:color w:val="222222"/>
-          <w:sz w:val="24"/>
-          <w:szCs w:val="24"/>
-          <w:shd w:val="clear" w:color="auto" w:fill="FFFFFF"/>
-        </w:rPr>
-        <w:t>Tsirakis</w:t>
-      </w:r>
-      <w:proofErr w:type="spellEnd"/>
-      <w:r>
-        <w:rPr>
-          <w:rFonts w:ascii="Times New Roman" w:hAnsi="Times New Roman" w:cs="Times New Roman"/>
-          <w:color w:val="222222"/>
-          <w:sz w:val="24"/>
-          <w:szCs w:val="24"/>
-          <w:shd w:val="clear" w:color="auto" w:fill="FFFFFF"/>
-        </w:rPr>
-        <w:t xml:space="preserve">, N. (2009). Algorithms for clustering </w:t>
-      </w:r>
-      <w:proofErr w:type="spellStart"/>
-      <w:r>
-        <w:rPr>
-          <w:rFonts w:ascii="Times New Roman" w:hAnsi="Times New Roman" w:cs="Times New Roman"/>
-          <w:color w:val="222222"/>
-          <w:sz w:val="24"/>
-          <w:szCs w:val="24"/>
-          <w:shd w:val="clear" w:color="auto" w:fill="FFFFFF"/>
-        </w:rPr>
-        <w:t>clickstream</w:t>
-      </w:r>
-      <w:proofErr w:type="spellEnd"/>
-      <w:r>
-        <w:rPr>
-          <w:rFonts w:ascii="Times New Roman" w:hAnsi="Times New Roman" w:cs="Times New Roman"/>
-          <w:color w:val="222222"/>
-          <w:sz w:val="24"/>
-          <w:szCs w:val="24"/>
-          <w:shd w:val="clear" w:color="auto" w:fill="FFFFFF"/>
-        </w:rPr>
-        <w:t xml:space="preserve"> data. </w:t>
+        <w:t>Antonellis, P., Makris, C., &amp; Tsirakis, N. (2009). Algorithms for clustering clickstream data. </w:t>
       </w:r>
       <w:r>
         <w:rPr>
@@ -5134,7 +4540,6 @@
           <w:szCs w:val="24"/>
         </w:rPr>
       </w:pPr>
-      <w:proofErr w:type="spellStart"/>
       <w:r>
         <w:rPr>
           <w:rFonts w:ascii="Times New Roman" w:hAnsi="Times New Roman" w:cs="Times New Roman"/>
@@ -5143,62 +4548,7 @@
           <w:szCs w:val="24"/>
           <w:shd w:val="clear" w:color="auto" w:fill="FFFFFF"/>
         </w:rPr>
-        <w:t>Inbarani</w:t>
-      </w:r>
-      <w:proofErr w:type="spellEnd"/>
-      <w:r>
-        <w:rPr>
-          <w:rFonts w:ascii="Times New Roman" w:hAnsi="Times New Roman" w:cs="Times New Roman"/>
-          <w:color w:val="222222"/>
-          <w:sz w:val="24"/>
-          <w:szCs w:val="24"/>
-          <w:shd w:val="clear" w:color="auto" w:fill="FFFFFF"/>
-        </w:rPr>
-        <w:t xml:space="preserve">, H. H., &amp; </w:t>
-      </w:r>
-      <w:proofErr w:type="spellStart"/>
-      <w:r>
-        <w:rPr>
-          <w:rFonts w:ascii="Times New Roman" w:hAnsi="Times New Roman" w:cs="Times New Roman"/>
-          <w:color w:val="222222"/>
-          <w:sz w:val="24"/>
-          <w:szCs w:val="24"/>
-          <w:shd w:val="clear" w:color="auto" w:fill="FFFFFF"/>
-        </w:rPr>
-        <w:t>Thangavel</w:t>
-      </w:r>
-      <w:proofErr w:type="spellEnd"/>
-      <w:r>
-        <w:rPr>
-          <w:rFonts w:ascii="Times New Roman" w:hAnsi="Times New Roman" w:cs="Times New Roman"/>
-          <w:color w:val="222222"/>
-          <w:sz w:val="24"/>
-          <w:szCs w:val="24"/>
-          <w:shd w:val="clear" w:color="auto" w:fill="FFFFFF"/>
-        </w:rPr>
-        <w:t xml:space="preserve">, K. (2009). Mining and analysis of </w:t>
-      </w:r>
-      <w:proofErr w:type="spellStart"/>
-      <w:r>
-        <w:rPr>
-          <w:rFonts w:ascii="Times New Roman" w:hAnsi="Times New Roman" w:cs="Times New Roman"/>
-          <w:color w:val="222222"/>
-          <w:sz w:val="24"/>
-          <w:szCs w:val="24"/>
-          <w:shd w:val="clear" w:color="auto" w:fill="FFFFFF"/>
-        </w:rPr>
-        <w:t>clickstream</w:t>
-      </w:r>
-      <w:proofErr w:type="spellEnd"/>
-      <w:r>
-        <w:rPr>
-          <w:rFonts w:ascii="Times New Roman" w:hAnsi="Times New Roman" w:cs="Times New Roman"/>
-          <w:color w:val="222222"/>
-          <w:sz w:val="24"/>
-          <w:szCs w:val="24"/>
-          <w:shd w:val="clear" w:color="auto" w:fill="FFFFFF"/>
-        </w:rPr>
-        <w:t xml:space="preserve"> patterns. </w:t>
+        <w:t>Inbarani, H. H., &amp; Thangavel, K. (2009). Mining and analysis of clickstream patterns. </w:t>
       </w:r>
       <w:r>
         <w:rPr>
@@ -5210,33 +4560,7 @@
           <w:szCs w:val="24"/>
           <w:shd w:val="clear" w:color="auto" w:fill="FFFFFF"/>
         </w:rPr>
-        <w:t xml:space="preserve">Foundations of Computational, </w:t>
-      </w:r>
-      <w:proofErr w:type="spellStart"/>
-      <w:r>
-        <w:rPr>
-          <w:rFonts w:ascii="Times New Roman" w:hAnsi="Times New Roman" w:cs="Times New Roman"/>
-          <w:i/>
-          <w:iCs/>
-          <w:color w:val="222222"/>
-          <w:sz w:val="24"/>
-          <w:szCs w:val="24"/>
-          <w:shd w:val="clear" w:color="auto" w:fill="FFFFFF"/>
-        </w:rPr>
-        <w:t>IntelligenceVolume</w:t>
-      </w:r>
-      <w:proofErr w:type="spellEnd"/>
-      <w:r>
-        <w:rPr>
-          <w:rFonts w:ascii="Times New Roman" w:hAnsi="Times New Roman" w:cs="Times New Roman"/>
-          <w:i/>
-          <w:iCs/>
-          <w:color w:val="222222"/>
-          <w:sz w:val="24"/>
-          <w:szCs w:val="24"/>
-          <w:shd w:val="clear" w:color="auto" w:fill="FFFFFF"/>
-        </w:rPr>
-        <w:t xml:space="preserve"> 6: Data Mining</w:t>
+        <w:t>Foundations of Computational, IntelligenceVolume 6: Data Mining</w:t>
       </w:r>
       <w:r>
         <w:rPr>
@@ -5272,51 +4596,7 @@
           <w:szCs w:val="24"/>
           <w:shd w:val="clear" w:color="auto" w:fill="FFFFFF"/>
         </w:rPr>
-        <w:t xml:space="preserve">Lee, J., </w:t>
-      </w:r>
-      <w:proofErr w:type="spellStart"/>
-      <w:r>
-        <w:rPr>
-          <w:rFonts w:ascii="Times New Roman" w:hAnsi="Times New Roman" w:cs="Times New Roman"/>
-          <w:color w:val="222222"/>
-          <w:sz w:val="24"/>
-          <w:szCs w:val="24"/>
-          <w:shd w:val="clear" w:color="auto" w:fill="FFFFFF"/>
-        </w:rPr>
-        <w:t>Podlaseck</w:t>
-      </w:r>
-      <w:proofErr w:type="spellEnd"/>
-      <w:r>
-        <w:rPr>
-          <w:rFonts w:ascii="Times New Roman" w:hAnsi="Times New Roman" w:cs="Times New Roman"/>
-          <w:color w:val="222222"/>
-          <w:sz w:val="24"/>
-          <w:szCs w:val="24"/>
-          <w:shd w:val="clear" w:color="auto" w:fill="FFFFFF"/>
-        </w:rPr>
-        <w:t xml:space="preserve">, M., Schonberg, E., &amp; Hoch, R. (2001). Visualization and analysis of </w:t>
-      </w:r>
-      <w:proofErr w:type="spellStart"/>
-      <w:r>
-        <w:rPr>
-          <w:rFonts w:ascii="Times New Roman" w:hAnsi="Times New Roman" w:cs="Times New Roman"/>
-          <w:color w:val="222222"/>
-          <w:sz w:val="24"/>
-          <w:szCs w:val="24"/>
-          <w:shd w:val="clear" w:color="auto" w:fill="FFFFFF"/>
-        </w:rPr>
-        <w:t>clickstream</w:t>
-      </w:r>
-      <w:proofErr w:type="spellEnd"/>
-      <w:r>
-        <w:rPr>
-          <w:rFonts w:ascii="Times New Roman" w:hAnsi="Times New Roman" w:cs="Times New Roman"/>
-          <w:color w:val="222222"/>
-          <w:sz w:val="24"/>
-          <w:szCs w:val="24"/>
-          <w:shd w:val="clear" w:color="auto" w:fill="FFFFFF"/>
-        </w:rPr>
-        <w:t xml:space="preserve"> data of online stores for understanding web merchandising. </w:t>
+        <w:t>Lee, J., Podlaseck, M., Schonberg, E., &amp; Hoch, R. (2001). Visualization and analysis of clickstream data of online stores for understanding web merchandising. </w:t>
       </w:r>
       <w:r>
         <w:rPr>
@@ -5382,7 +4662,6 @@
           <w:lang w:val="en-GB"/>
         </w:rPr>
       </w:pPr>
-      <w:proofErr w:type="spellStart"/>
       <w:r>
         <w:rPr>
           <w:rFonts w:ascii="Times New Roman" w:hAnsi="Times New Roman" w:cs="Times New Roman"/>
@@ -5391,62 +4670,7 @@
           <w:szCs w:val="24"/>
           <w:shd w:val="clear" w:color="auto" w:fill="FFFFFF"/>
         </w:rPr>
-        <w:t>Olmezogullari</w:t>
-      </w:r>
-      <w:proofErr w:type="spellEnd"/>
-      <w:r>
-        <w:rPr>
-          <w:rFonts w:ascii="Times New Roman" w:hAnsi="Times New Roman" w:cs="Times New Roman"/>
-          <w:color w:val="222222"/>
-          <w:sz w:val="24"/>
-          <w:szCs w:val="24"/>
-          <w:shd w:val="clear" w:color="auto" w:fill="FFFFFF"/>
-        </w:rPr>
-        <w:t xml:space="preserve">, E., &amp; </w:t>
-      </w:r>
-      <w:proofErr w:type="spellStart"/>
-      <w:r>
-        <w:rPr>
-          <w:rFonts w:ascii="Times New Roman" w:hAnsi="Times New Roman" w:cs="Times New Roman"/>
-          <w:color w:val="222222"/>
-          <w:sz w:val="24"/>
-          <w:szCs w:val="24"/>
-          <w:shd w:val="clear" w:color="auto" w:fill="FFFFFF"/>
-        </w:rPr>
-        <w:t>Aktas</w:t>
-      </w:r>
-      <w:proofErr w:type="spellEnd"/>
-      <w:r>
-        <w:rPr>
-          <w:rFonts w:ascii="Times New Roman" w:hAnsi="Times New Roman" w:cs="Times New Roman"/>
-          <w:color w:val="222222"/>
-          <w:sz w:val="24"/>
-          <w:szCs w:val="24"/>
-          <w:shd w:val="clear" w:color="auto" w:fill="FFFFFF"/>
-        </w:rPr>
-        <w:t xml:space="preserve">, M. S. (2020, December). Representation of click-stream </w:t>
-      </w:r>
-      <w:proofErr w:type="spellStart"/>
-      <w:r>
-        <w:rPr>
-          <w:rFonts w:ascii="Times New Roman" w:hAnsi="Times New Roman" w:cs="Times New Roman"/>
-          <w:color w:val="222222"/>
-          <w:sz w:val="24"/>
-          <w:szCs w:val="24"/>
-          <w:shd w:val="clear" w:color="auto" w:fill="FFFFFF"/>
-        </w:rPr>
-        <w:t>datasequences</w:t>
-      </w:r>
-      <w:proofErr w:type="spellEnd"/>
-      <w:r>
-        <w:rPr>
-          <w:rFonts w:ascii="Times New Roman" w:hAnsi="Times New Roman" w:cs="Times New Roman"/>
-          <w:color w:val="222222"/>
-          <w:sz w:val="24"/>
-          <w:szCs w:val="24"/>
-          <w:shd w:val="clear" w:color="auto" w:fill="FFFFFF"/>
-        </w:rPr>
-        <w:t xml:space="preserve"> for learning user navigational behavior by using embeddings. In </w:t>
+        <w:t>Olmezogullari, E., &amp; Aktas, M. S. (2020, December). Representation of click-stream datasequences for learning user navigational behavior by using embeddings. In </w:t>
       </w:r>
       <w:r>
         <w:rPr>
@@ -5506,7 +4730,6 @@
           <w:lang w:val="en-GB"/>
         </w:rPr>
       </w:pPr>
-      <w:proofErr w:type="spellStart"/>
       <w:r>
         <w:rPr>
           <w:rFonts w:ascii="Times New Roman" w:hAnsi="Times New Roman" w:cs="Times New Roman"/>
@@ -5515,84 +4738,7 @@
           <w:szCs w:val="24"/>
           <w:shd w:val="clear" w:color="auto" w:fill="FFFFFF"/>
         </w:rPr>
-        <w:t>Ozyurt</w:t>
-      </w:r>
-      <w:proofErr w:type="spellEnd"/>
-      <w:r>
-        <w:rPr>
-          <w:rFonts w:ascii="Times New Roman" w:hAnsi="Times New Roman" w:cs="Times New Roman"/>
-          <w:color w:val="222222"/>
-          <w:sz w:val="24"/>
-          <w:szCs w:val="24"/>
-          <w:shd w:val="clear" w:color="auto" w:fill="FFFFFF"/>
-        </w:rPr>
-        <w:t xml:space="preserve">, Y., </w:t>
-      </w:r>
-      <w:proofErr w:type="spellStart"/>
-      <w:r>
-        <w:rPr>
-          <w:rFonts w:ascii="Times New Roman" w:hAnsi="Times New Roman" w:cs="Times New Roman"/>
-          <w:color w:val="222222"/>
-          <w:sz w:val="24"/>
-          <w:szCs w:val="24"/>
-          <w:shd w:val="clear" w:color="auto" w:fill="FFFFFF"/>
-        </w:rPr>
-        <w:t>Hatt</w:t>
-      </w:r>
-      <w:proofErr w:type="spellEnd"/>
-      <w:r>
-        <w:rPr>
-          <w:rFonts w:ascii="Times New Roman" w:hAnsi="Times New Roman" w:cs="Times New Roman"/>
-          <w:color w:val="222222"/>
-          <w:sz w:val="24"/>
-          <w:szCs w:val="24"/>
-          <w:shd w:val="clear" w:color="auto" w:fill="FFFFFF"/>
-        </w:rPr>
-        <w:t xml:space="preserve">, T., Zhang, C., &amp; </w:t>
-      </w:r>
-      <w:proofErr w:type="spellStart"/>
-      <w:r>
-        <w:rPr>
-          <w:rFonts w:ascii="Times New Roman" w:hAnsi="Times New Roman" w:cs="Times New Roman"/>
-          <w:color w:val="222222"/>
-          <w:sz w:val="24"/>
-          <w:szCs w:val="24"/>
-          <w:shd w:val="clear" w:color="auto" w:fill="FFFFFF"/>
-        </w:rPr>
-        <w:t>Feuerriegel</w:t>
-      </w:r>
-      <w:proofErr w:type="spellEnd"/>
-      <w:r>
-        <w:rPr>
-          <w:rFonts w:ascii="Times New Roman" w:hAnsi="Times New Roman" w:cs="Times New Roman"/>
-          <w:color w:val="222222"/>
-          <w:sz w:val="24"/>
-          <w:szCs w:val="24"/>
-          <w:shd w:val="clear" w:color="auto" w:fill="FFFFFF"/>
-        </w:rPr>
-        <w:t xml:space="preserve">, S. (2022, April). A deep Markov model for </w:t>
-      </w:r>
-      <w:proofErr w:type="spellStart"/>
-      <w:r>
-        <w:rPr>
-          <w:rFonts w:ascii="Times New Roman" w:hAnsi="Times New Roman" w:cs="Times New Roman"/>
-          <w:color w:val="222222"/>
-          <w:sz w:val="24"/>
-          <w:szCs w:val="24"/>
-          <w:shd w:val="clear" w:color="auto" w:fill="FFFFFF"/>
-        </w:rPr>
-        <w:t>clickstream</w:t>
-      </w:r>
-      <w:proofErr w:type="spellEnd"/>
-      <w:r>
-        <w:rPr>
-          <w:rFonts w:ascii="Times New Roman" w:hAnsi="Times New Roman" w:cs="Times New Roman"/>
-          <w:color w:val="222222"/>
-          <w:sz w:val="24"/>
-          <w:szCs w:val="24"/>
-          <w:shd w:val="clear" w:color="auto" w:fill="FFFFFF"/>
-        </w:rPr>
-        <w:t xml:space="preserve"> analytics in online shopping. In </w:t>
+        <w:t>Ozyurt, Y., Hatt, T., Zhang, C., &amp; Feuerriegel, S. (2022, April). A deep Markov model for clickstream analytics in online shopping. In </w:t>
       </w:r>
       <w:r>
         <w:rPr>
@@ -5648,7 +4794,6 @@
           <w:szCs w:val="24"/>
         </w:rPr>
       </w:pPr>
-      <w:proofErr w:type="spellStart"/>
       <w:r>
         <w:rPr>
           <w:rFonts w:ascii="Times New Roman" w:hAnsi="Times New Roman" w:cs="Times New Roman"/>
@@ -5657,40 +4802,7 @@
           <w:szCs w:val="24"/>
           <w:shd w:val="clear" w:color="auto" w:fill="FFFFFF"/>
         </w:rPr>
-        <w:t>Gündüz</w:t>
-      </w:r>
-      <w:proofErr w:type="spellEnd"/>
-      <w:r>
-        <w:rPr>
-          <w:rFonts w:ascii="Times New Roman" w:hAnsi="Times New Roman" w:cs="Times New Roman"/>
-          <w:color w:val="222222"/>
-          <w:sz w:val="24"/>
-          <w:szCs w:val="24"/>
-          <w:shd w:val="clear" w:color="auto" w:fill="FFFFFF"/>
-        </w:rPr>
-        <w:t xml:space="preserve">, Ş., &amp; </w:t>
-      </w:r>
-      <w:proofErr w:type="spellStart"/>
-      <w:r>
-        <w:rPr>
-          <w:rFonts w:ascii="Times New Roman" w:hAnsi="Times New Roman" w:cs="Times New Roman"/>
-          <w:color w:val="222222"/>
-          <w:sz w:val="24"/>
-          <w:szCs w:val="24"/>
-          <w:shd w:val="clear" w:color="auto" w:fill="FFFFFF"/>
-        </w:rPr>
-        <w:t>Özsu</w:t>
-      </w:r>
-      <w:proofErr w:type="spellEnd"/>
-      <w:r>
-        <w:rPr>
-          <w:rFonts w:ascii="Times New Roman" w:hAnsi="Times New Roman" w:cs="Times New Roman"/>
-          <w:color w:val="222222"/>
-          <w:sz w:val="24"/>
-          <w:szCs w:val="24"/>
-          <w:shd w:val="clear" w:color="auto" w:fill="FFFFFF"/>
-        </w:rPr>
-        <w:t>, M. T. (2003, August). A web page prediction model based on click-stream tree representation of user behavior. In </w:t>
+        <w:t>Gündüz, Ş., &amp; Özsu, M. T. (2003, August). A web page prediction model based on click-stream tree representation of user behavior. In </w:t>
       </w:r>
       <w:r>
         <w:rPr>
@@ -5738,75 +4850,8 @@
           <w:szCs w:val="24"/>
           <w:shd w:val="clear" w:color="auto" w:fill="FFFFFF"/>
         </w:rPr>
-        <w:t xml:space="preserve">De Bock, K., &amp; Van den </w:t>
-      </w:r>
-      <w:proofErr w:type="spellStart"/>
-      <w:r>
-        <w:rPr>
-          <w:rFonts w:ascii="Times New Roman" w:hAnsi="Times New Roman" w:cs="Times New Roman"/>
-          <w:color w:val="222222"/>
-          <w:sz w:val="24"/>
-          <w:szCs w:val="24"/>
-          <w:shd w:val="clear" w:color="auto" w:fill="FFFFFF"/>
-        </w:rPr>
-        <w:t>Poel</w:t>
-      </w:r>
-      <w:proofErr w:type="spellEnd"/>
-      <w:r>
-        <w:rPr>
-          <w:rFonts w:ascii="Times New Roman" w:hAnsi="Times New Roman" w:cs="Times New Roman"/>
-          <w:color w:val="222222"/>
-          <w:sz w:val="24"/>
-          <w:szCs w:val="24"/>
-          <w:shd w:val="clear" w:color="auto" w:fill="FFFFFF"/>
-        </w:rPr>
-        <w:t xml:space="preserve">, D. (2010). Predicting website audience demographics </w:t>
-      </w:r>
-      <w:proofErr w:type="spellStart"/>
-      <w:r>
-        <w:rPr>
-          <w:rFonts w:ascii="Times New Roman" w:hAnsi="Times New Roman" w:cs="Times New Roman"/>
-          <w:color w:val="222222"/>
-          <w:sz w:val="24"/>
-          <w:szCs w:val="24"/>
-          <w:shd w:val="clear" w:color="auto" w:fill="FFFFFF"/>
-        </w:rPr>
-        <w:t>forweb</w:t>
-      </w:r>
-      <w:proofErr w:type="spellEnd"/>
-      <w:r>
-        <w:rPr>
-          <w:rFonts w:ascii="Times New Roman" w:hAnsi="Times New Roman" w:cs="Times New Roman"/>
-          <w:color w:val="222222"/>
-          <w:sz w:val="24"/>
-          <w:szCs w:val="24"/>
-          <w:shd w:val="clear" w:color="auto" w:fill="FFFFFF"/>
-        </w:rPr>
-        <w:t xml:space="preserve"> advertising targeting using multi-website </w:t>
-      </w:r>
-      <w:proofErr w:type="spellStart"/>
-      <w:r>
-        <w:rPr>
-          <w:rFonts w:ascii="Times New Roman" w:hAnsi="Times New Roman" w:cs="Times New Roman"/>
-          <w:color w:val="222222"/>
-          <w:sz w:val="24"/>
-          <w:szCs w:val="24"/>
-          <w:shd w:val="clear" w:color="auto" w:fill="FFFFFF"/>
-        </w:rPr>
-        <w:t>clickstream</w:t>
-      </w:r>
-      <w:proofErr w:type="spellEnd"/>
-      <w:r>
-        <w:rPr>
-          <w:rFonts w:ascii="Times New Roman" w:hAnsi="Times New Roman" w:cs="Times New Roman"/>
-          <w:color w:val="222222"/>
-          <w:sz w:val="24"/>
-          <w:szCs w:val="24"/>
-          <w:shd w:val="clear" w:color="auto" w:fill="FFFFFF"/>
-        </w:rPr>
-        <w:t xml:space="preserve"> data. </w:t>
-      </w:r>
-      <w:proofErr w:type="spellStart"/>
+        <w:t>De Bock, K., &amp; Van den Poel, D. (2010). Predicting website audience demographics forweb advertising targeting using multi-website clickstream data. </w:t>
+      </w:r>
       <w:r>
         <w:rPr>
           <w:rFonts w:ascii="Times New Roman" w:hAnsi="Times New Roman" w:cs="Times New Roman"/>
@@ -5817,35 +4862,8 @@
           <w:szCs w:val="24"/>
           <w:shd w:val="clear" w:color="auto" w:fill="FFFFFF"/>
         </w:rPr>
-        <w:t>Fundamenta</w:t>
-      </w:r>
-      <w:proofErr w:type="spellEnd"/>
-      <w:r>
-        <w:rPr>
-          <w:rFonts w:ascii="Times New Roman" w:hAnsi="Times New Roman" w:cs="Times New Roman"/>
-          <w:i/>
-          <w:iCs/>
-          <w:color w:val="222222"/>
-          <w:sz w:val="24"/>
-          <w:szCs w:val="24"/>
-          <w:shd w:val="clear" w:color="auto" w:fill="FFFFFF"/>
-        </w:rPr>
-        <w:t xml:space="preserve"> </w:t>
-      </w:r>
-      <w:proofErr w:type="spellStart"/>
-      <w:r>
-        <w:rPr>
-          <w:rFonts w:ascii="Times New Roman" w:hAnsi="Times New Roman" w:cs="Times New Roman"/>
-          <w:i/>
-          <w:iCs/>
-          <w:color w:val="222222"/>
-          <w:sz w:val="24"/>
-          <w:szCs w:val="24"/>
-          <w:shd w:val="clear" w:color="auto" w:fill="FFFFFF"/>
-        </w:rPr>
-        <w:t>Informaticae</w:t>
-      </w:r>
-      <w:proofErr w:type="spellEnd"/>
+        <w:t>Fundamenta Informaticae</w:t>
+      </w:r>
       <w:r>
         <w:rPr>
           <w:rFonts w:ascii="Times New Roman" w:hAnsi="Times New Roman" w:cs="Times New Roman"/>
@@ -5916,51 +4934,7 @@
           <w:szCs w:val="24"/>
           <w:shd w:val="clear" w:color="auto" w:fill="FFFFFF"/>
         </w:rPr>
-        <w:t xml:space="preserve">Lu, L., Dunham, M., &amp; </w:t>
-      </w:r>
-      <w:proofErr w:type="spellStart"/>
-      <w:r>
-        <w:rPr>
-          <w:rFonts w:ascii="Times New Roman" w:hAnsi="Times New Roman" w:cs="Times New Roman"/>
-          <w:color w:val="222222"/>
-          <w:sz w:val="24"/>
-          <w:szCs w:val="24"/>
-          <w:shd w:val="clear" w:color="auto" w:fill="FFFFFF"/>
-        </w:rPr>
-        <w:t>Meng</w:t>
-      </w:r>
-      <w:proofErr w:type="spellEnd"/>
-      <w:r>
-        <w:rPr>
-          <w:rFonts w:ascii="Times New Roman" w:hAnsi="Times New Roman" w:cs="Times New Roman"/>
-          <w:color w:val="222222"/>
-          <w:sz w:val="24"/>
-          <w:szCs w:val="24"/>
-          <w:shd w:val="clear" w:color="auto" w:fill="FFFFFF"/>
-        </w:rPr>
-        <w:t xml:space="preserve">, Y. (2006). Mining significant usage patterns from </w:t>
-      </w:r>
-      <w:proofErr w:type="spellStart"/>
-      <w:r>
-        <w:rPr>
-          <w:rFonts w:ascii="Times New Roman" w:hAnsi="Times New Roman" w:cs="Times New Roman"/>
-          <w:color w:val="222222"/>
-          <w:sz w:val="24"/>
-          <w:szCs w:val="24"/>
-          <w:shd w:val="clear" w:color="auto" w:fill="FFFFFF"/>
-        </w:rPr>
-        <w:t>clickstream</w:t>
-      </w:r>
-      <w:proofErr w:type="spellEnd"/>
-      <w:r>
-        <w:rPr>
-          <w:rFonts w:ascii="Times New Roman" w:hAnsi="Times New Roman" w:cs="Times New Roman"/>
-          <w:color w:val="222222"/>
-          <w:sz w:val="24"/>
-          <w:szCs w:val="24"/>
-          <w:shd w:val="clear" w:color="auto" w:fill="FFFFFF"/>
-        </w:rPr>
-        <w:t xml:space="preserve"> data. In </w:t>
+        <w:t>Lu, L., Dunham, M., &amp; Meng, Y. (2006). Mining significant usage patterns from clickstream data. In </w:t>
       </w:r>
       <w:r>
         <w:rPr>
@@ -5972,46 +4946,7 @@
           <w:szCs w:val="24"/>
           <w:shd w:val="clear" w:color="auto" w:fill="FFFFFF"/>
         </w:rPr>
-        <w:t xml:space="preserve">Advances in Web Mining and Web Usage Analysis: 7th International </w:t>
-      </w:r>
-      <w:r>
-        <w:rPr>
-          <w:rFonts w:ascii="Times New Roman" w:hAnsi="Times New Roman" w:cs="Times New Roman"/>
-          <w:i/>
-          <w:iCs/>
-          <w:color w:val="222222"/>
-          <w:sz w:val="24"/>
-          <w:szCs w:val="24"/>
-          <w:shd w:val="clear" w:color="auto" w:fill="FFFFFF"/>
-        </w:rPr>
-        <w:lastRenderedPageBreak/>
-        <w:t xml:space="preserve">Workshop on Knowledge Discovery on the Web, </w:t>
-      </w:r>
-      <w:proofErr w:type="spellStart"/>
-      <w:r>
-        <w:rPr>
-          <w:rFonts w:ascii="Times New Roman" w:hAnsi="Times New Roman" w:cs="Times New Roman"/>
-          <w:i/>
-          <w:iCs/>
-          <w:color w:val="222222"/>
-          <w:sz w:val="24"/>
-          <w:szCs w:val="24"/>
-          <w:shd w:val="clear" w:color="auto" w:fill="FFFFFF"/>
-        </w:rPr>
-        <w:t>WebKDD</w:t>
-      </w:r>
-      <w:proofErr w:type="spellEnd"/>
-      <w:r>
-        <w:rPr>
-          <w:rFonts w:ascii="Times New Roman" w:hAnsi="Times New Roman" w:cs="Times New Roman"/>
-          <w:i/>
-          <w:iCs/>
-          <w:color w:val="222222"/>
-          <w:sz w:val="24"/>
-          <w:szCs w:val="24"/>
-          <w:shd w:val="clear" w:color="auto" w:fill="FFFFFF"/>
-        </w:rPr>
-        <w:t xml:space="preserve"> 2005, Chicago, IL, USA, August 21, 2005. Revised Papers 7</w:t>
+        <w:t>Advances in Web Mining and Web Usage Analysis: 7th International Workshop on Knowledge Discovery on the Web, WebKDD 2005, Chicago, IL, USA, August 21, 2005. Revised Papers 7</w:t>
       </w:r>
       <w:r>
         <w:rPr>
@@ -6049,29 +4984,7 @@
           <w:szCs w:val="24"/>
           <w:shd w:val="clear" w:color="auto" w:fill="FFFFFF"/>
         </w:rPr>
-        <w:t xml:space="preserve">Kou, G., &amp; Lou, C. (2012). Multiple factor hierarchical clustering algorithm for large scale web page and search engine </w:t>
-      </w:r>
-      <w:proofErr w:type="spellStart"/>
-      <w:r>
-        <w:rPr>
-          <w:rFonts w:ascii="Times New Roman" w:hAnsi="Times New Roman" w:cs="Times New Roman"/>
-          <w:color w:val="222222"/>
-          <w:sz w:val="24"/>
-          <w:szCs w:val="24"/>
-          <w:shd w:val="clear" w:color="auto" w:fill="FFFFFF"/>
-        </w:rPr>
-        <w:t>clickstream</w:t>
-      </w:r>
-      <w:proofErr w:type="spellEnd"/>
-      <w:r>
-        <w:rPr>
-          <w:rFonts w:ascii="Times New Roman" w:hAnsi="Times New Roman" w:cs="Times New Roman"/>
-          <w:color w:val="222222"/>
-          <w:sz w:val="24"/>
-          <w:szCs w:val="24"/>
-          <w:shd w:val="clear" w:color="auto" w:fill="FFFFFF"/>
-        </w:rPr>
-        <w:t xml:space="preserve"> data. </w:t>
+        <w:t>Kou, G., &amp; Lou, C. (2012). Multiple factor hierarchical clustering algorithm for large scale web page and search engine clickstream data. </w:t>
       </w:r>
       <w:r>
         <w:rPr>
@@ -6148,7 +5061,7 @@
     </w:p>
     <w:sectPr>
       <w:pgSz w:w="12240" w:h="15840"/>
-      <w:pgMar w:top="1440" w:right="1440" w:bottom="1440" w:left="1440" w:header="720" w:footer="720" w:gutter="0"/>
+      <w:pgMar w:top="993" w:right="1440" w:bottom="1440" w:left="1440" w:header="720" w:footer="720" w:gutter="0"/>
       <w:cols w:space="720"/>
       <w:docGrid w:linePitch="360"/>
     </w:sectPr>
@@ -6157,8 +5070,8 @@
 </file>
 
 <file path=word/numbering.xml><?xml version="1.0" encoding="utf-8"?>
-<w:numbering xmlns:ve="http://schemas.openxmlformats.org/markup-compatibility/2006" xmlns:o="urn:schemas-microsoft-com:office:office" xmlns:r="http://schemas.openxmlformats.org/officeDocument/2006/relationships" xmlns:m="http://schemas.openxmlformats.org/officeDocument/2006/math" xmlns:v="urn:schemas-microsoft-com:vml" xmlns:wp="http://schemas.openxmlformats.org/drawingml/2006/wordprocessingDrawing" xmlns:w10="urn:schemas-microsoft-com:office:word" xmlns:w="http://schemas.openxmlformats.org/wordprocessingml/2006/main" xmlns:wne="http://schemas.microsoft.com/office/word/2006/wordml">
-  <w:abstractNum w:abstractNumId="0">
+<w:numbering xmlns:wpc="http://schemas.microsoft.com/office/word/2010/wordprocessingCanvas" xmlns:cx="http://schemas.microsoft.com/office/drawing/2014/chartex" xmlns:cx1="http://schemas.microsoft.com/office/drawing/2015/9/8/chartex" xmlns:cx2="http://schemas.microsoft.com/office/drawing/2015/10/21/chartex" xmlns:cx3="http://schemas.microsoft.com/office/drawing/2016/5/9/chartex" xmlns:cx4="http://schemas.microsoft.com/office/drawing/2016/5/10/chartex" xmlns:cx5="http://schemas.microsoft.com/office/drawing/2016/5/11/chartex" xmlns:cx6="http://schemas.microsoft.com/office/drawing/2016/5/12/chartex" xmlns:cx7="http://schemas.microsoft.com/office/drawing/2016/5/13/chartex" xmlns:cx8="http://schemas.microsoft.com/office/drawing/2016/5/14/chartex" xmlns:mc="http://schemas.openxmlformats.org/markup-compatibility/2006" xmlns:aink="http://schemas.microsoft.com/office/drawing/2016/ink" xmlns:am3d="http://schemas.microsoft.com/office/drawing/2017/model3d" xmlns:o="urn:schemas-microsoft-com:office:office" xmlns:oel="http://schemas.microsoft.com/office/2019/extlst" xmlns:r="http://schemas.openxmlformats.org/officeDocument/2006/relationships" xmlns:m="http://schemas.openxmlformats.org/officeDocument/2006/math" xmlns:v="urn:schemas-microsoft-com:vml" xmlns:wp14="http://schemas.microsoft.com/office/word/2010/wordprocessingDrawing" xmlns:wp="http://schemas.openxmlformats.org/drawingml/2006/wordprocessingDrawing" xmlns:w10="urn:schemas-microsoft-com:office:word" xmlns:w="http://schemas.openxmlformats.org/wordprocessingml/2006/main" xmlns:w14="http://schemas.microsoft.com/office/word/2010/wordml" xmlns:w15="http://schemas.microsoft.com/office/word/2012/wordml" xmlns:w16cex="http://schemas.microsoft.com/office/word/2018/wordml/cex" xmlns:w16cid="http://schemas.microsoft.com/office/word/2016/wordml/cid" xmlns:w16="http://schemas.microsoft.com/office/word/2018/wordml" xmlns:w16sdtdh="http://schemas.microsoft.com/office/word/2020/wordml/sdtdatahash" xmlns:w16se="http://schemas.microsoft.com/office/word/2015/wordml/symex" xmlns:wpg="http://schemas.microsoft.com/office/word/2010/wordprocessingGroup" xmlns:wpi="http://schemas.microsoft.com/office/word/2010/wordprocessingInk" xmlns:wne="http://schemas.microsoft.com/office/word/2006/wordml" xmlns:wps="http://schemas.microsoft.com/office/word/2010/wordprocessingShape" mc:Ignorable="w14 w15 w16se w16cid w16 w16cex w16sdtdh wp14">
+  <w:abstractNum w:abstractNumId="0" w15:restartNumberingAfterBreak="0">
     <w:nsid w:val="024A719F"/>
     <w:multiLevelType w:val="hybridMultilevel"/>
     <w:tmpl w:val="C2D0325C"/>
@@ -6247,7 +5160,7 @@
       </w:pPr>
     </w:lvl>
   </w:abstractNum>
-  <w:abstractNum w:abstractNumId="1">
+  <w:abstractNum w:abstractNumId="1" w15:restartNumberingAfterBreak="0">
     <w:nsid w:val="1564641F"/>
     <w:multiLevelType w:val="hybridMultilevel"/>
     <w:tmpl w:val="74C29C28"/>
@@ -6336,7 +5249,96 @@
       </w:pPr>
     </w:lvl>
   </w:abstractNum>
-  <w:abstractNum w:abstractNumId="2">
+  <w:abstractNum w:abstractNumId="2" w15:restartNumberingAfterBreak="0">
+    <w:nsid w:val="197D0DD0"/>
+    <w:multiLevelType w:val="hybridMultilevel"/>
+    <w:tmpl w:val="68D41F50"/>
+    <w:lvl w:ilvl="0" w:tplc="E5D6CD30">
+      <w:start w:val="1"/>
+      <w:numFmt w:val="decimal"/>
+      <w:lvlText w:val="%1."/>
+      <w:lvlJc w:val="left"/>
+      <w:pPr>
+        <w:ind w:left="1080" w:hanging="360"/>
+      </w:pPr>
+      <w:rPr>
+        <w:rFonts w:hint="default"/>
+      </w:rPr>
+    </w:lvl>
+    <w:lvl w:ilvl="1" w:tplc="40090019" w:tentative="1">
+      <w:start w:val="1"/>
+      <w:numFmt w:val="lowerLetter"/>
+      <w:lvlText w:val="%2."/>
+      <w:lvlJc w:val="left"/>
+      <w:pPr>
+        <w:ind w:left="1800" w:hanging="360"/>
+      </w:pPr>
+    </w:lvl>
+    <w:lvl w:ilvl="2" w:tplc="4009001B" w:tentative="1">
+      <w:start w:val="1"/>
+      <w:numFmt w:val="lowerRoman"/>
+      <w:lvlText w:val="%3."/>
+      <w:lvlJc w:val="right"/>
+      <w:pPr>
+        <w:ind w:left="2520" w:hanging="180"/>
+      </w:pPr>
+    </w:lvl>
+    <w:lvl w:ilvl="3" w:tplc="4009000F" w:tentative="1">
+      <w:start w:val="1"/>
+      <w:numFmt w:val="decimal"/>
+      <w:lvlText w:val="%4."/>
+      <w:lvlJc w:val="left"/>
+      <w:pPr>
+        <w:ind w:left="3240" w:hanging="360"/>
+      </w:pPr>
+    </w:lvl>
+    <w:lvl w:ilvl="4" w:tplc="40090019" w:tentative="1">
+      <w:start w:val="1"/>
+      <w:numFmt w:val="lowerLetter"/>
+      <w:lvlText w:val="%5."/>
+      <w:lvlJc w:val="left"/>
+      <w:pPr>
+        <w:ind w:left="3960" w:hanging="360"/>
+      </w:pPr>
+    </w:lvl>
+    <w:lvl w:ilvl="5" w:tplc="4009001B" w:tentative="1">
+      <w:start w:val="1"/>
+      <w:numFmt w:val="lowerRoman"/>
+      <w:lvlText w:val="%6."/>
+      <w:lvlJc w:val="right"/>
+      <w:pPr>
+        <w:ind w:left="4680" w:hanging="180"/>
+      </w:pPr>
+    </w:lvl>
+    <w:lvl w:ilvl="6" w:tplc="4009000F" w:tentative="1">
+      <w:start w:val="1"/>
+      <w:numFmt w:val="decimal"/>
+      <w:lvlText w:val="%7."/>
+      <w:lvlJc w:val="left"/>
+      <w:pPr>
+        <w:ind w:left="5400" w:hanging="360"/>
+      </w:pPr>
+    </w:lvl>
+    <w:lvl w:ilvl="7" w:tplc="40090019" w:tentative="1">
+      <w:start w:val="1"/>
+      <w:numFmt w:val="lowerLetter"/>
+      <w:lvlText w:val="%8."/>
+      <w:lvlJc w:val="left"/>
+      <w:pPr>
+        <w:ind w:left="6120" w:hanging="360"/>
+      </w:pPr>
+    </w:lvl>
+    <w:lvl w:ilvl="8" w:tplc="4009001B" w:tentative="1">
+      <w:start w:val="1"/>
+      <w:numFmt w:val="lowerRoman"/>
+      <w:lvlText w:val="%9."/>
+      <w:lvlJc w:val="right"/>
+      <w:pPr>
+        <w:ind w:left="6840" w:hanging="180"/>
+      </w:pPr>
+    </w:lvl>
+  </w:abstractNum>
+  <w:abstractNum w:abstractNumId="3" w15:restartNumberingAfterBreak="0">
     <w:nsid w:val="2EF80A75"/>
     <w:multiLevelType w:val="hybridMultilevel"/>
     <w:tmpl w:val="AB8831C6"/>
@@ -6425,7 +5427,96 @@
       </w:pPr>
     </w:lvl>
   </w:abstractNum>
-  <w:abstractNum w:abstractNumId="3">
+  <w:abstractNum w:abstractNumId="4" w15:restartNumberingAfterBreak="0">
+    <w:nsid w:val="3E784BD9"/>
+    <w:multiLevelType w:val="hybridMultilevel"/>
+    <w:tmpl w:val="06D20FF2"/>
+    <w:lvl w:ilvl="0" w:tplc="BD4EE7F4">
+      <w:start w:val="4"/>
+      <w:numFmt w:val="lowerRoman"/>
+      <w:lvlText w:val="%1."/>
+      <w:lvlJc w:val="left"/>
+      <w:pPr>
+        <w:ind w:left="1800" w:hanging="720"/>
+      </w:pPr>
+      <w:rPr>
+        <w:rFonts w:hint="default"/>
+      </w:rPr>
+    </w:lvl>
+    <w:lvl w:ilvl="1" w:tplc="40090019" w:tentative="1">
+      <w:start w:val="1"/>
+      <w:numFmt w:val="lowerLetter"/>
+      <w:lvlText w:val="%2."/>
+      <w:lvlJc w:val="left"/>
+      <w:pPr>
+        <w:ind w:left="2160" w:hanging="360"/>
+      </w:pPr>
+    </w:lvl>
+    <w:lvl w:ilvl="2" w:tplc="4009001B" w:tentative="1">
+      <w:start w:val="1"/>
+      <w:numFmt w:val="lowerRoman"/>
+      <w:lvlText w:val="%3."/>
+      <w:lvlJc w:val="right"/>
+      <w:pPr>
+        <w:ind w:left="2880" w:hanging="180"/>
+      </w:pPr>
+    </w:lvl>
+    <w:lvl w:ilvl="3" w:tplc="4009000F" w:tentative="1">
+      <w:start w:val="1"/>
+      <w:numFmt w:val="decimal"/>
+      <w:lvlText w:val="%4."/>
+      <w:lvlJc w:val="left"/>
+      <w:pPr>
+        <w:ind w:left="3600" w:hanging="360"/>
+      </w:pPr>
+    </w:lvl>
+    <w:lvl w:ilvl="4" w:tplc="40090019" w:tentative="1">
+      <w:start w:val="1"/>
+      <w:numFmt w:val="lowerLetter"/>
+      <w:lvlText w:val="%5."/>
+      <w:lvlJc w:val="left"/>
+      <w:pPr>
+        <w:ind w:left="4320" w:hanging="360"/>
+      </w:pPr>
+    </w:lvl>
+    <w:lvl w:ilvl="5" w:tplc="4009001B" w:tentative="1">
+      <w:start w:val="1"/>
+      <w:numFmt w:val="lowerRoman"/>
+      <w:lvlText w:val="%6."/>
+      <w:lvlJc w:val="right"/>
+      <w:pPr>
+        <w:ind w:left="5040" w:hanging="180"/>
+      </w:pPr>
+    </w:lvl>
+    <w:lvl w:ilvl="6" w:tplc="4009000F" w:tentative="1">
+      <w:start w:val="1"/>
+      <w:numFmt w:val="decimal"/>
+      <w:lvlText w:val="%7."/>
+      <w:lvlJc w:val="left"/>
+      <w:pPr>
+        <w:ind w:left="5760" w:hanging="360"/>
+      </w:pPr>
+    </w:lvl>
+    <w:lvl w:ilvl="7" w:tplc="40090019" w:tentative="1">
+      <w:start w:val="1"/>
+      <w:numFmt w:val="lowerLetter"/>
+      <w:lvlText w:val="%8."/>
+      <w:lvlJc w:val="left"/>
+      <w:pPr>
+        <w:ind w:left="6480" w:hanging="360"/>
+      </w:pPr>
+    </w:lvl>
+    <w:lvl w:ilvl="8" w:tplc="4009001B" w:tentative="1">
+      <w:start w:val="1"/>
+      <w:numFmt w:val="lowerRoman"/>
+      <w:lvlText w:val="%9."/>
+      <w:lvlJc w:val="right"/>
+      <w:pPr>
+        <w:ind w:left="7200" w:hanging="180"/>
+      </w:pPr>
+    </w:lvl>
+  </w:abstractNum>
+  <w:abstractNum w:abstractNumId="5" w15:restartNumberingAfterBreak="0">
     <w:nsid w:val="6E6A20FB"/>
     <w:multiLevelType w:val="hybridMultilevel"/>
     <w:tmpl w:val="73305E24"/>
@@ -6511,7 +5602,7 @@
       </w:pPr>
     </w:lvl>
   </w:abstractNum>
-  <w:abstractNum w:abstractNumId="4">
+  <w:abstractNum w:abstractNumId="6" w15:restartNumberingAfterBreak="0">
     <w:nsid w:val="6F9C73A9"/>
     <w:multiLevelType w:val="hybridMultilevel"/>
     <w:tmpl w:val="F0F8D9D6"/>
@@ -6597,26 +5688,124 @@
       </w:pPr>
     </w:lvl>
   </w:abstractNum>
-  <w:num w:numId="1">
+  <w:abstractNum w:abstractNumId="7" w15:restartNumberingAfterBreak="0">
+    <w:nsid w:val="7D9F1BFB"/>
+    <w:multiLevelType w:val="hybridMultilevel"/>
+    <w:tmpl w:val="7A8E2BC8"/>
+    <w:lvl w:ilvl="0" w:tplc="BDE241B0">
+      <w:start w:val="1"/>
+      <w:numFmt w:val="lowerRoman"/>
+      <w:lvlText w:val="%1."/>
+      <w:lvlJc w:val="left"/>
+      <w:pPr>
+        <w:ind w:left="1080" w:hanging="720"/>
+      </w:pPr>
+      <w:rPr>
+        <w:rFonts w:hint="default"/>
+      </w:rPr>
+    </w:lvl>
+    <w:lvl w:ilvl="1" w:tplc="40090019" w:tentative="1">
+      <w:start w:val="1"/>
+      <w:numFmt w:val="lowerLetter"/>
+      <w:lvlText w:val="%2."/>
+      <w:lvlJc w:val="left"/>
+      <w:pPr>
+        <w:ind w:left="1440" w:hanging="360"/>
+      </w:pPr>
+    </w:lvl>
+    <w:lvl w:ilvl="2" w:tplc="4009001B" w:tentative="1">
+      <w:start w:val="1"/>
+      <w:numFmt w:val="lowerRoman"/>
+      <w:lvlText w:val="%3."/>
+      <w:lvlJc w:val="right"/>
+      <w:pPr>
+        <w:ind w:left="2160" w:hanging="180"/>
+      </w:pPr>
+    </w:lvl>
+    <w:lvl w:ilvl="3" w:tplc="4009000F" w:tentative="1">
+      <w:start w:val="1"/>
+      <w:numFmt w:val="decimal"/>
+      <w:lvlText w:val="%4."/>
+      <w:lvlJc w:val="left"/>
+      <w:pPr>
+        <w:ind w:left="2880" w:hanging="360"/>
+      </w:pPr>
+    </w:lvl>
+    <w:lvl w:ilvl="4" w:tplc="40090019" w:tentative="1">
+      <w:start w:val="1"/>
+      <w:numFmt w:val="lowerLetter"/>
+      <w:lvlText w:val="%5."/>
+      <w:lvlJc w:val="left"/>
+      <w:pPr>
+        <w:ind w:left="3600" w:hanging="360"/>
+      </w:pPr>
+    </w:lvl>
+    <w:lvl w:ilvl="5" w:tplc="4009001B" w:tentative="1">
+      <w:start w:val="1"/>
+      <w:numFmt w:val="lowerRoman"/>
+      <w:lvlText w:val="%6."/>
+      <w:lvlJc w:val="right"/>
+      <w:pPr>
+        <w:ind w:left="4320" w:hanging="180"/>
+      </w:pPr>
+    </w:lvl>
+    <w:lvl w:ilvl="6" w:tplc="4009000F" w:tentative="1">
+      <w:start w:val="1"/>
+      <w:numFmt w:val="decimal"/>
+      <w:lvlText w:val="%7."/>
+      <w:lvlJc w:val="left"/>
+      <w:pPr>
+        <w:ind w:left="5040" w:hanging="360"/>
+      </w:pPr>
+    </w:lvl>
+    <w:lvl w:ilvl="7" w:tplc="40090019" w:tentative="1">
+      <w:start w:val="1"/>
+      <w:numFmt w:val="lowerLetter"/>
+      <w:lvlText w:val="%8."/>
+      <w:lvlJc w:val="left"/>
+      <w:pPr>
+        <w:ind w:left="5760" w:hanging="360"/>
+      </w:pPr>
+    </w:lvl>
+    <w:lvl w:ilvl="8" w:tplc="4009001B" w:tentative="1">
+      <w:start w:val="1"/>
+      <w:numFmt w:val="lowerRoman"/>
+      <w:lvlText w:val="%9."/>
+      <w:lvlJc w:val="right"/>
+      <w:pPr>
+        <w:ind w:left="6480" w:hanging="180"/>
+      </w:pPr>
+    </w:lvl>
+  </w:abstractNum>
+  <w:num w:numId="1" w16cid:durableId="826749258">
     <w:abstractNumId w:val="0"/>
   </w:num>
-  <w:num w:numId="2">
+  <w:num w:numId="2" w16cid:durableId="639842134">
+    <w:abstractNumId w:val="5"/>
+  </w:num>
+  <w:num w:numId="3" w16cid:durableId="1344091533">
+    <w:abstractNumId w:val="6"/>
+  </w:num>
+  <w:num w:numId="4" w16cid:durableId="950091271">
+    <w:abstractNumId w:val="1"/>
+  </w:num>
+  <w:num w:numId="5" w16cid:durableId="1451319973">
     <w:abstractNumId w:val="3"/>
   </w:num>
-  <w:num w:numId="3">
+  <w:num w:numId="6" w16cid:durableId="1347946742">
+    <w:abstractNumId w:val="2"/>
+  </w:num>
+  <w:num w:numId="7" w16cid:durableId="714087404">
+    <w:abstractNumId w:val="7"/>
+  </w:num>
+  <w:num w:numId="8" w16cid:durableId="1244417288">
     <w:abstractNumId w:val="4"/>
-  </w:num>
-  <w:num w:numId="4">
-    <w:abstractNumId w:val="1"/>
-  </w:num>
-  <w:num w:numId="5">
-    <w:abstractNumId w:val="2"/>
   </w:num>
 </w:numbering>
 </file>
 
 <file path=word/styles.xml><?xml version="1.0" encoding="utf-8"?>
-<w:styles xmlns:r="http://schemas.openxmlformats.org/officeDocument/2006/relationships" xmlns:w="http://schemas.openxmlformats.org/wordprocessingml/2006/main">
+<w:styles xmlns:mc="http://schemas.openxmlformats.org/markup-compatibility/2006" xmlns:r="http://schemas.openxmlformats.org/officeDocument/2006/relationships" xmlns:w="http://schemas.openxmlformats.org/wordprocessingml/2006/main" xmlns:w14="http://schemas.microsoft.com/office/word/2010/wordml" xmlns:w15="http://schemas.microsoft.com/office/word/2012/wordml" xmlns:w16cex="http://schemas.microsoft.com/office/word/2018/wordml/cex" xmlns:w16cid="http://schemas.microsoft.com/office/word/2016/wordml/cid" xmlns:w16="http://schemas.microsoft.com/office/word/2018/wordml" xmlns:w16sdtdh="http://schemas.microsoft.com/office/word/2020/wordml/sdtdatahash" xmlns:w16se="http://schemas.microsoft.com/office/word/2015/wordml/symex" mc:Ignorable="w14 w15 w16se w16cid w16 w16cex w16sdtdh">
   <w:docDefaults>
     <w:rPrDefault>
       <w:rPr>
@@ -6632,144 +5821,383 @@
       </w:pPr>
     </w:pPrDefault>
   </w:docDefaults>
-  <w:latentStyles w:defLockedState="0" w:defUIPriority="99" w:defSemiHidden="1" w:defUnhideWhenUsed="1" w:defQFormat="0" w:count="267">
-    <w:lsdException w:name="Normal" w:semiHidden="0" w:uiPriority="0" w:unhideWhenUsed="0" w:qFormat="1"/>
-    <w:lsdException w:name="heading 1" w:semiHidden="0" w:uiPriority="9" w:unhideWhenUsed="0" w:qFormat="1"/>
-    <w:lsdException w:name="heading 2" w:uiPriority="9" w:qFormat="1"/>
-    <w:lsdException w:name="heading 3" w:uiPriority="9" w:qFormat="1"/>
-    <w:lsdException w:name="heading 4" w:uiPriority="9" w:qFormat="1"/>
-    <w:lsdException w:name="heading 5" w:uiPriority="9" w:qFormat="1"/>
-    <w:lsdException w:name="heading 6" w:uiPriority="9" w:qFormat="1"/>
-    <w:lsdException w:name="heading 7" w:uiPriority="9" w:qFormat="1"/>
-    <w:lsdException w:name="heading 8" w:uiPriority="9" w:qFormat="1"/>
-    <w:lsdException w:name="heading 9" w:uiPriority="9" w:qFormat="1"/>
-    <w:lsdException w:name="toc 1" w:uiPriority="39"/>
-    <w:lsdException w:name="toc 2" w:uiPriority="39"/>
-    <w:lsdException w:name="toc 3" w:uiPriority="39"/>
-    <w:lsdException w:name="toc 4" w:uiPriority="39"/>
-    <w:lsdException w:name="toc 5" w:uiPriority="39"/>
-    <w:lsdException w:name="toc 6" w:uiPriority="39"/>
-    <w:lsdException w:name="toc 7" w:uiPriority="39"/>
-    <w:lsdException w:name="toc 8" w:uiPriority="39"/>
-    <w:lsdException w:name="toc 9" w:uiPriority="39"/>
-    <w:lsdException w:name="caption" w:uiPriority="35" w:qFormat="1"/>
-    <w:lsdException w:name="Title" w:semiHidden="0" w:uiPriority="10" w:unhideWhenUsed="0" w:qFormat="1"/>
-    <w:lsdException w:name="Default Paragraph Font" w:uiPriority="1"/>
-    <w:lsdException w:name="Subtitle" w:semiHidden="0" w:uiPriority="11" w:unhideWhenUsed="0" w:qFormat="1"/>
-    <w:lsdException w:name="Strong" w:semiHidden="0" w:uiPriority="22" w:unhideWhenUsed="0" w:qFormat="1"/>
-    <w:lsdException w:name="Emphasis" w:semiHidden="0" w:uiPriority="20" w:unhideWhenUsed="0" w:qFormat="1"/>
-    <w:lsdException w:name="Table Grid" w:semiHidden="0" w:uiPriority="59" w:unhideWhenUsed="0"/>
-    <w:lsdException w:name="Placeholder Text" w:unhideWhenUsed="0"/>
-    <w:lsdException w:name="No Spacing" w:semiHidden="0" w:uiPriority="1" w:unhideWhenUsed="0" w:qFormat="1"/>
-    <w:lsdException w:name="Light Shading" w:semiHidden="0" w:uiPriority="60" w:unhideWhenUsed="0"/>
-    <w:lsdException w:name="Light List" w:semiHidden="0" w:uiPriority="61" w:unhideWhenUsed="0"/>
-    <w:lsdException w:name="Light Grid" w:semiHidden="0" w:uiPriority="62" w:unhideWhenUsed="0"/>
-    <w:lsdException w:name="Medium Shading 1" w:semiHidden="0" w:uiPriority="63" w:unhideWhenUsed="0"/>
-    <w:lsdException w:name="Medium Shading 2" w:semiHidden="0" w:uiPriority="64" w:unhideWhenUsed="0"/>
-    <w:lsdException w:name="Medium List 1" w:semiHidden="0" w:uiPriority="65" w:unhideWhenUsed="0"/>
-    <w:lsdException w:name="Medium List 2" w:semiHidden="0" w:uiPriority="66" w:unhideWhenUsed="0"/>
-    <w:lsdException w:name="Medium Grid 1" w:semiHidden="0" w:uiPriority="67" w:unhideWhenUsed="0"/>
-    <w:lsdException w:name="Medium Grid 2" w:semiHidden="0" w:uiPriority="68" w:unhideWhenUsed="0"/>
-    <w:lsdException w:name="Medium Grid 3" w:semiHidden="0" w:uiPriority="69" w:unhideWhenUsed="0"/>
-    <w:lsdException w:name="Dark List" w:semiHidden="0" w:uiPriority="70" w:unhideWhenUsed="0"/>
-    <w:lsdException w:name="Colorful Shading" w:semiHidden="0" w:uiPriority="71" w:unhideWhenUsed="0"/>
-    <w:lsdException w:name="Colorful List" w:semiHidden="0" w:uiPriority="72" w:unhideWhenUsed="0"/>
-    <w:lsdException w:name="Colorful Grid" w:semiHidden="0" w:uiPriority="73" w:unhideWhenUsed="0"/>
-    <w:lsdException w:name="Light Shading Accent 1" w:semiHidden="0" w:uiPriority="60" w:unhideWhenUsed="0"/>
-    <w:lsdException w:name="Light List Accent 1" w:semiHidden="0" w:uiPriority="61" w:unhideWhenUsed="0"/>
-    <w:lsdException w:name="Light Grid Accent 1" w:semiHidden="0" w:uiPriority="62" w:unhideWhenUsed="0"/>
-    <w:lsdException w:name="Medium Shading 1 Accent 1" w:semiHidden="0" w:uiPriority="63" w:unhideWhenUsed="0"/>
-    <w:lsdException w:name="Medium Shading 2 Accent 1" w:semiHidden="0" w:uiPriority="64" w:unhideWhenUsed="0"/>
-    <w:lsdException w:name="Medium List 1 Accent 1" w:semiHidden="0" w:uiPriority="65" w:unhideWhenUsed="0"/>
-    <w:lsdException w:name="Revision" w:unhideWhenUsed="0"/>
-    <w:lsdException w:name="List Paragraph" w:semiHidden="0" w:uiPriority="34" w:unhideWhenUsed="0" w:qFormat="1"/>
-    <w:lsdException w:name="Quote" w:semiHidden="0" w:uiPriority="29" w:unhideWhenUsed="0" w:qFormat="1"/>
-    <w:lsdException w:name="Intense Quote" w:semiHidden="0" w:uiPriority="30" w:unhideWhenUsed="0" w:qFormat="1"/>
-    <w:lsdException w:name="Medium List 2 Accent 1" w:semiHidden="0" w:uiPriority="66" w:unhideWhenUsed="0"/>
-    <w:lsdException w:name="Medium Grid 1 Accent 1" w:semiHidden="0" w:uiPriority="67" w:unhideWhenUsed="0"/>
-    <w:lsdException w:name="Medium Grid 2 Accent 1" w:semiHidden="0" w:uiPriority="68" w:unhideWhenUsed="0"/>
-    <w:lsdException w:name="Medium Grid 3 Accent 1" w:semiHidden="0" w:uiPriority="69" w:unhideWhenUsed="0"/>
-    <w:lsdException w:name="Dark List Accent 1" w:semiHidden="0" w:uiPriority="70" w:unhideWhenUsed="0"/>
-    <w:lsdException w:name="Colorful Shading Accent 1" w:semiHidden="0" w:uiPriority="71" w:unhideWhenUsed="0"/>
-    <w:lsdException w:name="Colorful List Accent 1" w:semiHidden="0" w:uiPriority="72" w:unhideWhenUsed="0"/>
-    <w:lsdException w:name="Colorful Grid Accent 1" w:semiHidden="0" w:uiPriority="73" w:unhideWhenUsed="0"/>
-    <w:lsdException w:name="Light Shading Accent 2" w:semiHidden="0" w:uiPriority="60" w:unhideWhenUsed="0"/>
-    <w:lsdException w:name="Light List Accent 2" w:semiHidden="0" w:uiPriority="61" w:unhideWhenUsed="0"/>
-    <w:lsdException w:name="Light Grid Accent 2" w:semiHidden="0" w:uiPriority="62" w:unhideWhenUsed="0"/>
-    <w:lsdException w:name="Medium Shading 1 Accent 2" w:semiHidden="0" w:uiPriority="63" w:unhideWhenUsed="0"/>
-    <w:lsdException w:name="Medium Shading 2 Accent 2" w:semiHidden="0" w:uiPriority="64" w:unhideWhenUsed="0"/>
-    <w:lsdException w:name="Medium List 1 Accent 2" w:semiHidden="0" w:uiPriority="65" w:unhideWhenUsed="0"/>
-    <w:lsdException w:name="Medium List 2 Accent 2" w:semiHidden="0" w:uiPriority="66" w:unhideWhenUsed="0"/>
-    <w:lsdException w:name="Medium Grid 1 Accent 2" w:semiHidden="0" w:uiPriority="67" w:unhideWhenUsed="0"/>
-    <w:lsdException w:name="Medium Grid 2 Accent 2" w:semiHidden="0" w:uiPriority="68" w:unhideWhenUsed="0"/>
-    <w:lsdException w:name="Medium Grid 3 Accent 2" w:semiHidden="0" w:uiPriority="69" w:unhideWhenUsed="0"/>
-    <w:lsdException w:name="Dark List Accent 2" w:semiHidden="0" w:uiPriority="70" w:unhideWhenUsed="0"/>
-    <w:lsdException w:name="Colorful Shading Accent 2" w:semiHidden="0" w:uiPriority="71" w:unhideWhenUsed="0"/>
-    <w:lsdException w:name="Colorful List Accent 2" w:semiHidden="0" w:uiPriority="72" w:unhideWhenUsed="0"/>
-    <w:lsdException w:name="Colorful Grid Accent 2" w:semiHidden="0" w:uiPriority="73" w:unhideWhenUsed="0"/>
-    <w:lsdException w:name="Light Shading Accent 3" w:semiHidden="0" w:uiPriority="60" w:unhideWhenUsed="0"/>
-    <w:lsdException w:name="Light List Accent 3" w:semiHidden="0" w:uiPriority="61" w:unhideWhenUsed="0"/>
-    <w:lsdException w:name="Light Grid Accent 3" w:semiHidden="0" w:uiPriority="62" w:unhideWhenUsed="0"/>
-    <w:lsdException w:name="Medium Shading 1 Accent 3" w:semiHidden="0" w:uiPriority="63" w:unhideWhenUsed="0"/>
-    <w:lsdException w:name="Medium Shading 2 Accent 3" w:semiHidden="0" w:uiPriority="64" w:unhideWhenUsed="0"/>
-    <w:lsdException w:name="Medium List 1 Accent 3" w:semiHidden="0" w:uiPriority="65" w:unhideWhenUsed="0"/>
-    <w:lsdException w:name="Medium List 2 Accent 3" w:semiHidden="0" w:uiPriority="66" w:unhideWhenUsed="0"/>
-    <w:lsdException w:name="Medium Grid 1 Accent 3" w:semiHidden="0" w:uiPriority="67" w:unhideWhenUsed="0"/>
-    <w:lsdException w:name="Medium Grid 2 Accent 3" w:semiHidden="0" w:uiPriority="68" w:unhideWhenUsed="0"/>
-    <w:lsdException w:name="Medium Grid 3 Accent 3" w:semiHidden="0" w:uiPriority="69" w:unhideWhenUsed="0"/>
-    <w:lsdException w:name="Dark List Accent 3" w:semiHidden="0" w:uiPriority="70" w:unhideWhenUsed="0"/>
-    <w:lsdException w:name="Colorful Shading Accent 3" w:semiHidden="0" w:uiPriority="71" w:unhideWhenUsed="0"/>
-    <w:lsdException w:name="Colorful List Accent 3" w:semiHidden="0" w:uiPriority="72" w:unhideWhenUsed="0"/>
-    <w:lsdException w:name="Colorful Grid Accent 3" w:semiHidden="0" w:uiPriority="73" w:unhideWhenUsed="0"/>
-    <w:lsdException w:name="Light Shading Accent 4" w:semiHidden="0" w:uiPriority="60" w:unhideWhenUsed="0"/>
-    <w:lsdException w:name="Light List Accent 4" w:semiHidden="0" w:uiPriority="61" w:unhideWhenUsed="0"/>
-    <w:lsdException w:name="Light Grid Accent 4" w:semiHidden="0" w:uiPriority="62" w:unhideWhenUsed="0"/>
-    <w:lsdException w:name="Medium Shading 1 Accent 4" w:semiHidden="0" w:uiPriority="63" w:unhideWhenUsed="0"/>
-    <w:lsdException w:name="Medium Shading 2 Accent 4" w:semiHidden="0" w:uiPriority="64" w:unhideWhenUsed="0"/>
-    <w:lsdException w:name="Medium List 1 Accent 4" w:semiHidden="0" w:uiPriority="65" w:unhideWhenUsed="0"/>
-    <w:lsdException w:name="Medium List 2 Accent 4" w:semiHidden="0" w:uiPriority="66" w:unhideWhenUsed="0"/>
-    <w:lsdException w:name="Medium Grid 1 Accent 4" w:semiHidden="0" w:uiPriority="67" w:unhideWhenUsed="0"/>
-    <w:lsdException w:name="Medium Grid 2 Accent 4" w:semiHidden="0" w:uiPriority="68" w:unhideWhenUsed="0"/>
-    <w:lsdException w:name="Medium Grid 3 Accent 4" w:semiHidden="0" w:uiPriority="69" w:unhideWhenUsed="0"/>
-    <w:lsdException w:name="Dark List Accent 4" w:semiHidden="0" w:uiPriority="70" w:unhideWhenUsed="0"/>
-    <w:lsdException w:name="Colorful Shading Accent 4" w:semiHidden="0" w:uiPriority="71" w:unhideWhenUsed="0"/>
-    <w:lsdException w:name="Colorful List Accent 4" w:semiHidden="0" w:uiPriority="72" w:unhideWhenUsed="0"/>
-    <w:lsdException w:name="Colorful Grid Accent 4" w:semiHidden="0" w:uiPriority="73" w:unhideWhenUsed="0"/>
-    <w:lsdException w:name="Light Shading Accent 5" w:semiHidden="0" w:uiPriority="60" w:unhideWhenUsed="0"/>
-    <w:lsdException w:name="Light List Accent 5" w:semiHidden="0" w:uiPriority="61" w:unhideWhenUsed="0"/>
-    <w:lsdException w:name="Light Grid Accent 5" w:semiHidden="0" w:uiPriority="62" w:unhideWhenUsed="0"/>
-    <w:lsdException w:name="Medium Shading 1 Accent 5" w:semiHidden="0" w:uiPriority="63" w:unhideWhenUsed="0"/>
-    <w:lsdException w:name="Medium Shading 2 Accent 5" w:semiHidden="0" w:uiPriority="64" w:unhideWhenUsed="0"/>
-    <w:lsdException w:name="Medium List 1 Accent 5" w:semiHidden="0" w:uiPriority="65" w:unhideWhenUsed="0"/>
-    <w:lsdException w:name="Medium List 2 Accent 5" w:semiHidden="0" w:uiPriority="66" w:unhideWhenUsed="0"/>
-    <w:lsdException w:name="Medium Grid 1 Accent 5" w:semiHidden="0" w:uiPriority="67" w:unhideWhenUsed="0"/>
-    <w:lsdException w:name="Medium Grid 2 Accent 5" w:semiHidden="0" w:uiPriority="68" w:unhideWhenUsed="0"/>
-    <w:lsdException w:name="Medium Grid 3 Accent 5" w:semiHidden="0" w:uiPriority="69" w:unhideWhenUsed="0"/>
-    <w:lsdException w:name="Dark List Accent 5" w:semiHidden="0" w:uiPriority="70" w:unhideWhenUsed="0"/>
-    <w:lsdException w:name="Colorful Shading Accent 5" w:semiHidden="0" w:uiPriority="71" w:unhideWhenUsed="0"/>
-    <w:lsdException w:name="Colorful List Accent 5" w:semiHidden="0" w:uiPriority="72" w:unhideWhenUsed="0"/>
-    <w:lsdException w:name="Colorful Grid Accent 5" w:semiHidden="0" w:uiPriority="73" w:unhideWhenUsed="0"/>
-    <w:lsdException w:name="Light Shading Accent 6" w:semiHidden="0" w:uiPriority="60" w:unhideWhenUsed="0"/>
-    <w:lsdException w:name="Light List Accent 6" w:semiHidden="0" w:uiPriority="61" w:unhideWhenUsed="0"/>
-    <w:lsdException w:name="Light Grid Accent 6" w:semiHidden="0" w:uiPriority="62" w:unhideWhenUsed="0"/>
-    <w:lsdException w:name="Medium Shading 1 Accent 6" w:semiHidden="0" w:uiPriority="63" w:unhideWhenUsed="0"/>
-    <w:lsdException w:name="Medium Shading 2 Accent 6" w:semiHidden="0" w:uiPriority="64" w:unhideWhenUsed="0"/>
-    <w:lsdException w:name="Medium List 1 Accent 6" w:semiHidden="0" w:uiPriority="65" w:unhideWhenUsed="0"/>
-    <w:lsdException w:name="Medium List 2 Accent 6" w:semiHidden="0" w:uiPriority="66" w:unhideWhenUsed="0"/>
-    <w:lsdException w:name="Medium Grid 1 Accent 6" w:semiHidden="0" w:uiPriority="67" w:unhideWhenUsed="0"/>
-    <w:lsdException w:name="Medium Grid 2 Accent 6" w:semiHidden="0" w:uiPriority="68" w:unhideWhenUsed="0"/>
-    <w:lsdException w:name="Medium Grid 3 Accent 6" w:semiHidden="0" w:uiPriority="69" w:unhideWhenUsed="0"/>
-    <w:lsdException w:name="Dark List Accent 6" w:semiHidden="0" w:uiPriority="70" w:unhideWhenUsed="0"/>
-    <w:lsdException w:name="Colorful Shading Accent 6" w:semiHidden="0" w:uiPriority="71" w:unhideWhenUsed="0"/>
-    <w:lsdException w:name="Colorful List Accent 6" w:semiHidden="0" w:uiPriority="72" w:unhideWhenUsed="0"/>
-    <w:lsdException w:name="Colorful Grid Accent 6" w:semiHidden="0" w:uiPriority="73" w:unhideWhenUsed="0"/>
-    <w:lsdException w:name="Subtle Emphasis" w:semiHidden="0" w:uiPriority="19" w:unhideWhenUsed="0" w:qFormat="1"/>
-    <w:lsdException w:name="Intense Emphasis" w:semiHidden="0" w:uiPriority="21" w:unhideWhenUsed="0" w:qFormat="1"/>
-    <w:lsdException w:name="Subtle Reference" w:semiHidden="0" w:uiPriority="31" w:unhideWhenUsed="0" w:qFormat="1"/>
-    <w:lsdException w:name="Intense Reference" w:semiHidden="0" w:uiPriority="32" w:unhideWhenUsed="0" w:qFormat="1"/>
-    <w:lsdException w:name="Book Title" w:semiHidden="0" w:uiPriority="33" w:unhideWhenUsed="0" w:qFormat="1"/>
-    <w:lsdException w:name="Bibliography" w:uiPriority="37"/>
-    <w:lsdException w:name="TOC Heading" w:uiPriority="39" w:qFormat="1"/>
+  <w:latentStyles w:defLockedState="0" w:defUIPriority="99" w:defSemiHidden="0" w:defUnhideWhenUsed="0" w:defQFormat="0" w:count="376">
+    <w:lsdException w:name="Normal" w:uiPriority="0" w:qFormat="1"/>
+    <w:lsdException w:name="heading 1" w:uiPriority="9" w:qFormat="1"/>
+    <w:lsdException w:name="heading 2" w:semiHidden="1" w:uiPriority="9" w:unhideWhenUsed="1" w:qFormat="1"/>
+    <w:lsdException w:name="heading 3" w:semiHidden="1" w:uiPriority="9" w:unhideWhenUsed="1" w:qFormat="1"/>
+    <w:lsdException w:name="heading 4" w:semiHidden="1" w:uiPriority="9" w:unhideWhenUsed="1" w:qFormat="1"/>
+    <w:lsdException w:name="heading 5" w:semiHidden="1" w:uiPriority="9" w:unhideWhenUsed="1" w:qFormat="1"/>
+    <w:lsdException w:name="heading 6" w:semiHidden="1" w:uiPriority="9" w:unhideWhenUsed="1" w:qFormat="1"/>
+    <w:lsdException w:name="heading 7" w:semiHidden="1" w:uiPriority="9" w:unhideWhenUsed="1" w:qFormat="1"/>
+    <w:lsdException w:name="heading 8" w:semiHidden="1" w:uiPriority="9" w:unhideWhenUsed="1" w:qFormat="1"/>
+    <w:lsdException w:name="heading 9" w:semiHidden="1" w:uiPriority="9" w:unhideWhenUsed="1" w:qFormat="1"/>
+    <w:lsdException w:name="index 1" w:semiHidden="1" w:unhideWhenUsed="1"/>
+    <w:lsdException w:name="index 2" w:semiHidden="1" w:unhideWhenUsed="1"/>
+    <w:lsdException w:name="index 3" w:semiHidden="1" w:unhideWhenUsed="1"/>
+    <w:lsdException w:name="index 4" w:semiHidden="1" w:unhideWhenUsed="1"/>
+    <w:lsdException w:name="index 5" w:semiHidden="1" w:unhideWhenUsed="1"/>
+    <w:lsdException w:name="index 6" w:semiHidden="1" w:unhideWhenUsed="1"/>
+    <w:lsdException w:name="index 7" w:semiHidden="1" w:unhideWhenUsed="1"/>
+    <w:lsdException w:name="index 8" w:semiHidden="1" w:unhideWhenUsed="1"/>
+    <w:lsdException w:name="index 9" w:semiHidden="1" w:unhideWhenUsed="1"/>
+    <w:lsdException w:name="toc 1" w:semiHidden="1" w:uiPriority="39" w:unhideWhenUsed="1"/>
+    <w:lsdException w:name="toc 2" w:semiHidden="1" w:uiPriority="39" w:unhideWhenUsed="1"/>
+    <w:lsdException w:name="toc 3" w:semiHidden="1" w:uiPriority="39" w:unhideWhenUsed="1"/>
+    <w:lsdException w:name="toc 4" w:semiHidden="1" w:uiPriority="39" w:unhideWhenUsed="1"/>
+    <w:lsdException w:name="toc 5" w:semiHidden="1" w:uiPriority="39" w:unhideWhenUsed="1"/>
+    <w:lsdException w:name="toc 6" w:semiHidden="1" w:uiPriority="39" w:unhideWhenUsed="1"/>
+    <w:lsdException w:name="toc 7" w:semiHidden="1" w:uiPriority="39" w:unhideWhenUsed="1"/>
+    <w:lsdException w:name="toc 8" w:semiHidden="1" w:uiPriority="39" w:unhideWhenUsed="1"/>
+    <w:lsdException w:name="toc 9" w:semiHidden="1" w:uiPriority="39" w:unhideWhenUsed="1"/>
+    <w:lsdException w:name="Normal Indent" w:semiHidden="1" w:unhideWhenUsed="1"/>
+    <w:lsdException w:name="footnote text" w:semiHidden="1" w:unhideWhenUsed="1"/>
+    <w:lsdException w:name="annotation text" w:semiHidden="1" w:unhideWhenUsed="1"/>
+    <w:lsdException w:name="header" w:semiHidden="1" w:unhideWhenUsed="1"/>
+    <w:lsdException w:name="footer" w:semiHidden="1" w:unhideWhenUsed="1"/>
+    <w:lsdException w:name="index heading" w:semiHidden="1" w:unhideWhenUsed="1"/>
+    <w:lsdException w:name="caption" w:semiHidden="1" w:uiPriority="35" w:unhideWhenUsed="1" w:qFormat="1"/>
+    <w:lsdException w:name="table of figures" w:semiHidden="1" w:unhideWhenUsed="1"/>
+    <w:lsdException w:name="envelope address" w:semiHidden="1" w:unhideWhenUsed="1"/>
+    <w:lsdException w:name="envelope return" w:semiHidden="1" w:unhideWhenUsed="1"/>
+    <w:lsdException w:name="footnote reference" w:semiHidden="1" w:unhideWhenUsed="1"/>
+    <w:lsdException w:name="annotation reference" w:semiHidden="1" w:unhideWhenUsed="1"/>
+    <w:lsdException w:name="line number" w:semiHidden="1" w:unhideWhenUsed="1"/>
+    <w:lsdException w:name="page number" w:semiHidden="1" w:unhideWhenUsed="1"/>
+    <w:lsdException w:name="endnote reference" w:semiHidden="1" w:unhideWhenUsed="1"/>
+    <w:lsdException w:name="endnote text" w:semiHidden="1" w:unhideWhenUsed="1"/>
+    <w:lsdException w:name="table of authorities" w:semiHidden="1" w:unhideWhenUsed="1"/>
+    <w:lsdException w:name="macro" w:semiHidden="1" w:unhideWhenUsed="1"/>
+    <w:lsdException w:name="toa heading" w:semiHidden="1" w:unhideWhenUsed="1"/>
+    <w:lsdException w:name="List" w:semiHidden="1" w:unhideWhenUsed="1"/>
+    <w:lsdException w:name="List Bullet" w:semiHidden="1" w:unhideWhenUsed="1"/>
+    <w:lsdException w:name="List Number" w:semiHidden="1" w:unhideWhenUsed="1"/>
+    <w:lsdException w:name="List 2" w:semiHidden="1" w:unhideWhenUsed="1"/>
+    <w:lsdException w:name="List 3" w:semiHidden="1" w:unhideWhenUsed="1"/>
+    <w:lsdException w:name="List 4" w:semiHidden="1" w:unhideWhenUsed="1"/>
+    <w:lsdException w:name="List 5" w:semiHidden="1" w:unhideWhenUsed="1"/>
+    <w:lsdException w:name="List Bullet 2" w:semiHidden="1" w:unhideWhenUsed="1"/>
+    <w:lsdException w:name="List Bullet 3" w:semiHidden="1" w:unhideWhenUsed="1"/>
+    <w:lsdException w:name="List Bullet 4" w:semiHidden="1" w:unhideWhenUsed="1"/>
+    <w:lsdException w:name="List Bullet 5" w:semiHidden="1" w:unhideWhenUsed="1"/>
+    <w:lsdException w:name="List Number 2" w:semiHidden="1" w:unhideWhenUsed="1"/>
+    <w:lsdException w:name="List Number 3" w:semiHidden="1" w:unhideWhenUsed="1"/>
+    <w:lsdException w:name="List Number 4" w:semiHidden="1" w:unhideWhenUsed="1"/>
+    <w:lsdException w:name="List Number 5" w:semiHidden="1" w:unhideWhenUsed="1"/>
+    <w:lsdException w:name="Title" w:uiPriority="10" w:qFormat="1"/>
+    <w:lsdException w:name="Closing" w:semiHidden="1" w:unhideWhenUsed="1"/>
+    <w:lsdException w:name="Signature" w:semiHidden="1" w:unhideWhenUsed="1"/>
+    <w:lsdException w:name="Default Paragraph Font" w:semiHidden="1" w:uiPriority="1" w:unhideWhenUsed="1"/>
+    <w:lsdException w:name="Body Text" w:semiHidden="1" w:unhideWhenUsed="1"/>
+    <w:lsdException w:name="Body Text Indent" w:semiHidden="1" w:unhideWhenUsed="1"/>
+    <w:lsdException w:name="List Continue" w:semiHidden="1" w:unhideWhenUsed="1"/>
+    <w:lsdException w:name="List Continue 2" w:semiHidden="1" w:unhideWhenUsed="1"/>
+    <w:lsdException w:name="List Continue 3" w:semiHidden="1" w:unhideWhenUsed="1"/>
+    <w:lsdException w:name="List Continue 4" w:semiHidden="1" w:unhideWhenUsed="1"/>
+    <w:lsdException w:name="List Continue 5" w:semiHidden="1" w:unhideWhenUsed="1"/>
+    <w:lsdException w:name="Message Header" w:semiHidden="1" w:unhideWhenUsed="1"/>
+    <w:lsdException w:name="Subtitle" w:uiPriority="11" w:qFormat="1"/>
+    <w:lsdException w:name="Salutation" w:semiHidden="1" w:unhideWhenUsed="1"/>
+    <w:lsdException w:name="Date" w:semiHidden="1" w:unhideWhenUsed="1"/>
+    <w:lsdException w:name="Body Text First Indent" w:semiHidden="1" w:unhideWhenUsed="1"/>
+    <w:lsdException w:name="Body Text First Indent 2" w:semiHidden="1" w:unhideWhenUsed="1"/>
+    <w:lsdException w:name="Note Heading" w:semiHidden="1" w:unhideWhenUsed="1"/>
+    <w:lsdException w:name="Body Text 2" w:semiHidden="1" w:unhideWhenUsed="1"/>
+    <w:lsdException w:name="Body Text 3" w:semiHidden="1" w:unhideWhenUsed="1"/>
+    <w:lsdException w:name="Body Text Indent 2" w:semiHidden="1" w:unhideWhenUsed="1"/>
+    <w:lsdException w:name="Body Text Indent 3" w:semiHidden="1" w:unhideWhenUsed="1"/>
+    <w:lsdException w:name="Block Text" w:semiHidden="1" w:unhideWhenUsed="1"/>
+    <w:lsdException w:name="Hyperlink" w:semiHidden="1" w:unhideWhenUsed="1"/>
+    <w:lsdException w:name="FollowedHyperlink" w:semiHidden="1" w:unhideWhenUsed="1"/>
+    <w:lsdException w:name="Strong" w:uiPriority="22" w:qFormat="1"/>
+    <w:lsdException w:name="Emphasis" w:uiPriority="20" w:qFormat="1"/>
+    <w:lsdException w:name="Document Map" w:semiHidden="1" w:unhideWhenUsed="1"/>
+    <w:lsdException w:name="Plain Text" w:semiHidden="1" w:unhideWhenUsed="1"/>
+    <w:lsdException w:name="E-mail Signature" w:semiHidden="1" w:unhideWhenUsed="1"/>
+    <w:lsdException w:name="HTML Top of Form" w:semiHidden="1" w:unhideWhenUsed="1"/>
+    <w:lsdException w:name="HTML Bottom of Form" w:semiHidden="1" w:unhideWhenUsed="1"/>
+    <w:lsdException w:name="Normal (Web)" w:semiHidden="1" w:unhideWhenUsed="1"/>
+    <w:lsdException w:name="HTML Acronym" w:semiHidden="1" w:unhideWhenUsed="1"/>
+    <w:lsdException w:name="HTML Address" w:semiHidden="1" w:unhideWhenUsed="1"/>
+    <w:lsdException w:name="HTML Cite" w:semiHidden="1" w:unhideWhenUsed="1"/>
+    <w:lsdException w:name="HTML Code" w:semiHidden="1" w:unhideWhenUsed="1"/>
+    <w:lsdException w:name="HTML Definition" w:semiHidden="1" w:unhideWhenUsed="1"/>
+    <w:lsdException w:name="HTML Keyboard" w:semiHidden="1" w:unhideWhenUsed="1"/>
+    <w:lsdException w:name="HTML Preformatted" w:semiHidden="1" w:unhideWhenUsed="1"/>
+    <w:lsdException w:name="HTML Sample" w:semiHidden="1" w:unhideWhenUsed="1"/>
+    <w:lsdException w:name="HTML Typewriter" w:semiHidden="1" w:unhideWhenUsed="1"/>
+    <w:lsdException w:name="HTML Variable" w:semiHidden="1" w:unhideWhenUsed="1"/>
+    <w:lsdException w:name="Normal Table" w:semiHidden="1" w:unhideWhenUsed="1"/>
+    <w:lsdException w:name="annotation subject" w:semiHidden="1" w:unhideWhenUsed="1"/>
+    <w:lsdException w:name="No List" w:semiHidden="1" w:unhideWhenUsed="1"/>
+    <w:lsdException w:name="Outline List 1" w:semiHidden="1" w:unhideWhenUsed="1"/>
+    <w:lsdException w:name="Outline List 2" w:semiHidden="1" w:unhideWhenUsed="1"/>
+    <w:lsdException w:name="Outline List 3" w:semiHidden="1" w:unhideWhenUsed="1"/>
+    <w:lsdException w:name="Table Simple 1" w:semiHidden="1" w:unhideWhenUsed="1"/>
+    <w:lsdException w:name="Table Simple 2" w:semiHidden="1" w:unhideWhenUsed="1"/>
+    <w:lsdException w:name="Table Simple 3" w:semiHidden="1" w:unhideWhenUsed="1"/>
+    <w:lsdException w:name="Table Classic 1" w:semiHidden="1" w:unhideWhenUsed="1"/>
+    <w:lsdException w:name="Table Classic 2" w:semiHidden="1" w:unhideWhenUsed="1"/>
+    <w:lsdException w:name="Table Classic 3" w:semiHidden="1" w:unhideWhenUsed="1"/>
+    <w:lsdException w:name="Table Classic 4" w:semiHidden="1" w:unhideWhenUsed="1"/>
+    <w:lsdException w:name="Table Colorful 1" w:semiHidden="1" w:unhideWhenUsed="1"/>
+    <w:lsdException w:name="Table Colorful 2" w:semiHidden="1" w:unhideWhenUsed="1"/>
+    <w:lsdException w:name="Table Colorful 3" w:semiHidden="1" w:unhideWhenUsed="1"/>
+    <w:lsdException w:name="Table Columns 1" w:semiHidden="1" w:unhideWhenUsed="1"/>
+    <w:lsdException w:name="Table Columns 2" w:semiHidden="1" w:unhideWhenUsed="1"/>
+    <w:lsdException w:name="Table Columns 3" w:semiHidden="1" w:unhideWhenUsed="1"/>
+    <w:lsdException w:name="Table Columns 4" w:semiHidden="1" w:unhideWhenUsed="1"/>
+    <w:lsdException w:name="Table Columns 5" w:semiHidden="1" w:unhideWhenUsed="1"/>
+    <w:lsdException w:name="Table Grid 1" w:semiHidden="1" w:unhideWhenUsed="1"/>
+    <w:lsdException w:name="Table Grid 2" w:semiHidden="1" w:unhideWhenUsed="1"/>
+    <w:lsdException w:name="Table Grid 3" w:semiHidden="1" w:unhideWhenUsed="1"/>
+    <w:lsdException w:name="Table Grid 4" w:semiHidden="1" w:unhideWhenUsed="1"/>
+    <w:lsdException w:name="Table Grid 5" w:semiHidden="1" w:unhideWhenUsed="1"/>
+    <w:lsdException w:name="Table Grid 6" w:semiHidden="1" w:unhideWhenUsed="1"/>
+    <w:lsdException w:name="Table Grid 7" w:semiHidden="1" w:unhideWhenUsed="1"/>
+    <w:lsdException w:name="Table Grid 8" w:semiHidden="1" w:unhideWhenUsed="1"/>
+    <w:lsdException w:name="Table List 1" w:semiHidden="1" w:unhideWhenUsed="1"/>
+    <w:lsdException w:name="Table List 2" w:semiHidden="1" w:unhideWhenUsed="1"/>
+    <w:lsdException w:name="Table List 3" w:semiHidden="1" w:unhideWhenUsed="1"/>
+    <w:lsdException w:name="Table List 4" w:semiHidden="1" w:unhideWhenUsed="1"/>
+    <w:lsdException w:name="Table List 5" w:semiHidden="1" w:unhideWhenUsed="1"/>
+    <w:lsdException w:name="Table List 6" w:semiHidden="1" w:unhideWhenUsed="1"/>
+    <w:lsdException w:name="Table List 7" w:semiHidden="1" w:unhideWhenUsed="1"/>
+    <w:lsdException w:name="Table List 8" w:semiHidden="1" w:unhideWhenUsed="1"/>
+    <w:lsdException w:name="Table 3D effects 1" w:semiHidden="1" w:unhideWhenUsed="1"/>
+    <w:lsdException w:name="Table 3D effects 2" w:semiHidden="1" w:unhideWhenUsed="1"/>
+    <w:lsdException w:name="Table 3D effects 3" w:semiHidden="1" w:unhideWhenUsed="1"/>
+    <w:lsdException w:name="Table Contemporary" w:semiHidden="1" w:unhideWhenUsed="1"/>
+    <w:lsdException w:name="Table Elegant" w:semiHidden="1" w:unhideWhenUsed="1"/>
+    <w:lsdException w:name="Table Professional" w:semiHidden="1" w:unhideWhenUsed="1"/>
+    <w:lsdException w:name="Table Subtle 1" w:semiHidden="1" w:unhideWhenUsed="1"/>
+    <w:lsdException w:name="Table Subtle 2" w:semiHidden="1" w:unhideWhenUsed="1"/>
+    <w:lsdException w:name="Table Web 1" w:semiHidden="1" w:unhideWhenUsed="1"/>
+    <w:lsdException w:name="Table Web 2" w:semiHidden="1" w:unhideWhenUsed="1"/>
+    <w:lsdException w:name="Table Web 3" w:semiHidden="1" w:unhideWhenUsed="1"/>
+    <w:lsdException w:name="Balloon Text" w:semiHidden="1" w:unhideWhenUsed="1"/>
+    <w:lsdException w:name="Table Grid" w:semiHidden="1" w:uiPriority="59" w:unhideWhenUsed="1"/>
+    <w:lsdException w:name="Table Theme" w:semiHidden="1" w:unhideWhenUsed="1"/>
+    <w:lsdException w:name="Placeholder Text" w:semiHidden="1"/>
+    <w:lsdException w:name="No Spacing" w:uiPriority="1" w:qFormat="1"/>
+    <w:lsdException w:name="Light Shading" w:uiPriority="60"/>
+    <w:lsdException w:name="Light List" w:uiPriority="61"/>
+    <w:lsdException w:name="Light Grid" w:uiPriority="62"/>
+    <w:lsdException w:name="Medium Shading 1" w:uiPriority="63"/>
+    <w:lsdException w:name="Medium Shading 2" w:uiPriority="64"/>
+    <w:lsdException w:name="Medium List 1" w:uiPriority="65"/>
+    <w:lsdException w:name="Medium List 2" w:uiPriority="66"/>
+    <w:lsdException w:name="Medium Grid 1" w:uiPriority="67"/>
+    <w:lsdException w:name="Medium Grid 2" w:uiPriority="68"/>
+    <w:lsdException w:name="Medium Grid 3" w:uiPriority="69"/>
+    <w:lsdException w:name="Dark List" w:uiPriority="70"/>
+    <w:lsdException w:name="Colorful Shading" w:uiPriority="71"/>
+    <w:lsdException w:name="Colorful List" w:uiPriority="72"/>
+    <w:lsdException w:name="Colorful Grid" w:uiPriority="73"/>
+    <w:lsdException w:name="Light Shading Accent 1" w:uiPriority="60"/>
+    <w:lsdException w:name="Light List Accent 1" w:uiPriority="61"/>
+    <w:lsdException w:name="Light Grid Accent 1" w:uiPriority="62"/>
+    <w:lsdException w:name="Medium Shading 1 Accent 1" w:uiPriority="63"/>
+    <w:lsdException w:name="Medium Shading 2 Accent 1" w:uiPriority="64"/>
+    <w:lsdException w:name="Medium List 1 Accent 1" w:uiPriority="65"/>
+    <w:lsdException w:name="Revision" w:semiHidden="1"/>
+    <w:lsdException w:name="List Paragraph" w:uiPriority="34" w:qFormat="1"/>
+    <w:lsdException w:name="Quote" w:uiPriority="29" w:qFormat="1"/>
+    <w:lsdException w:name="Intense Quote" w:uiPriority="30" w:qFormat="1"/>
+    <w:lsdException w:name="Medium List 2 Accent 1" w:uiPriority="66"/>
+    <w:lsdException w:name="Medium Grid 1 Accent 1" w:uiPriority="67"/>
+    <w:lsdException w:name="Medium Grid 2 Accent 1" w:uiPriority="68"/>
+    <w:lsdException w:name="Medium Grid 3 Accent 1" w:uiPriority="69"/>
+    <w:lsdException w:name="Dark List Accent 1" w:uiPriority="70"/>
+    <w:lsdException w:name="Colorful Shading Accent 1" w:uiPriority="71"/>
+    <w:lsdException w:name="Colorful List Accent 1" w:uiPriority="72"/>
+    <w:lsdException w:name="Colorful Grid Accent 1" w:uiPriority="73"/>
+    <w:lsdException w:name="Light Shading Accent 2" w:uiPriority="60"/>
+    <w:lsdException w:name="Light List Accent 2" w:uiPriority="61"/>
+    <w:lsdException w:name="Light Grid Accent 2" w:uiPriority="62"/>
+    <w:lsdException w:name="Medium Shading 1 Accent 2" w:uiPriority="63"/>
+    <w:lsdException w:name="Medium Shading 2 Accent 2" w:uiPriority="64"/>
+    <w:lsdException w:name="Medium List 1 Accent 2" w:uiPriority="65"/>
+    <w:lsdException w:name="Medium List 2 Accent 2" w:uiPriority="66"/>
+    <w:lsdException w:name="Medium Grid 1 Accent 2" w:uiPriority="67"/>
+    <w:lsdException w:name="Medium Grid 2 Accent 2" w:uiPriority="68"/>
+    <w:lsdException w:name="Medium Grid 3 Accent 2" w:uiPriority="69"/>
+    <w:lsdException w:name="Dark List Accent 2" w:uiPriority="70"/>
+    <w:lsdException w:name="Colorful Shading Accent 2" w:uiPriority="71"/>
+    <w:lsdException w:name="Colorful List Accent 2" w:uiPriority="72"/>
+    <w:lsdException w:name="Colorful Grid Accent 2" w:uiPriority="73"/>
+    <w:lsdException w:name="Light Shading Accent 3" w:uiPriority="60"/>
+    <w:lsdException w:name="Light List Accent 3" w:uiPriority="61"/>
+    <w:lsdException w:name="Light Grid Accent 3" w:uiPriority="62"/>
+    <w:lsdException w:name="Medium Shading 1 Accent 3" w:uiPriority="63"/>
+    <w:lsdException w:name="Medium Shading 2 Accent 3" w:uiPriority="64"/>
+    <w:lsdException w:name="Medium List 1 Accent 3" w:uiPriority="65"/>
+    <w:lsdException w:name="Medium List 2 Accent 3" w:uiPriority="66"/>
+    <w:lsdException w:name="Medium Grid 1 Accent 3" w:uiPriority="67"/>
+    <w:lsdException w:name="Medium Grid 2 Accent 3" w:uiPriority="68"/>
+    <w:lsdException w:name="Medium Grid 3 Accent 3" w:uiPriority="69"/>
+    <w:lsdException w:name="Dark List Accent 3" w:uiPriority="70"/>
+    <w:lsdException w:name="Colorful Shading Accent 3" w:uiPriority="71"/>
+    <w:lsdException w:name="Colorful List Accent 3" w:uiPriority="72"/>
+    <w:lsdException w:name="Colorful Grid Accent 3" w:uiPriority="73"/>
+    <w:lsdException w:name="Light Shading Accent 4" w:uiPriority="60"/>
+    <w:lsdException w:name="Light List Accent 4" w:uiPriority="61"/>
+    <w:lsdException w:name="Light Grid Accent 4" w:uiPriority="62"/>
+    <w:lsdException w:name="Medium Shading 1 Accent 4" w:uiPriority="63"/>
+    <w:lsdException w:name="Medium Shading 2 Accent 4" w:uiPriority="64"/>
+    <w:lsdException w:name="Medium List 1 Accent 4" w:uiPriority="65"/>
+    <w:lsdException w:name="Medium List 2 Accent 4" w:uiPriority="66"/>
+    <w:lsdException w:name="Medium Grid 1 Accent 4" w:uiPriority="67"/>
+    <w:lsdException w:name="Medium Grid 2 Accent 4" w:uiPriority="68"/>
+    <w:lsdException w:name="Medium Grid 3 Accent 4" w:uiPriority="69"/>
+    <w:lsdException w:name="Dark List Accent 4" w:uiPriority="70"/>
+    <w:lsdException w:name="Colorful Shading Accent 4" w:uiPriority="71"/>
+    <w:lsdException w:name="Colorful List Accent 4" w:uiPriority="72"/>
+    <w:lsdException w:name="Colorful Grid Accent 4" w:uiPriority="73"/>
+    <w:lsdException w:name="Light Shading Accent 5" w:uiPriority="60"/>
+    <w:lsdException w:name="Light List Accent 5" w:uiPriority="61"/>
+    <w:lsdException w:name="Light Grid Accent 5" w:uiPriority="62"/>
+    <w:lsdException w:name="Medium Shading 1 Accent 5" w:uiPriority="63"/>
+    <w:lsdException w:name="Medium Shading 2 Accent 5" w:uiPriority="64"/>
+    <w:lsdException w:name="Medium List 1 Accent 5" w:uiPriority="65"/>
+    <w:lsdException w:name="Medium List 2 Accent 5" w:uiPriority="66"/>
+    <w:lsdException w:name="Medium Grid 1 Accent 5" w:uiPriority="67"/>
+    <w:lsdException w:name="Medium Grid 2 Accent 5" w:uiPriority="68"/>
+    <w:lsdException w:name="Medium Grid 3 Accent 5" w:uiPriority="69"/>
+    <w:lsdException w:name="Dark List Accent 5" w:uiPriority="70"/>
+    <w:lsdException w:name="Colorful Shading Accent 5" w:uiPriority="71"/>
+    <w:lsdException w:name="Colorful List Accent 5" w:uiPriority="72"/>
+    <w:lsdException w:name="Colorful Grid Accent 5" w:uiPriority="73"/>
+    <w:lsdException w:name="Light Shading Accent 6" w:uiPriority="60"/>
+    <w:lsdException w:name="Light List Accent 6" w:uiPriority="61"/>
+    <w:lsdException w:name="Light Grid Accent 6" w:uiPriority="62"/>
+    <w:lsdException w:name="Medium Shading 1 Accent 6" w:uiPriority="63"/>
+    <w:lsdException w:name="Medium Shading 2 Accent 6" w:uiPriority="64"/>
+    <w:lsdException w:name="Medium List 1 Accent 6" w:uiPriority="65"/>
+    <w:lsdException w:name="Medium List 2 Accent 6" w:uiPriority="66"/>
+    <w:lsdException w:name="Medium Grid 1 Accent 6" w:uiPriority="67"/>
+    <w:lsdException w:name="Medium Grid 2 Accent 6" w:uiPriority="68"/>
+    <w:lsdException w:name="Medium Grid 3 Accent 6" w:uiPriority="69"/>
+    <w:lsdException w:name="Dark List Accent 6" w:uiPriority="70"/>
+    <w:lsdException w:name="Colorful Shading Accent 6" w:uiPriority="71"/>
+    <w:lsdException w:name="Colorful List Accent 6" w:uiPriority="72"/>
+    <w:lsdException w:name="Colorful Grid Accent 6" w:uiPriority="73"/>
+    <w:lsdException w:name="Subtle Emphasis" w:uiPriority="19" w:qFormat="1"/>
+    <w:lsdException w:name="Intense Emphasis" w:uiPriority="21" w:qFormat="1"/>
+    <w:lsdException w:name="Subtle Reference" w:uiPriority="31" w:qFormat="1"/>
+    <w:lsdException w:name="Intense Reference" w:uiPriority="32" w:qFormat="1"/>
+    <w:lsdException w:name="Book Title" w:uiPriority="33" w:qFormat="1"/>
+    <w:lsdException w:name="Bibliography" w:semiHidden="1" w:uiPriority="37" w:unhideWhenUsed="1"/>
+    <w:lsdException w:name="TOC Heading" w:semiHidden="1" w:uiPriority="39" w:unhideWhenUsed="1" w:qFormat="1"/>
+    <w:lsdException w:name="Plain Table 1" w:uiPriority="41"/>
+    <w:lsdException w:name="Plain Table 2" w:uiPriority="42"/>
+    <w:lsdException w:name="Plain Table 3" w:uiPriority="43"/>
+    <w:lsdException w:name="Plain Table 4" w:uiPriority="44"/>
+    <w:lsdException w:name="Plain Table 5" w:uiPriority="45"/>
+    <w:lsdException w:name="Grid Table Light" w:uiPriority="40"/>
+    <w:lsdException w:name="Grid Table 1 Light" w:uiPriority="46"/>
+    <w:lsdException w:name="Grid Table 2" w:uiPriority="47"/>
+    <w:lsdException w:name="Grid Table 3" w:uiPriority="48"/>
+    <w:lsdException w:name="Grid Table 4" w:uiPriority="49"/>
+    <w:lsdException w:name="Grid Table 5 Dark" w:uiPriority="50"/>
+    <w:lsdException w:name="Grid Table 6 Colorful" w:uiPriority="51"/>
+    <w:lsdException w:name="Grid Table 7 Colorful" w:uiPriority="52"/>
+    <w:lsdException w:name="Grid Table 1 Light Accent 1" w:uiPriority="46"/>
+    <w:lsdException w:name="Grid Table 2 Accent 1" w:uiPriority="47"/>
+    <w:lsdException w:name="Grid Table 3 Accent 1" w:uiPriority="48"/>
+    <w:lsdException w:name="Grid Table 4 Accent 1" w:uiPriority="49"/>
+    <w:lsdException w:name="Grid Table 5 Dark Accent 1" w:uiPriority="50"/>
+    <w:lsdException w:name="Grid Table 6 Colorful Accent 1" w:uiPriority="51"/>
+    <w:lsdException w:name="Grid Table 7 Colorful Accent 1" w:uiPriority="52"/>
+    <w:lsdException w:name="Grid Table 1 Light Accent 2" w:uiPriority="46"/>
+    <w:lsdException w:name="Grid Table 2 Accent 2" w:uiPriority="47"/>
+    <w:lsdException w:name="Grid Table 3 Accent 2" w:uiPriority="48"/>
+    <w:lsdException w:name="Grid Table 4 Accent 2" w:uiPriority="49"/>
+    <w:lsdException w:name="Grid Table 5 Dark Accent 2" w:uiPriority="50"/>
+    <w:lsdException w:name="Grid Table 6 Colorful Accent 2" w:uiPriority="51"/>
+    <w:lsdException w:name="Grid Table 7 Colorful Accent 2" w:uiPriority="52"/>
+    <w:lsdException w:name="Grid Table 1 Light Accent 3" w:uiPriority="46"/>
+    <w:lsdException w:name="Grid Table 2 Accent 3" w:uiPriority="47"/>
+    <w:lsdException w:name="Grid Table 3 Accent 3" w:uiPriority="48"/>
+    <w:lsdException w:name="Grid Table 4 Accent 3" w:uiPriority="49"/>
+    <w:lsdException w:name="Grid Table 5 Dark Accent 3" w:uiPriority="50"/>
+    <w:lsdException w:name="Grid Table 6 Colorful Accent 3" w:uiPriority="51"/>
+    <w:lsdException w:name="Grid Table 7 Colorful Accent 3" w:uiPriority="52"/>
+    <w:lsdException w:name="Grid Table 1 Light Accent 4" w:uiPriority="46"/>
+    <w:lsdException w:name="Grid Table 2 Accent 4" w:uiPriority="47"/>
+    <w:lsdException w:name="Grid Table 3 Accent 4" w:uiPriority="48"/>
+    <w:lsdException w:name="Grid Table 4 Accent 4" w:uiPriority="49"/>
+    <w:lsdException w:name="Grid Table 5 Dark Accent 4" w:uiPriority="50"/>
+    <w:lsdException w:name="Grid Table 6 Colorful Accent 4" w:uiPriority="51"/>
+    <w:lsdException w:name="Grid Table 7 Colorful Accent 4" w:uiPriority="52"/>
+    <w:lsdException w:name="Grid Table 1 Light Accent 5" w:uiPriority="46"/>
+    <w:lsdException w:name="Grid Table 2 Accent 5" w:uiPriority="47"/>
+    <w:lsdException w:name="Grid Table 3 Accent 5" w:uiPriority="48"/>
+    <w:lsdException w:name="Grid Table 4 Accent 5" w:uiPriority="49"/>
+    <w:lsdException w:name="Grid Table 5 Dark Accent 5" w:uiPriority="50"/>
+    <w:lsdException w:name="Grid Table 6 Colorful Accent 5" w:uiPriority="51"/>
+    <w:lsdException w:name="Grid Table 7 Colorful Accent 5" w:uiPriority="52"/>
+    <w:lsdException w:name="Grid Table 1 Light Accent 6" w:uiPriority="46"/>
+    <w:lsdException w:name="Grid Table 2 Accent 6" w:uiPriority="47"/>
+    <w:lsdException w:name="Grid Table 3 Accent 6" w:uiPriority="48"/>
+    <w:lsdException w:name="Grid Table 4 Accent 6" w:uiPriority="49"/>
+    <w:lsdException w:name="Grid Table 5 Dark Accent 6" w:uiPriority="50"/>
+    <w:lsdException w:name="Grid Table 6 Colorful Accent 6" w:uiPriority="51"/>
+    <w:lsdException w:name="Grid Table 7 Colorful Accent 6" w:uiPriority="52"/>
+    <w:lsdException w:name="List Table 1 Light" w:uiPriority="46"/>
+    <w:lsdException w:name="List Table 2" w:uiPriority="47"/>
+    <w:lsdException w:name="List Table 3" w:uiPriority="48"/>
+    <w:lsdException w:name="List Table 4" w:uiPriority="49"/>
+    <w:lsdException w:name="List Table 5 Dark" w:uiPriority="50"/>
+    <w:lsdException w:name="List Table 6 Colorful" w:uiPriority="51"/>
+    <w:lsdException w:name="List Table 7 Colorful" w:uiPriority="52"/>
+    <w:lsdException w:name="List Table 1 Light Accent 1" w:uiPriority="46"/>
+    <w:lsdException w:name="List Table 2 Accent 1" w:uiPriority="47"/>
+    <w:lsdException w:name="List Table 3 Accent 1" w:uiPriority="48"/>
+    <w:lsdException w:name="List Table 4 Accent 1" w:uiPriority="49"/>
+    <w:lsdException w:name="List Table 5 Dark Accent 1" w:uiPriority="50"/>
+    <w:lsdException w:name="List Table 6 Colorful Accent 1" w:uiPriority="51"/>
+    <w:lsdException w:name="List Table 7 Colorful Accent 1" w:uiPriority="52"/>
+    <w:lsdException w:name="List Table 1 Light Accent 2" w:uiPriority="46"/>
+    <w:lsdException w:name="List Table 2 Accent 2" w:uiPriority="47"/>
+    <w:lsdException w:name="List Table 3 Accent 2" w:uiPriority="48"/>
+    <w:lsdException w:name="List Table 4 Accent 2" w:uiPriority="49"/>
+    <w:lsdException w:name="List Table 5 Dark Accent 2" w:uiPriority="50"/>
+    <w:lsdException w:name="List Table 6 Colorful Accent 2" w:uiPriority="51"/>
+    <w:lsdException w:name="List Table 7 Colorful Accent 2" w:uiPriority="52"/>
+    <w:lsdException w:name="List Table 1 Light Accent 3" w:uiPriority="46"/>
+    <w:lsdException w:name="List Table 2 Accent 3" w:uiPriority="47"/>
+    <w:lsdException w:name="List Table 3 Accent 3" w:uiPriority="48"/>
+    <w:lsdException w:name="List Table 4 Accent 3" w:uiPriority="49"/>
+    <w:lsdException w:name="List Table 5 Dark Accent 3" w:uiPriority="50"/>
+    <w:lsdException w:name="List Table 6 Colorful Accent 3" w:uiPriority="51"/>
+    <w:lsdException w:name="List Table 7 Colorful Accent 3" w:uiPriority="52"/>
+    <w:lsdException w:name="List Table 1 Light Accent 4" w:uiPriority="46"/>
+    <w:lsdException w:name="List Table 2 Accent 4" w:uiPriority="47"/>
+    <w:lsdException w:name="List Table 3 Accent 4" w:uiPriority="48"/>
+    <w:lsdException w:name="List Table 4 Accent 4" w:uiPriority="49"/>
+    <w:lsdException w:name="List Table 5 Dark Accent 4" w:uiPriority="50"/>
+    <w:lsdException w:name="List Table 6 Colorful Accent 4" w:uiPriority="51"/>
+    <w:lsdException w:name="List Table 7 Colorful Accent 4" w:uiPriority="52"/>
+    <w:lsdException w:name="List Table 1 Light Accent 5" w:uiPriority="46"/>
+    <w:lsdException w:name="List Table 2 Accent 5" w:uiPriority="47"/>
+    <w:lsdException w:name="List Table 3 Accent 5" w:uiPriority="48"/>
+    <w:lsdException w:name="List Table 4 Accent 5" w:uiPriority="49"/>
+    <w:lsdException w:name="List Table 5 Dark Accent 5" w:uiPriority="50"/>
+    <w:lsdException w:name="List Table 6 Colorful Accent 5" w:uiPriority="51"/>
+    <w:lsdException w:name="List Table 7 Colorful Accent 5" w:uiPriority="52"/>
+    <w:lsdException w:name="List Table 1 Light Accent 6" w:uiPriority="46"/>
+    <w:lsdException w:name="List Table 2 Accent 6" w:uiPriority="47"/>
+    <w:lsdException w:name="List Table 3 Accent 6" w:uiPriority="48"/>
+    <w:lsdException w:name="List Table 4 Accent 6" w:uiPriority="49"/>
+    <w:lsdException w:name="List Table 5 Dark Accent 6" w:uiPriority="50"/>
+    <w:lsdException w:name="List Table 6 Colorful Accent 6" w:uiPriority="51"/>
+    <w:lsdException w:name="List Table 7 Colorful Accent 6" w:uiPriority="52"/>
+    <w:lsdException w:name="Mention" w:semiHidden="1" w:unhideWhenUsed="1"/>
+    <w:lsdException w:name="Smart Hyperlink" w:semiHidden="1" w:unhideWhenUsed="1"/>
+    <w:lsdException w:name="Hashtag" w:semiHidden="1" w:unhideWhenUsed="1"/>
+    <w:lsdException w:name="Unresolved Mention" w:semiHidden="1" w:unhideWhenUsed="1"/>
+    <w:lsdException w:name="Smart Link" w:semiHidden="1" w:unhideWhenUsed="1"/>
   </w:latentStyles>
   <w:style w:type="paragraph" w:default="1" w:styleId="Normal">
     <w:name w:val="Normal"/>
@@ -6840,7 +6268,6 @@
     <w:uiPriority w:val="99"/>
     <w:semiHidden/>
     <w:unhideWhenUsed/>
-    <w:qFormat/>
     <w:tblPr>
       <w:tblInd w:w="0" w:type="dxa"/>
       <w:tblCellMar>
@@ -6923,7 +6350,6 @@
       <w:szCs w:val="20"/>
     </w:rPr>
     <w:tblPr>
-      <w:tblInd w:w="0" w:type="dxa"/>
       <w:tblBorders>
         <w:top w:val="single" w:sz="4" w:space="0" w:color="000000" w:themeColor="text1"/>
         <w:left w:val="single" w:sz="4" w:space="0" w:color="000000" w:themeColor="text1"/>
@@ -6932,12 +6358,6 @@
         <w:insideH w:val="single" w:sz="4" w:space="0" w:color="000000" w:themeColor="text1"/>
         <w:insideV w:val="single" w:sz="4" w:space="0" w:color="000000" w:themeColor="text1"/>
       </w:tblBorders>
-      <w:tblCellMar>
-        <w:top w:w="0" w:type="dxa"/>
-        <w:left w:w="108" w:type="dxa"/>
-        <w:bottom w:w="0" w:type="dxa"/>
-        <w:right w:w="108" w:type="dxa"/>
-      </w:tblCellMar>
     </w:tblPr>
   </w:style>
   <w:style w:type="paragraph" w:styleId="ListParagraph">
@@ -6989,196 +6409,6 @@
       <w:szCs w:val="24"/>
       <w:lang w:eastAsia="ja-JP"/>
     </w:rPr>
-  </w:style>
-</w:styles>
-</file>
-
-<file path=word/stylesWithEffects.xml><?xml version="1.0" encoding="utf-8"?>
-<w:styles xmlns:wpc="http://schemas.microsoft.com/office/word/2010/wordprocessingCanvas" xmlns:mc="http://schemas.openxmlformats.org/markup-compatibility/2006" xmlns:o="urn:schemas-microsoft-com:office:office" xmlns:r="http://schemas.openxmlformats.org/officeDocument/2006/relationships" xmlns:m="http://schemas.openxmlformats.org/officeDocument/2006/math" xmlns:v="urn:schemas-microsoft-com:vml" xmlns:wp14="http://schemas.microsoft.com/office/word/2010/wordprocessingDrawing" xmlns:wp="http://schemas.openxmlformats.org/drawingml/2006/wordprocessingDrawing" xmlns:w10="urn:schemas-microsoft-com:office:word" xmlns:w="http://schemas.openxmlformats.org/wordprocessingml/2006/main" xmlns:w14="http://schemas.microsoft.com/office/word/2010/wordml" xmlns:wpg="http://schemas.microsoft.com/office/word/2010/wordprocessingGroup" xmlns:wpi="http://schemas.microsoft.com/office/word/2010/wordprocessingInk" xmlns:wne="http://schemas.microsoft.com/office/word/2006/wordml" xmlns:wps="http://schemas.microsoft.com/office/word/2010/wordprocessingShape" mc:Ignorable="w14 wp14">
-  <w:docDefaults>
-    <w:rPrDefault>
-      <w:rPr>
-        <w:rFonts w:asciiTheme="minorHAnsi" w:eastAsiaTheme="minorEastAsia" w:hAnsiTheme="minorHAnsi" w:cstheme="minorBidi"/>
-        <w:sz w:val="22"/>
-        <w:szCs w:val="22"/>
-        <w:lang w:val="en-US" w:eastAsia="en-US" w:bidi="ar-SA"/>
-      </w:rPr>
-    </w:rPrDefault>
-    <w:pPrDefault>
-      <w:pPr>
-        <w:spacing w:after="200" w:line="276" w:lineRule="auto"/>
-      </w:pPr>
-    </w:pPrDefault>
-  </w:docDefaults>
-  <w:latentStyles w:defLockedState="0" w:defUIPriority="99" w:defSemiHidden="1" w:defUnhideWhenUsed="1" w:defQFormat="0" w:count="267">
-    <w:lsdException w:name="Normal" w:semiHidden="0" w:uiPriority="0" w:unhideWhenUsed="0" w:qFormat="1"/>
-    <w:lsdException w:name="heading 1" w:semiHidden="0" w:uiPriority="9" w:unhideWhenUsed="0" w:qFormat="1"/>
-    <w:lsdException w:name="heading 2" w:uiPriority="9" w:qFormat="1"/>
-    <w:lsdException w:name="heading 3" w:uiPriority="9" w:qFormat="1"/>
-    <w:lsdException w:name="heading 4" w:uiPriority="9" w:qFormat="1"/>
-    <w:lsdException w:name="heading 5" w:uiPriority="9" w:qFormat="1"/>
-    <w:lsdException w:name="heading 6" w:uiPriority="9" w:qFormat="1"/>
-    <w:lsdException w:name="heading 7" w:uiPriority="9" w:qFormat="1"/>
-    <w:lsdException w:name="heading 8" w:uiPriority="9" w:qFormat="1"/>
-    <w:lsdException w:name="heading 9" w:uiPriority="9" w:qFormat="1"/>
-    <w:lsdException w:name="toc 1" w:uiPriority="39"/>
-    <w:lsdException w:name="toc 2" w:uiPriority="39"/>
-    <w:lsdException w:name="toc 3" w:uiPriority="39"/>
-    <w:lsdException w:name="toc 4" w:uiPriority="39"/>
-    <w:lsdException w:name="toc 5" w:uiPriority="39"/>
-    <w:lsdException w:name="toc 6" w:uiPriority="39"/>
-    <w:lsdException w:name="toc 7" w:uiPriority="39"/>
-    <w:lsdException w:name="toc 8" w:uiPriority="39"/>
-    <w:lsdException w:name="toc 9" w:uiPriority="39"/>
-    <w:lsdException w:name="caption" w:uiPriority="35" w:qFormat="1"/>
-    <w:lsdException w:name="Title" w:semiHidden="0" w:uiPriority="10" w:unhideWhenUsed="0" w:qFormat="1"/>
-    <w:lsdException w:name="Default Paragraph Font" w:uiPriority="1"/>
-    <w:lsdException w:name="Subtitle" w:semiHidden="0" w:uiPriority="11" w:unhideWhenUsed="0" w:qFormat="1"/>
-    <w:lsdException w:name="Strong" w:semiHidden="0" w:uiPriority="22" w:unhideWhenUsed="0" w:qFormat="1"/>
-    <w:lsdException w:name="Emphasis" w:semiHidden="0" w:uiPriority="20" w:unhideWhenUsed="0" w:qFormat="1"/>
-    <w:lsdException w:name="Table Grid" w:semiHidden="0" w:uiPriority="59" w:unhideWhenUsed="0"/>
-    <w:lsdException w:name="Placeholder Text" w:unhideWhenUsed="0"/>
-    <w:lsdException w:name="No Spacing" w:semiHidden="0" w:uiPriority="1" w:unhideWhenUsed="0" w:qFormat="1"/>
-    <w:lsdException w:name="Light Shading" w:semiHidden="0" w:uiPriority="60" w:unhideWhenUsed="0"/>
-    <w:lsdException w:name="Light List" w:semiHidden="0" w:uiPriority="61" w:unhideWhenUsed="0"/>
-    <w:lsdException w:name="Light Grid" w:semiHidden="0" w:uiPriority="62" w:unhideWhenUsed="0"/>
-    <w:lsdException w:name="Medium Shading 1" w:semiHidden="0" w:uiPriority="63" w:unhideWhenUsed="0"/>
-    <w:lsdException w:name="Medium Shading 2" w:semiHidden="0" w:uiPriority="64" w:unhideWhenUsed="0"/>
-    <w:lsdException w:name="Medium List 1" w:semiHidden="0" w:uiPriority="65" w:unhideWhenUsed="0"/>
-    <w:lsdException w:name="Medium List 2" w:semiHidden="0" w:uiPriority="66" w:unhideWhenUsed="0"/>
-    <w:lsdException w:name="Medium Grid 1" w:semiHidden="0" w:uiPriority="67" w:unhideWhenUsed="0"/>
-    <w:lsdException w:name="Medium Grid 2" w:semiHidden="0" w:uiPriority="68" w:unhideWhenUsed="0"/>
-    <w:lsdException w:name="Medium Grid 3" w:semiHidden="0" w:uiPriority="69" w:unhideWhenUsed="0"/>
-    <w:lsdException w:name="Dark List" w:semiHidden="0" w:uiPriority="70" w:unhideWhenUsed="0"/>
-    <w:lsdException w:name="Colorful Shading" w:semiHidden="0" w:uiPriority="71" w:unhideWhenUsed="0"/>
-    <w:lsdException w:name="Colorful List" w:semiHidden="0" w:uiPriority="72" w:unhideWhenUsed="0"/>
-    <w:lsdException w:name="Colorful Grid" w:semiHidden="0" w:uiPriority="73" w:unhideWhenUsed="0"/>
-    <w:lsdException w:name="Light Shading Accent 1" w:semiHidden="0" w:uiPriority="60" w:unhideWhenUsed="0"/>
-    <w:lsdException w:name="Light List Accent 1" w:semiHidden="0" w:uiPriority="61" w:unhideWhenUsed="0"/>
-    <w:lsdException w:name="Light Grid Accent 1" w:semiHidden="0" w:uiPriority="62" w:unhideWhenUsed="0"/>
-    <w:lsdException w:name="Medium Shading 1 Accent 1" w:semiHidden="0" w:uiPriority="63" w:unhideWhenUsed="0"/>
-    <w:lsdException w:name="Medium Shading 2 Accent 1" w:semiHidden="0" w:uiPriority="64" w:unhideWhenUsed="0"/>
-    <w:lsdException w:name="Medium List 1 Accent 1" w:semiHidden="0" w:uiPriority="65" w:unhideWhenUsed="0"/>
-    <w:lsdException w:name="Revision" w:unhideWhenUsed="0"/>
-    <w:lsdException w:name="List Paragraph" w:semiHidden="0" w:uiPriority="34" w:unhideWhenUsed="0" w:qFormat="1"/>
-    <w:lsdException w:name="Quote" w:semiHidden="0" w:uiPriority="29" w:unhideWhenUsed="0" w:qFormat="1"/>
-    <w:lsdException w:name="Intense Quote" w:semiHidden="0" w:uiPriority="30" w:unhideWhenUsed="0" w:qFormat="1"/>
-    <w:lsdException w:name="Medium List 2 Accent 1" w:semiHidden="0" w:uiPriority="66" w:unhideWhenUsed="0"/>
-    <w:lsdException w:name="Medium Grid 1 Accent 1" w:semiHidden="0" w:uiPriority="67" w:unhideWhenUsed="0"/>
-    <w:lsdException w:name="Medium Grid 2 Accent 1" w:semiHidden="0" w:uiPriority="68" w:unhideWhenUsed="0"/>
-    <w:lsdException w:name="Medium Grid 3 Accent 1" w:semiHidden="0" w:uiPriority="69" w:unhideWhenUsed="0"/>
-    <w:lsdException w:name="Dark List Accent 1" w:semiHidden="0" w:uiPriority="70" w:unhideWhenUsed="0"/>
-    <w:lsdException w:name="Colorful Shading Accent 1" w:semiHidden="0" w:uiPriority="71" w:unhideWhenUsed="0"/>
-    <w:lsdException w:name="Colorful List Accent 1" w:semiHidden="0" w:uiPriority="72" w:unhideWhenUsed="0"/>
-    <w:lsdException w:name="Colorful Grid Accent 1" w:semiHidden="0" w:uiPriority="73" w:unhideWhenUsed="0"/>
-    <w:lsdException w:name="Light Shading Accent 2" w:semiHidden="0" w:uiPriority="60" w:unhideWhenUsed="0"/>
-    <w:lsdException w:name="Light List Accent 2" w:semiHidden="0" w:uiPriority="61" w:unhideWhenUsed="0"/>
-    <w:lsdException w:name="Light Grid Accent 2" w:semiHidden="0" w:uiPriority="62" w:unhideWhenUsed="0"/>
-    <w:lsdException w:name="Medium Shading 1 Accent 2" w:semiHidden="0" w:uiPriority="63" w:unhideWhenUsed="0"/>
-    <w:lsdException w:name="Medium Shading 2 Accent 2" w:semiHidden="0" w:uiPriority="64" w:unhideWhenUsed="0"/>
-    <w:lsdException w:name="Medium List 1 Accent 2" w:semiHidden="0" w:uiPriority="65" w:unhideWhenUsed="0"/>
-    <w:lsdException w:name="Medium List 2 Accent 2" w:semiHidden="0" w:uiPriority="66" w:unhideWhenUsed="0"/>
-    <w:lsdException w:name="Medium Grid 1 Accent 2" w:semiHidden="0" w:uiPriority="67" w:unhideWhenUsed="0"/>
-    <w:lsdException w:name="Medium Grid 2 Accent 2" w:semiHidden="0" w:uiPriority="68" w:unhideWhenUsed="0"/>
-    <w:lsdException w:name="Medium Grid 3 Accent 2" w:semiHidden="0" w:uiPriority="69" w:unhideWhenUsed="0"/>
-    <w:lsdException w:name="Dark List Accent 2" w:semiHidden="0" w:uiPriority="70" w:unhideWhenUsed="0"/>
-    <w:lsdException w:name="Colorful Shading Accent 2" w:semiHidden="0" w:uiPriority="71" w:unhideWhenUsed="0"/>
-    <w:lsdException w:name="Colorful List Accent 2" w:semiHidden="0" w:uiPriority="72" w:unhideWhenUsed="0"/>
-    <w:lsdException w:name="Colorful Grid Accent 2" w:semiHidden="0" w:uiPriority="73" w:unhideWhenUsed="0"/>
-    <w:lsdException w:name="Light Shading Accent 3" w:semiHidden="0" w:uiPriority="60" w:unhideWhenUsed="0"/>
-    <w:lsdException w:name="Light List Accent 3" w:semiHidden="0" w:uiPriority="61" w:unhideWhenUsed="0"/>
-    <w:lsdException w:name="Light Grid Accent 3" w:semiHidden="0" w:uiPriority="62" w:unhideWhenUsed="0"/>
-    <w:lsdException w:name="Medium Shading 1 Accent 3" w:semiHidden="0" w:uiPriority="63" w:unhideWhenUsed="0"/>
-    <w:lsdException w:name="Medium Shading 2 Accent 3" w:semiHidden="0" w:uiPriority="64" w:unhideWhenUsed="0"/>
-    <w:lsdException w:name="Medium List 1 Accent 3" w:semiHidden="0" w:uiPriority="65" w:unhideWhenUsed="0"/>
-    <w:lsdException w:name="Medium List 2 Accent 3" w:semiHidden="0" w:uiPriority="66" w:unhideWhenUsed="0"/>
-    <w:lsdException w:name="Medium Grid 1 Accent 3" w:semiHidden="0" w:uiPriority="67" w:unhideWhenUsed="0"/>
-    <w:lsdException w:name="Medium Grid 2 Accent 3" w:semiHidden="0" w:uiPriority="68" w:unhideWhenUsed="0"/>
-    <w:lsdException w:name="Medium Grid 3 Accent 3" w:semiHidden="0" w:uiPriority="69" w:unhideWhenUsed="0"/>
-    <w:lsdException w:name="Dark List Accent 3" w:semiHidden="0" w:uiPriority="70" w:unhideWhenUsed="0"/>
-    <w:lsdException w:name="Colorful Shading Accent 3" w:semiHidden="0" w:uiPriority="71" w:unhideWhenUsed="0"/>
-    <w:lsdException w:name="Colorful List Accent 3" w:semiHidden="0" w:uiPriority="72" w:unhideWhenUsed="0"/>
-    <w:lsdException w:name="Colorful Grid Accent 3" w:semiHidden="0" w:uiPriority="73" w:unhideWhenUsed="0"/>
-    <w:lsdException w:name="Light Shading Accent 4" w:semiHidden="0" w:uiPriority="60" w:unhideWhenUsed="0"/>
-    <w:lsdException w:name="Light List Accent 4" w:semiHidden="0" w:uiPriority="61" w:unhideWhenUsed="0"/>
-    <w:lsdException w:name="Light Grid Accent 4" w:semiHidden="0" w:uiPriority="62" w:unhideWhenUsed="0"/>
-    <w:lsdException w:name="Medium Shading 1 Accent 4" w:semiHidden="0" w:uiPriority="63" w:unhideWhenUsed="0"/>
-    <w:lsdException w:name="Medium Shading 2 Accent 4" w:semiHidden="0" w:uiPriority="64" w:unhideWhenUsed="0"/>
-    <w:lsdException w:name="Medium List 1 Accent 4" w:semiHidden="0" w:uiPriority="65" w:unhideWhenUsed="0"/>
-    <w:lsdException w:name="Medium List 2 Accent 4" w:semiHidden="0" w:uiPriority="66" w:unhideWhenUsed="0"/>
-    <w:lsdException w:name="Medium Grid 1 Accent 4" w:semiHidden="0" w:uiPriority="67" w:unhideWhenUsed="0"/>
-    <w:lsdException w:name="Medium Grid 2 Accent 4" w:semiHidden="0" w:uiPriority="68" w:unhideWhenUsed="0"/>
-    <w:lsdException w:name="Medium Grid 3 Accent 4" w:semiHidden="0" w:uiPriority="69" w:unhideWhenUsed="0"/>
-    <w:lsdException w:name="Dark List Accent 4" w:semiHidden="0" w:uiPriority="70" w:unhideWhenUsed="0"/>
-    <w:lsdException w:name="Colorful Shading Accent 4" w:semiHidden="0" w:uiPriority="71" w:unhideWhenUsed="0"/>
-    <w:lsdException w:name="Colorful List Accent 4" w:semiHidden="0" w:uiPriority="72" w:unhideWhenUsed="0"/>
-    <w:lsdException w:name="Colorful Grid Accent 4" w:semiHidden="0" w:uiPriority="73" w:unhideWhenUsed="0"/>
-    <w:lsdException w:name="Light Shading Accent 5" w:semiHidden="0" w:uiPriority="60" w:unhideWhenUsed="0"/>
-    <w:lsdException w:name="Light List Accent 5" w:semiHidden="0" w:uiPriority="61" w:unhideWhenUsed="0"/>
-    <w:lsdException w:name="Light Grid Accent 5" w:semiHidden="0" w:uiPriority="62" w:unhideWhenUsed="0"/>
-    <w:lsdException w:name="Medium Shading 1 Accent 5" w:semiHidden="0" w:uiPriority="63" w:unhideWhenUsed="0"/>
-    <w:lsdException w:name="Medium Shading 2 Accent 5" w:semiHidden="0" w:uiPriority="64" w:unhideWhenUsed="0"/>
-    <w:lsdException w:name="Medium List 1 Accent 5" w:semiHidden="0" w:uiPriority="65" w:unhideWhenUsed="0"/>
-    <w:lsdException w:name="Medium List 2 Accent 5" w:semiHidden="0" w:uiPriority="66" w:unhideWhenUsed="0"/>
-    <w:lsdException w:name="Medium Grid 1 Accent 5" w:semiHidden="0" w:uiPriority="67" w:unhideWhenUsed="0"/>
-    <w:lsdException w:name="Medium Grid 2 Accent 5" w:semiHidden="0" w:uiPriority="68" w:unhideWhenUsed="0"/>
-    <w:lsdException w:name="Medium Grid 3 Accent 5" w:semiHidden="0" w:uiPriority="69" w:unhideWhenUsed="0"/>
-    <w:lsdException w:name="Dark List Accent 5" w:semiHidden="0" w:uiPriority="70" w:unhideWhenUsed="0"/>
-    <w:lsdException w:name="Colorful Shading Accent 5" w:semiHidden="0" w:uiPriority="71" w:unhideWhenUsed="0"/>
-    <w:lsdException w:name="Colorful List Accent 5" w:semiHidden="0" w:uiPriority="72" w:unhideWhenUsed="0"/>
-    <w:lsdException w:name="Colorful Grid Accent 5" w:semiHidden="0" w:uiPriority="73" w:unhideWhenUsed="0"/>
-    <w:lsdException w:name="Light Shading Accent 6" w:semiHidden="0" w:uiPriority="60" w:unhideWhenUsed="0"/>
-    <w:lsdException w:name="Light List Accent 6" w:semiHidden="0" w:uiPriority="61" w:unhideWhenUsed="0"/>
-    <w:lsdException w:name="Light Grid Accent 6" w:semiHidden="0" w:uiPriority="62" w:unhideWhenUsed="0"/>
-    <w:lsdException w:name="Medium Shading 1 Accent 6" w:semiHidden="0" w:uiPriority="63" w:unhideWhenUsed="0"/>
-    <w:lsdException w:name="Medium Shading 2 Accent 6" w:semiHidden="0" w:uiPriority="64" w:unhideWhenUsed="0"/>
-    <w:lsdException w:name="Medium List 1 Accent 6" w:semiHidden="0" w:uiPriority="65" w:unhideWhenUsed="0"/>
-    <w:lsdException w:name="Medium List 2 Accent 6" w:semiHidden="0" w:uiPriority="66" w:unhideWhenUsed="0"/>
-    <w:lsdException w:name="Medium Grid 1 Accent 6" w:semiHidden="0" w:uiPriority="67" w:unhideWhenUsed="0"/>
-    <w:lsdException w:name="Medium Grid 2 Accent 6" w:semiHidden="0" w:uiPriority="68" w:unhideWhenUsed="0"/>
-    <w:lsdException w:name="Medium Grid 3 Accent 6" w:semiHidden="0" w:uiPriority="69" w:unhideWhenUsed="0"/>
-    <w:lsdException w:name="Dark List Accent 6" w:semiHidden="0" w:uiPriority="70" w:unhideWhenUsed="0"/>
-    <w:lsdException w:name="Colorful Shading Accent 6" w:semiHidden="0" w:uiPriority="71" w:unhideWhenUsed="0"/>
-    <w:lsdException w:name="Colorful List Accent 6" w:semiHidden="0" w:uiPriority="72" w:unhideWhenUsed="0"/>
-    <w:lsdException w:name="Colorful Grid Accent 6" w:semiHidden="0" w:uiPriority="73" w:unhideWhenUsed="0"/>
-    <w:lsdException w:name="Subtle Emphasis" w:semiHidden="0" w:uiPriority="19" w:unhideWhenUsed="0" w:qFormat="1"/>
-    <w:lsdException w:name="Intense Emphasis" w:semiHidden="0" w:uiPriority="21" w:unhideWhenUsed="0" w:qFormat="1"/>
-    <w:lsdException w:name="Subtle Reference" w:semiHidden="0" w:uiPriority="31" w:unhideWhenUsed="0" w:qFormat="1"/>
-    <w:lsdException w:name="Intense Reference" w:semiHidden="0" w:uiPriority="32" w:unhideWhenUsed="0" w:qFormat="1"/>
-    <w:lsdException w:name="Book Title" w:semiHidden="0" w:uiPriority="33" w:unhideWhenUsed="0" w:qFormat="1"/>
-    <w:lsdException w:name="Bibliography" w:uiPriority="37"/>
-    <w:lsdException w:name="TOC Heading" w:uiPriority="39" w:qFormat="1"/>
-  </w:latentStyles>
-  <w:style w:type="paragraph" w:default="1" w:styleId="Normal">
-    <w:name w:val="Normal"/>
-    <w:qFormat/>
-  </w:style>
-  <w:style w:type="character" w:default="1" w:styleId="DefaultParagraphFont">
-    <w:name w:val="Default Paragraph Font"/>
-    <w:uiPriority w:val="1"/>
-    <w:semiHidden/>
-    <w:unhideWhenUsed/>
-  </w:style>
-  <w:style w:type="table" w:default="1" w:styleId="TableNormal">
-    <w:name w:val="Normal Table"/>
-    <w:uiPriority w:val="99"/>
-    <w:semiHidden/>
-    <w:unhideWhenUsed/>
-    <w:tblPr>
-      <w:tblInd w:w="0" w:type="dxa"/>
-      <w:tblCellMar>
-        <w:top w:w="0" w:type="dxa"/>
-        <w:left w:w="108" w:type="dxa"/>
-        <w:bottom w:w="0" w:type="dxa"/>
-        <w:right w:w="108" w:type="dxa"/>
-      </w:tblCellMar>
-    </w:tblPr>
-  </w:style>
-  <w:style w:type="numbering" w:default="1" w:styleId="NoList">
-    <w:name w:val="No List"/>
-    <w:uiPriority w:val="99"/>
-    <w:semiHidden/>
-    <w:unhideWhenUsed/>
   </w:style>
 </w:styles>
 </file>
@@ -7467,11 +6697,12 @@
 </file>
 
 <file path=customXml/item1.xml><?xml version="1.0" encoding="utf-8"?>
-<p:properties xmlns:p="http://schemas.microsoft.com/office/2006/metadata/properties" xmlns:xsi="http://www.w3.org/2001/XMLSchema-instance" xmlns:pc="http://schemas.microsoft.com/office/infopath/2007/PartnerControls">
-  <documentManagement>
-    <ReferenceId xmlns="888f6784-30f0-4beb-b665-b83a63d426f9" xsi:nil="true"/>
-  </documentManagement>
-</p:properties>
+<?mso-contentType ?>
+<FormTemplates xmlns="http://schemas.microsoft.com/sharepoint/v3/contenttype/forms">
+  <Display>DocumentLibraryForm</Display>
+  <Edit>DocumentLibraryForm</Edit>
+  <New>DocumentLibraryForm</New>
+</FormTemplates>
 </file>
 
 <file path=customXml/item2.xml><?xml version="1.0" encoding="utf-8"?>
@@ -7627,20 +6858,17 @@
 </file>
 
 <file path=customXml/item3.xml><?xml version="1.0" encoding="utf-8"?>
-<?mso-contentType ?>
-<FormTemplates xmlns="http://schemas.microsoft.com/sharepoint/v3/contenttype/forms">
-  <Display>DocumentLibraryForm</Display>
-  <Edit>DocumentLibraryForm</Edit>
-  <New>DocumentLibraryForm</New>
-</FormTemplates>
+<p:properties xmlns:p="http://schemas.microsoft.com/office/2006/metadata/properties" xmlns:xsi="http://www.w3.org/2001/XMLSchema-instance" xmlns:pc="http://schemas.microsoft.com/office/infopath/2007/PartnerControls">
+  <documentManagement>
+    <ReferenceId xmlns="888f6784-30f0-4beb-b665-b83a63d426f9" xsi:nil="true"/>
+  </documentManagement>
+</p:properties>
 </file>
 
 <file path=customXml/itemProps1.xml><?xml version="1.0" encoding="utf-8"?>
-<ds:datastoreItem xmlns:ds="http://schemas.openxmlformats.org/officeDocument/2006/customXml" ds:itemID="{3A4BA6EB-D1FB-4EE0-8A40-7589111FB73D}">
+<ds:datastoreItem xmlns:ds="http://schemas.openxmlformats.org/officeDocument/2006/customXml" ds:itemID="{CB0AF69A-CC34-47CE-9950-54DA5CD033B9}">
   <ds:schemaRefs>
-    <ds:schemaRef ds:uri="http://schemas.microsoft.com/office/2006/metadata/properties"/>
-    <ds:schemaRef ds:uri="http://schemas.microsoft.com/office/infopath/2007/PartnerControls"/>
-    <ds:schemaRef ds:uri="888f6784-30f0-4beb-b665-b83a63d426f9"/>
+    <ds:schemaRef ds:uri="http://schemas.microsoft.com/sharepoint/v3/contenttype/forms"/>
   </ds:schemaRefs>
 </ds:datastoreItem>
 </file>
@@ -7664,9 +6892,11 @@
 </file>
 
 <file path=customXml/itemProps3.xml><?xml version="1.0" encoding="utf-8"?>
-<ds:datastoreItem xmlns:ds="http://schemas.openxmlformats.org/officeDocument/2006/customXml" ds:itemID="{CB0AF69A-CC34-47CE-9950-54DA5CD033B9}">
+<ds:datastoreItem xmlns:ds="http://schemas.openxmlformats.org/officeDocument/2006/customXml" ds:itemID="{3A4BA6EB-D1FB-4EE0-8A40-7589111FB73D}">
   <ds:schemaRefs>
-    <ds:schemaRef ds:uri="http://schemas.microsoft.com/sharepoint/v3/contenttype/forms"/>
+    <ds:schemaRef ds:uri="http://schemas.microsoft.com/office/2006/metadata/properties"/>
+    <ds:schemaRef ds:uri="http://schemas.microsoft.com/office/infopath/2007/PartnerControls"/>
+    <ds:schemaRef ds:uri="888f6784-30f0-4beb-b665-b83a63d426f9"/>
   </ds:schemaRefs>
 </ds:datastoreItem>
 </file>
</xml_diff>